<commit_message>
Updates journal to 08 Dec 21
</commit_message>
<xml_diff>
--- a/MeadDillon_Engineering_Journal.docx
+++ b/MeadDillon_Engineering_Journal.docx
@@ -85,8 +85,18 @@
           <w:sz w:val="24"/>
           <w:szCs w:val="24"/>
         </w:rPr>
-        <w:t xml:space="preserve"> on Github</w:t>
-      </w:r>
+        <w:t xml:space="preserve"> on </w:t>
+      </w:r>
+      <w:proofErr w:type="spellStart"/>
+      <w:r>
+        <w:rPr>
+          <w:rFonts w:ascii="Arial" w:hAnsi="Arial" w:cs="Arial"/>
+          <w:sz w:val="24"/>
+          <w:szCs w:val="24"/>
+        </w:rPr>
+        <w:t>Github</w:t>
+      </w:r>
+      <w:proofErr w:type="spellEnd"/>
     </w:p>
     <w:p>
       <w:pPr>
@@ -437,8 +447,18 @@
           <w:sz w:val="24"/>
           <w:szCs w:val="24"/>
         </w:rPr>
-        <w:t>Migrated Backlog onto Zenhub</w:t>
-      </w:r>
+        <w:t xml:space="preserve">Migrated Backlog onto </w:t>
+      </w:r>
+      <w:proofErr w:type="spellStart"/>
+      <w:r>
+        <w:rPr>
+          <w:rFonts w:ascii="Arial" w:hAnsi="Arial" w:cs="Arial"/>
+          <w:sz w:val="24"/>
+          <w:szCs w:val="24"/>
+        </w:rPr>
+        <w:t>Zenhub</w:t>
+      </w:r>
+      <w:proofErr w:type="spellEnd"/>
     </w:p>
     <w:p>
       <w:pPr>
@@ -651,7 +671,25 @@
           <w:sz w:val="24"/>
           <w:szCs w:val="24"/>
         </w:rPr>
-        <w:t>Downloaded/ Installed Unreal Engine 4 and AirSim environment.</w:t>
+        <w:t xml:space="preserve">Downloaded/ Installed Unreal Engine 4 and </w:t>
+      </w:r>
+      <w:proofErr w:type="spellStart"/>
+      <w:r>
+        <w:rPr>
+          <w:rFonts w:ascii="Arial" w:hAnsi="Arial" w:cs="Arial"/>
+          <w:sz w:val="24"/>
+          <w:szCs w:val="24"/>
+        </w:rPr>
+        <w:t>AirSim</w:t>
+      </w:r>
+      <w:proofErr w:type="spellEnd"/>
+      <w:r>
+        <w:rPr>
+          <w:rFonts w:ascii="Arial" w:hAnsi="Arial" w:cs="Arial"/>
+          <w:sz w:val="24"/>
+          <w:szCs w:val="24"/>
+        </w:rPr>
+        <w:t xml:space="preserve"> environment.</w:t>
       </w:r>
     </w:p>
     <w:p>
@@ -1262,7 +1300,25 @@
           <w:sz w:val="24"/>
           <w:szCs w:val="24"/>
         </w:rPr>
-        <w:t>Requested installation of AirSim &amp; Unreal Engine in Capstone Lab</w:t>
+        <w:t xml:space="preserve">Requested installation of </w:t>
+      </w:r>
+      <w:proofErr w:type="spellStart"/>
+      <w:r>
+        <w:rPr>
+          <w:rFonts w:ascii="Arial" w:hAnsi="Arial" w:cs="Arial"/>
+          <w:sz w:val="24"/>
+          <w:szCs w:val="24"/>
+        </w:rPr>
+        <w:t>AirSim</w:t>
+      </w:r>
+      <w:proofErr w:type="spellEnd"/>
+      <w:r>
+        <w:rPr>
+          <w:rFonts w:ascii="Arial" w:hAnsi="Arial" w:cs="Arial"/>
+          <w:sz w:val="24"/>
+          <w:szCs w:val="24"/>
+        </w:rPr>
+        <w:t xml:space="preserve"> &amp; Unreal Engine in Capstone Lab</w:t>
       </w:r>
     </w:p>
     <w:p>
@@ -1504,7 +1560,25 @@
           <w:sz w:val="24"/>
           <w:szCs w:val="24"/>
         </w:rPr>
-        <w:t xml:space="preserve">Continued viewing airsim multirotor </w:t>
+        <w:t xml:space="preserve">Continued viewing </w:t>
+      </w:r>
+      <w:proofErr w:type="spellStart"/>
+      <w:r>
+        <w:rPr>
+          <w:rFonts w:ascii="Arial" w:hAnsi="Arial" w:cs="Arial"/>
+          <w:sz w:val="24"/>
+          <w:szCs w:val="24"/>
+        </w:rPr>
+        <w:t>airsim</w:t>
+      </w:r>
+      <w:proofErr w:type="spellEnd"/>
+      <w:r>
+        <w:rPr>
+          <w:rFonts w:ascii="Arial" w:hAnsi="Arial" w:cs="Arial"/>
+          <w:sz w:val="24"/>
+          <w:szCs w:val="24"/>
+        </w:rPr>
+        <w:t xml:space="preserve"> multirotor </w:t>
       </w:r>
       <w:r>
         <w:rPr>
@@ -1556,7 +1630,25 @@
           <w:sz w:val="24"/>
           <w:szCs w:val="24"/>
         </w:rPr>
-        <w:t>Edited SRS for ver 2.0 submission</w:t>
+        <w:t xml:space="preserve">Edited SRS for </w:t>
+      </w:r>
+      <w:proofErr w:type="spellStart"/>
+      <w:r>
+        <w:rPr>
+          <w:rFonts w:ascii="Arial" w:hAnsi="Arial" w:cs="Arial"/>
+          <w:sz w:val="24"/>
+          <w:szCs w:val="24"/>
+        </w:rPr>
+        <w:t>ver</w:t>
+      </w:r>
+      <w:proofErr w:type="spellEnd"/>
+      <w:r>
+        <w:rPr>
+          <w:rFonts w:ascii="Arial" w:hAnsi="Arial" w:cs="Arial"/>
+          <w:sz w:val="24"/>
+          <w:szCs w:val="24"/>
+        </w:rPr>
+        <w:t xml:space="preserve"> 2.0 submission</w:t>
       </w:r>
     </w:p>
     <w:p>
@@ -1778,30 +1870,50 @@
           <w:sz w:val="24"/>
           <w:szCs w:val="24"/>
         </w:rPr>
-        <w:t>Verified installation of UE4 &amp; AirSim</w:t>
-      </w:r>
-    </w:p>
-    <w:p>
-      <w:pPr>
-        <w:pStyle w:val="ListParagraph"/>
-        <w:numPr>
-          <w:ilvl w:val="1"/>
-          <w:numId w:val="1"/>
-        </w:numPr>
-        <w:rPr>
-          <w:rFonts w:ascii="Arial" w:hAnsi="Arial" w:cs="Arial"/>
-          <w:sz w:val="24"/>
-          <w:szCs w:val="24"/>
-        </w:rPr>
-      </w:pPr>
-      <w:r>
-        <w:rPr>
-          <w:rFonts w:ascii="Arial" w:hAnsi="Arial" w:cs="Arial"/>
-          <w:sz w:val="24"/>
-          <w:szCs w:val="24"/>
-        </w:rPr>
-        <w:t>Attempted to build AirSim</w:t>
-      </w:r>
+        <w:t xml:space="preserve">Verified installation of UE4 &amp; </w:t>
+      </w:r>
+      <w:proofErr w:type="spellStart"/>
+      <w:r>
+        <w:rPr>
+          <w:rFonts w:ascii="Arial" w:hAnsi="Arial" w:cs="Arial"/>
+          <w:sz w:val="24"/>
+          <w:szCs w:val="24"/>
+        </w:rPr>
+        <w:t>AirSim</w:t>
+      </w:r>
+      <w:proofErr w:type="spellEnd"/>
+    </w:p>
+    <w:p>
+      <w:pPr>
+        <w:pStyle w:val="ListParagraph"/>
+        <w:numPr>
+          <w:ilvl w:val="1"/>
+          <w:numId w:val="1"/>
+        </w:numPr>
+        <w:rPr>
+          <w:rFonts w:ascii="Arial" w:hAnsi="Arial" w:cs="Arial"/>
+          <w:sz w:val="24"/>
+          <w:szCs w:val="24"/>
+        </w:rPr>
+      </w:pPr>
+      <w:r>
+        <w:rPr>
+          <w:rFonts w:ascii="Arial" w:hAnsi="Arial" w:cs="Arial"/>
+          <w:sz w:val="24"/>
+          <w:szCs w:val="24"/>
+        </w:rPr>
+        <w:t xml:space="preserve">Attempted to build </w:t>
+      </w:r>
+      <w:proofErr w:type="spellStart"/>
+      <w:r>
+        <w:rPr>
+          <w:rFonts w:ascii="Arial" w:hAnsi="Arial" w:cs="Arial"/>
+          <w:sz w:val="24"/>
+          <w:szCs w:val="24"/>
+        </w:rPr>
+        <w:t>AirSim</w:t>
+      </w:r>
+      <w:proofErr w:type="spellEnd"/>
       <w:r>
         <w:rPr>
           <w:rFonts w:ascii="Arial" w:hAnsi="Arial" w:cs="Arial"/>
@@ -1852,7 +1964,25 @@
           <w:sz w:val="24"/>
           <w:szCs w:val="24"/>
         </w:rPr>
-        <w:t>Rewriting AirSim client.py</w:t>
+        <w:t xml:space="preserve">Rewriting </w:t>
+      </w:r>
+      <w:proofErr w:type="spellStart"/>
+      <w:r>
+        <w:rPr>
+          <w:rFonts w:ascii="Arial" w:hAnsi="Arial" w:cs="Arial"/>
+          <w:sz w:val="24"/>
+          <w:szCs w:val="24"/>
+        </w:rPr>
+        <w:t>AirSim</w:t>
+      </w:r>
+      <w:proofErr w:type="spellEnd"/>
+      <w:r>
+        <w:rPr>
+          <w:rFonts w:ascii="Arial" w:hAnsi="Arial" w:cs="Arial"/>
+          <w:sz w:val="24"/>
+          <w:szCs w:val="24"/>
+        </w:rPr>
+        <w:t xml:space="preserve"> client.py</w:t>
       </w:r>
     </w:p>
     <w:p>
@@ -1896,7 +2026,25 @@
           <w:sz w:val="24"/>
           <w:szCs w:val="24"/>
         </w:rPr>
-        <w:t>Rewriting AirSim client.py</w:t>
+        <w:t xml:space="preserve">Rewriting </w:t>
+      </w:r>
+      <w:proofErr w:type="spellStart"/>
+      <w:r>
+        <w:rPr>
+          <w:rFonts w:ascii="Arial" w:hAnsi="Arial" w:cs="Arial"/>
+          <w:sz w:val="24"/>
+          <w:szCs w:val="24"/>
+        </w:rPr>
+        <w:t>AirSim</w:t>
+      </w:r>
+      <w:proofErr w:type="spellEnd"/>
+      <w:r>
+        <w:rPr>
+          <w:rFonts w:ascii="Arial" w:hAnsi="Arial" w:cs="Arial"/>
+          <w:sz w:val="24"/>
+          <w:szCs w:val="24"/>
+        </w:rPr>
+        <w:t xml:space="preserve"> client.py</w:t>
       </w:r>
     </w:p>
     <w:p>
@@ -1942,13 +2090,23 @@
         </w:rPr>
         <w:t xml:space="preserve">Verified UE4 and </w:t>
       </w:r>
-      <w:r>
-        <w:rPr>
-          <w:rFonts w:ascii="Arial" w:hAnsi="Arial" w:cs="Arial"/>
-          <w:sz w:val="24"/>
-          <w:szCs w:val="24"/>
-        </w:rPr>
-        <w:t>AirSim i</w:t>
+      <w:proofErr w:type="spellStart"/>
+      <w:r>
+        <w:rPr>
+          <w:rFonts w:ascii="Arial" w:hAnsi="Arial" w:cs="Arial"/>
+          <w:sz w:val="24"/>
+          <w:szCs w:val="24"/>
+        </w:rPr>
+        <w:t>AirSim</w:t>
+      </w:r>
+      <w:proofErr w:type="spellEnd"/>
+      <w:r>
+        <w:rPr>
+          <w:rFonts w:ascii="Arial" w:hAnsi="Arial" w:cs="Arial"/>
+          <w:sz w:val="24"/>
+          <w:szCs w:val="24"/>
+        </w:rPr>
+        <w:t xml:space="preserve"> i</w:t>
       </w:r>
       <w:r>
         <w:rPr>
@@ -2004,7 +2162,25 @@
           <w:szCs w:val="24"/>
         </w:rPr>
         <w:lastRenderedPageBreak/>
-        <w:t>Attempted AirSim build on second computer</w:t>
+        <w:t xml:space="preserve">Attempted </w:t>
+      </w:r>
+      <w:proofErr w:type="spellStart"/>
+      <w:r>
+        <w:rPr>
+          <w:rFonts w:ascii="Arial" w:hAnsi="Arial" w:cs="Arial"/>
+          <w:sz w:val="24"/>
+          <w:szCs w:val="24"/>
+        </w:rPr>
+        <w:t>AirSim</w:t>
+      </w:r>
+      <w:proofErr w:type="spellEnd"/>
+      <w:r>
+        <w:rPr>
+          <w:rFonts w:ascii="Arial" w:hAnsi="Arial" w:cs="Arial"/>
+          <w:sz w:val="24"/>
+          <w:szCs w:val="24"/>
+        </w:rPr>
+        <w:t xml:space="preserve"> build on second computer</w:t>
       </w:r>
     </w:p>
     <w:p>
@@ -2242,6 +2418,28 @@
           <w:sz w:val="24"/>
           <w:szCs w:val="24"/>
         </w:rPr>
+        <w:t>Full implementation of volume measurement.</w:t>
+      </w:r>
+    </w:p>
+    <w:p>
+      <w:pPr>
+        <w:pStyle w:val="ListParagraph"/>
+        <w:numPr>
+          <w:ilvl w:val="1"/>
+          <w:numId w:val="1"/>
+        </w:numPr>
+        <w:rPr>
+          <w:rFonts w:ascii="Arial" w:hAnsi="Arial" w:cs="Arial"/>
+          <w:sz w:val="24"/>
+          <w:szCs w:val="24"/>
+        </w:rPr>
+      </w:pPr>
+      <w:r>
+        <w:rPr>
+          <w:rFonts w:ascii="Arial" w:hAnsi="Arial" w:cs="Arial"/>
+          <w:sz w:val="24"/>
+          <w:szCs w:val="24"/>
+        </w:rPr>
         <w:t>Edited sections 4 &amp; 5 of the final SRS submission.</w:t>
       </w:r>
     </w:p>
@@ -2406,7 +2604,335 @@
           <w:sz w:val="24"/>
           <w:szCs w:val="24"/>
         </w:rPr>
-        <w:t>Implemented volume slice function into volume measurement.</w:t>
+        <w:t>Added</w:t>
+      </w:r>
+      <w:r>
+        <w:rPr>
+          <w:rFonts w:ascii="Arial" w:hAnsi="Arial" w:cs="Arial"/>
+          <w:sz w:val="24"/>
+          <w:szCs w:val="24"/>
+        </w:rPr>
+        <w:t xml:space="preserve"> </w:t>
+      </w:r>
+      <w:r>
+        <w:rPr>
+          <w:rFonts w:ascii="Arial" w:hAnsi="Arial" w:cs="Arial"/>
+          <w:sz w:val="24"/>
+          <w:szCs w:val="24"/>
+        </w:rPr>
+        <w:t>object</w:t>
+      </w:r>
+      <w:r>
+        <w:rPr>
+          <w:rFonts w:ascii="Arial" w:hAnsi="Arial" w:cs="Arial"/>
+          <w:sz w:val="24"/>
+          <w:szCs w:val="24"/>
+        </w:rPr>
+        <w:t xml:space="preserve"> slice function into volume measurement</w:t>
+      </w:r>
+      <w:r>
+        <w:rPr>
+          <w:rFonts w:ascii="Arial" w:hAnsi="Arial" w:cs="Arial"/>
+          <w:sz w:val="24"/>
+          <w:szCs w:val="24"/>
+        </w:rPr>
+        <w:t xml:space="preserve"> class</w:t>
+      </w:r>
+      <w:r>
+        <w:rPr>
+          <w:rFonts w:ascii="Arial" w:hAnsi="Arial" w:cs="Arial"/>
+          <w:sz w:val="24"/>
+          <w:szCs w:val="24"/>
+        </w:rPr>
+        <w:t>.</w:t>
+      </w:r>
+    </w:p>
+    <w:p>
+      <w:pPr>
+        <w:pStyle w:val="ListParagraph"/>
+        <w:numPr>
+          <w:ilvl w:val="0"/>
+          <w:numId w:val="1"/>
+        </w:numPr>
+        <w:rPr>
+          <w:rFonts w:ascii="Arial" w:hAnsi="Arial" w:cs="Arial"/>
+          <w:sz w:val="24"/>
+          <w:szCs w:val="24"/>
+        </w:rPr>
+      </w:pPr>
+      <w:r>
+        <w:rPr>
+          <w:rFonts w:ascii="Arial" w:hAnsi="Arial" w:cs="Arial"/>
+          <w:sz w:val="24"/>
+          <w:szCs w:val="24"/>
+        </w:rPr>
+        <w:t>05/12/21</w:t>
+      </w:r>
+    </w:p>
+    <w:p>
+      <w:pPr>
+        <w:pStyle w:val="ListParagraph"/>
+        <w:numPr>
+          <w:ilvl w:val="1"/>
+          <w:numId w:val="1"/>
+        </w:numPr>
+        <w:rPr>
+          <w:rFonts w:ascii="Arial" w:hAnsi="Arial" w:cs="Arial"/>
+          <w:sz w:val="24"/>
+          <w:szCs w:val="24"/>
+        </w:rPr>
+      </w:pPr>
+      <w:r>
+        <w:rPr>
+          <w:rFonts w:ascii="Arial" w:hAnsi="Arial" w:cs="Arial"/>
+          <w:sz w:val="24"/>
+          <w:szCs w:val="24"/>
+        </w:rPr>
+        <w:t>Implemented stack</w:t>
+      </w:r>
+      <w:r>
+        <w:rPr>
+          <w:rFonts w:ascii="Arial" w:hAnsi="Arial" w:cs="Arial"/>
+          <w:sz w:val="24"/>
+          <w:szCs w:val="24"/>
+        </w:rPr>
+        <w:t>-</w:t>
+      </w:r>
+      <w:r>
+        <w:rPr>
+          <w:rFonts w:ascii="Arial" w:hAnsi="Arial" w:cs="Arial"/>
+          <w:sz w:val="24"/>
+          <w:szCs w:val="24"/>
+        </w:rPr>
+        <w:t>based structure for slice data instead of array</w:t>
+      </w:r>
+      <w:r>
+        <w:rPr>
+          <w:rFonts w:ascii="Arial" w:hAnsi="Arial" w:cs="Arial"/>
+          <w:sz w:val="24"/>
+          <w:szCs w:val="24"/>
+        </w:rPr>
+        <w:t>-based</w:t>
+      </w:r>
+    </w:p>
+    <w:p>
+      <w:pPr>
+        <w:pStyle w:val="ListParagraph"/>
+        <w:numPr>
+          <w:ilvl w:val="1"/>
+          <w:numId w:val="1"/>
+        </w:numPr>
+        <w:rPr>
+          <w:rFonts w:ascii="Arial" w:hAnsi="Arial" w:cs="Arial"/>
+          <w:sz w:val="24"/>
+          <w:szCs w:val="24"/>
+        </w:rPr>
+      </w:pPr>
+      <w:r>
+        <w:rPr>
+          <w:rFonts w:ascii="Arial" w:hAnsi="Arial" w:cs="Arial"/>
+          <w:sz w:val="24"/>
+          <w:szCs w:val="24"/>
+        </w:rPr>
+        <w:t>Assisted Elijah with aerial swarm formations.</w:t>
+      </w:r>
+    </w:p>
+    <w:p>
+      <w:pPr>
+        <w:pStyle w:val="ListParagraph"/>
+        <w:numPr>
+          <w:ilvl w:val="0"/>
+          <w:numId w:val="1"/>
+        </w:numPr>
+        <w:rPr>
+          <w:rFonts w:ascii="Arial" w:hAnsi="Arial" w:cs="Arial"/>
+          <w:sz w:val="24"/>
+          <w:szCs w:val="24"/>
+        </w:rPr>
+      </w:pPr>
+      <w:r>
+        <w:rPr>
+          <w:rFonts w:ascii="Arial" w:hAnsi="Arial" w:cs="Arial"/>
+          <w:sz w:val="24"/>
+          <w:szCs w:val="24"/>
+        </w:rPr>
+        <w:t>06/12/21</w:t>
+      </w:r>
+    </w:p>
+    <w:p>
+      <w:pPr>
+        <w:pStyle w:val="ListParagraph"/>
+        <w:numPr>
+          <w:ilvl w:val="1"/>
+          <w:numId w:val="1"/>
+        </w:numPr>
+        <w:rPr>
+          <w:rFonts w:ascii="Arial" w:hAnsi="Arial" w:cs="Arial"/>
+          <w:sz w:val="24"/>
+          <w:szCs w:val="24"/>
+        </w:rPr>
+      </w:pPr>
+      <w:r>
+        <w:rPr>
+          <w:rFonts w:ascii="Arial" w:hAnsi="Arial" w:cs="Arial"/>
+          <w:sz w:val="24"/>
+          <w:szCs w:val="24"/>
+        </w:rPr>
+        <w:t>Implemented trapezoidal integration technique instead of basic summation</w:t>
+      </w:r>
+    </w:p>
+    <w:p>
+      <w:pPr>
+        <w:pStyle w:val="ListParagraph"/>
+        <w:numPr>
+          <w:ilvl w:val="1"/>
+          <w:numId w:val="1"/>
+        </w:numPr>
+        <w:rPr>
+          <w:rFonts w:ascii="Arial" w:hAnsi="Arial" w:cs="Arial"/>
+          <w:sz w:val="24"/>
+          <w:szCs w:val="24"/>
+        </w:rPr>
+      </w:pPr>
+      <w:r>
+        <w:rPr>
+          <w:rFonts w:ascii="Arial" w:hAnsi="Arial" w:cs="Arial"/>
+          <w:sz w:val="24"/>
+          <w:szCs w:val="24"/>
+        </w:rPr>
+        <w:t>Reviewed test plan. Made multitude of comments for edits.</w:t>
+      </w:r>
+    </w:p>
+    <w:p>
+      <w:pPr>
+        <w:pStyle w:val="ListParagraph"/>
+        <w:numPr>
+          <w:ilvl w:val="0"/>
+          <w:numId w:val="1"/>
+        </w:numPr>
+        <w:rPr>
+          <w:rFonts w:ascii="Arial" w:hAnsi="Arial" w:cs="Arial"/>
+          <w:sz w:val="24"/>
+          <w:szCs w:val="24"/>
+        </w:rPr>
+      </w:pPr>
+      <w:r>
+        <w:rPr>
+          <w:rFonts w:ascii="Arial" w:hAnsi="Arial" w:cs="Arial"/>
+          <w:sz w:val="24"/>
+          <w:szCs w:val="24"/>
+        </w:rPr>
+        <w:t>08/12/21</w:t>
+      </w:r>
+    </w:p>
+    <w:p>
+      <w:pPr>
+        <w:pStyle w:val="ListParagraph"/>
+        <w:numPr>
+          <w:ilvl w:val="1"/>
+          <w:numId w:val="1"/>
+        </w:numPr>
+        <w:rPr>
+          <w:rFonts w:ascii="Arial" w:hAnsi="Arial" w:cs="Arial"/>
+          <w:sz w:val="24"/>
+          <w:szCs w:val="24"/>
+        </w:rPr>
+      </w:pPr>
+      <w:r>
+        <w:rPr>
+          <w:rFonts w:ascii="Arial" w:hAnsi="Arial" w:cs="Arial"/>
+          <w:sz w:val="24"/>
+          <w:szCs w:val="24"/>
+        </w:rPr>
+        <w:t>Final demo presentation</w:t>
+      </w:r>
+    </w:p>
+    <w:p>
+      <w:pPr>
+        <w:pStyle w:val="ListParagraph"/>
+        <w:numPr>
+          <w:ilvl w:val="2"/>
+          <w:numId w:val="1"/>
+        </w:numPr>
+        <w:rPr>
+          <w:rFonts w:ascii="Arial" w:hAnsi="Arial" w:cs="Arial"/>
+          <w:sz w:val="24"/>
+          <w:szCs w:val="24"/>
+        </w:rPr>
+      </w:pPr>
+      <w:r>
+        <w:rPr>
+          <w:rFonts w:ascii="Arial" w:hAnsi="Arial" w:cs="Arial"/>
+          <w:sz w:val="24"/>
+          <w:szCs w:val="24"/>
+        </w:rPr>
+        <w:t>Project Road Map</w:t>
+      </w:r>
+    </w:p>
+    <w:p>
+      <w:pPr>
+        <w:pStyle w:val="ListParagraph"/>
+        <w:numPr>
+          <w:ilvl w:val="2"/>
+          <w:numId w:val="1"/>
+        </w:numPr>
+        <w:rPr>
+          <w:rFonts w:ascii="Arial" w:hAnsi="Arial" w:cs="Arial"/>
+          <w:sz w:val="24"/>
+          <w:szCs w:val="24"/>
+        </w:rPr>
+      </w:pPr>
+      <w:r>
+        <w:rPr>
+          <w:rFonts w:ascii="Arial" w:hAnsi="Arial" w:cs="Arial"/>
+          <w:sz w:val="24"/>
+          <w:szCs w:val="24"/>
+        </w:rPr>
+        <w:t>Assisted w/ design considerations</w:t>
+      </w:r>
+    </w:p>
+    <w:p>
+      <w:pPr>
+        <w:pStyle w:val="ListParagraph"/>
+        <w:numPr>
+          <w:ilvl w:val="2"/>
+          <w:numId w:val="1"/>
+        </w:numPr>
+        <w:rPr>
+          <w:rFonts w:ascii="Arial" w:hAnsi="Arial" w:cs="Arial"/>
+          <w:sz w:val="24"/>
+          <w:szCs w:val="24"/>
+        </w:rPr>
+      </w:pPr>
+      <w:r>
+        <w:rPr>
+          <w:rFonts w:ascii="Arial" w:hAnsi="Arial" w:cs="Arial"/>
+          <w:sz w:val="24"/>
+          <w:szCs w:val="24"/>
+        </w:rPr>
+        <w:t>Assisted w/ demo videos</w:t>
+      </w:r>
+    </w:p>
+    <w:p>
+      <w:pPr>
+        <w:pStyle w:val="ListParagraph"/>
+        <w:numPr>
+          <w:ilvl w:val="2"/>
+          <w:numId w:val="1"/>
+        </w:numPr>
+        <w:rPr>
+          <w:rFonts w:ascii="Arial" w:hAnsi="Arial" w:cs="Arial"/>
+          <w:sz w:val="24"/>
+          <w:szCs w:val="24"/>
+        </w:rPr>
+      </w:pPr>
+      <w:r>
+        <w:rPr>
+          <w:rFonts w:ascii="Arial" w:hAnsi="Arial" w:cs="Arial"/>
+          <w:sz w:val="24"/>
+          <w:szCs w:val="24"/>
+        </w:rPr>
+        <w:t>Editing</w:t>
       </w:r>
     </w:p>
     <w:sectPr>
@@ -2487,6 +3013,155 @@
 <file path=word/numbering.xml><?xml version="1.0" encoding="utf-8"?>
 <w:numbering xmlns:wpc="http://schemas.microsoft.com/office/word/2010/wordprocessingCanvas" xmlns:cx="http://schemas.microsoft.com/office/drawing/2014/chartex" xmlns:cx1="http://schemas.microsoft.com/office/drawing/2015/9/8/chartex" xmlns:cx2="http://schemas.microsoft.com/office/drawing/2015/10/21/chartex" xmlns:cx3="http://schemas.microsoft.com/office/drawing/2016/5/9/chartex" xmlns:cx4="http://schemas.microsoft.com/office/drawing/2016/5/10/chartex" xmlns:cx5="http://schemas.microsoft.com/office/drawing/2016/5/11/chartex" xmlns:cx6="http://schemas.microsoft.com/office/drawing/2016/5/12/chartex" xmlns:cx7="http://schemas.microsoft.com/office/drawing/2016/5/13/chartex" xmlns:cx8="http://schemas.microsoft.com/office/drawing/2016/5/14/chartex" xmlns:mc="http://schemas.openxmlformats.org/markup-compatibility/2006" xmlns:aink="http://schemas.microsoft.com/office/drawing/2016/ink" xmlns:am3d="http://schemas.microsoft.com/office/drawing/2017/model3d" xmlns:o="urn:schemas-microsoft-com:office:office" xmlns:r="http://schemas.openxmlformats.org/officeDocument/2006/relationships" xmlns:m="http://schemas.openxmlformats.org/officeDocument/2006/math" xmlns:v="urn:schemas-microsoft-com:vml" xmlns:wp14="http://schemas.microsoft.com/office/word/2010/wordprocessingDrawing" xmlns:wp="http://schemas.openxmlformats.org/drawingml/2006/wordprocessingDrawing" xmlns:w10="urn:schemas-microsoft-com:office:word" xmlns:w="http://schemas.openxmlformats.org/wordprocessingml/2006/main" xmlns:w14="http://schemas.microsoft.com/office/word/2010/wordml" xmlns:w15="http://schemas.microsoft.com/office/word/2012/wordml" xmlns:w16cex="http://schemas.microsoft.com/office/word/2018/wordml/cex" xmlns:w16cid="http://schemas.microsoft.com/office/word/2016/wordml/cid" xmlns:w16="http://schemas.microsoft.com/office/word/2018/wordml" xmlns:w16sdtdh="http://schemas.microsoft.com/office/word/2020/wordml/sdtdatahash" xmlns:w16se="http://schemas.microsoft.com/office/word/2015/wordml/symex" xmlns:wpg="http://schemas.microsoft.com/office/word/2010/wordprocessingGroup" xmlns:wpi="http://schemas.microsoft.com/office/word/2010/wordprocessingInk" xmlns:wne="http://schemas.microsoft.com/office/word/2006/wordml" xmlns:wps="http://schemas.microsoft.com/office/word/2010/wordprocessingShape" mc:Ignorable="w14 w15 w16se w16cid w16 w16cex w16sdtdh wp14">
   <w:abstractNum w:abstractNumId="0" w15:restartNumberingAfterBreak="0">
+    <w:nsid w:val="202F5CD3"/>
+    <w:multiLevelType w:val="multilevel"/>
+    <w:tmpl w:val="AD5A0A6E"/>
+    <w:lvl w:ilvl="0">
+      <w:start w:val="1"/>
+      <w:numFmt w:val="bullet"/>
+      <w:lvlText w:val=""/>
+      <w:lvlJc w:val="left"/>
+      <w:pPr>
+        <w:tabs>
+          <w:tab w:val="num" w:pos="720"/>
+        </w:tabs>
+        <w:ind w:left="720" w:hanging="360"/>
+      </w:pPr>
+      <w:rPr>
+        <w:rFonts w:ascii="Symbol" w:hAnsi="Symbol" w:hint="default"/>
+        <w:sz w:val="20"/>
+      </w:rPr>
+    </w:lvl>
+    <w:lvl w:ilvl="1">
+      <w:start w:val="1"/>
+      <w:numFmt w:val="bullet"/>
+      <w:lvlText w:val="o"/>
+      <w:lvlJc w:val="left"/>
+      <w:pPr>
+        <w:tabs>
+          <w:tab w:val="num" w:pos="1440"/>
+        </w:tabs>
+        <w:ind w:left="1440" w:hanging="360"/>
+      </w:pPr>
+      <w:rPr>
+        <w:rFonts w:ascii="Courier New" w:hAnsi="Courier New" w:hint="default"/>
+        <w:sz w:val="20"/>
+      </w:rPr>
+    </w:lvl>
+    <w:lvl w:ilvl="2">
+      <w:start w:val="1"/>
+      <w:numFmt w:val="bullet"/>
+      <w:lvlText w:val=""/>
+      <w:lvlJc w:val="left"/>
+      <w:pPr>
+        <w:tabs>
+          <w:tab w:val="num" w:pos="2160"/>
+        </w:tabs>
+        <w:ind w:left="2160" w:hanging="360"/>
+      </w:pPr>
+      <w:rPr>
+        <w:rFonts w:ascii="Wingdings" w:hAnsi="Wingdings" w:hint="default"/>
+        <w:sz w:val="20"/>
+      </w:rPr>
+    </w:lvl>
+    <w:lvl w:ilvl="3" w:tentative="1">
+      <w:start w:val="1"/>
+      <w:numFmt w:val="bullet"/>
+      <w:lvlText w:val=""/>
+      <w:lvlJc w:val="left"/>
+      <w:pPr>
+        <w:tabs>
+          <w:tab w:val="num" w:pos="2880"/>
+        </w:tabs>
+        <w:ind w:left="2880" w:hanging="360"/>
+      </w:pPr>
+      <w:rPr>
+        <w:rFonts w:ascii="Wingdings" w:hAnsi="Wingdings" w:hint="default"/>
+        <w:sz w:val="20"/>
+      </w:rPr>
+    </w:lvl>
+    <w:lvl w:ilvl="4" w:tentative="1">
+      <w:start w:val="1"/>
+      <w:numFmt w:val="bullet"/>
+      <w:lvlText w:val=""/>
+      <w:lvlJc w:val="left"/>
+      <w:pPr>
+        <w:tabs>
+          <w:tab w:val="num" w:pos="3600"/>
+        </w:tabs>
+        <w:ind w:left="3600" w:hanging="360"/>
+      </w:pPr>
+      <w:rPr>
+        <w:rFonts w:ascii="Wingdings" w:hAnsi="Wingdings" w:hint="default"/>
+        <w:sz w:val="20"/>
+      </w:rPr>
+    </w:lvl>
+    <w:lvl w:ilvl="5" w:tentative="1">
+      <w:start w:val="1"/>
+      <w:numFmt w:val="bullet"/>
+      <w:lvlText w:val=""/>
+      <w:lvlJc w:val="left"/>
+      <w:pPr>
+        <w:tabs>
+          <w:tab w:val="num" w:pos="4320"/>
+        </w:tabs>
+        <w:ind w:left="4320" w:hanging="360"/>
+      </w:pPr>
+      <w:rPr>
+        <w:rFonts w:ascii="Wingdings" w:hAnsi="Wingdings" w:hint="default"/>
+        <w:sz w:val="20"/>
+      </w:rPr>
+    </w:lvl>
+    <w:lvl w:ilvl="6" w:tentative="1">
+      <w:start w:val="1"/>
+      <w:numFmt w:val="bullet"/>
+      <w:lvlText w:val=""/>
+      <w:lvlJc w:val="left"/>
+      <w:pPr>
+        <w:tabs>
+          <w:tab w:val="num" w:pos="5040"/>
+        </w:tabs>
+        <w:ind w:left="5040" w:hanging="360"/>
+      </w:pPr>
+      <w:rPr>
+        <w:rFonts w:ascii="Wingdings" w:hAnsi="Wingdings" w:hint="default"/>
+        <w:sz w:val="20"/>
+      </w:rPr>
+    </w:lvl>
+    <w:lvl w:ilvl="7" w:tentative="1">
+      <w:start w:val="1"/>
+      <w:numFmt w:val="bullet"/>
+      <w:lvlText w:val=""/>
+      <w:lvlJc w:val="left"/>
+      <w:pPr>
+        <w:tabs>
+          <w:tab w:val="num" w:pos="5760"/>
+        </w:tabs>
+        <w:ind w:left="5760" w:hanging="360"/>
+      </w:pPr>
+      <w:rPr>
+        <w:rFonts w:ascii="Wingdings" w:hAnsi="Wingdings" w:hint="default"/>
+        <w:sz w:val="20"/>
+      </w:rPr>
+    </w:lvl>
+    <w:lvl w:ilvl="8" w:tentative="1">
+      <w:start w:val="1"/>
+      <w:numFmt w:val="bullet"/>
+      <w:lvlText w:val=""/>
+      <w:lvlJc w:val="left"/>
+      <w:pPr>
+        <w:tabs>
+          <w:tab w:val="num" w:pos="6480"/>
+        </w:tabs>
+        <w:ind w:left="6480" w:hanging="360"/>
+      </w:pPr>
+      <w:rPr>
+        <w:rFonts w:ascii="Wingdings" w:hAnsi="Wingdings" w:hint="default"/>
+        <w:sz w:val="20"/>
+      </w:rPr>
+    </w:lvl>
+  </w:abstractNum>
+  <w:abstractNum w:abstractNumId="1" w15:restartNumberingAfterBreak="0">
     <w:nsid w:val="25991DE6"/>
     <w:multiLevelType w:val="hybridMultilevel"/>
     <w:tmpl w:val="773A8488"/>
@@ -2599,8 +3274,163 @@
       </w:rPr>
     </w:lvl>
   </w:abstractNum>
+  <w:abstractNum w:abstractNumId="2" w15:restartNumberingAfterBreak="0">
+    <w:nsid w:val="40814A85"/>
+    <w:multiLevelType w:val="multilevel"/>
+    <w:tmpl w:val="2E2CA224"/>
+    <w:lvl w:ilvl="0">
+      <w:start w:val="1"/>
+      <w:numFmt w:val="bullet"/>
+      <w:lvlText w:val=""/>
+      <w:lvlJc w:val="left"/>
+      <w:pPr>
+        <w:tabs>
+          <w:tab w:val="num" w:pos="720"/>
+        </w:tabs>
+        <w:ind w:left="720" w:hanging="360"/>
+      </w:pPr>
+      <w:rPr>
+        <w:rFonts w:ascii="Symbol" w:hAnsi="Symbol" w:hint="default"/>
+        <w:sz w:val="20"/>
+      </w:rPr>
+    </w:lvl>
+    <w:lvl w:ilvl="1">
+      <w:start w:val="1"/>
+      <w:numFmt w:val="bullet"/>
+      <w:lvlText w:val="o"/>
+      <w:lvlJc w:val="left"/>
+      <w:pPr>
+        <w:tabs>
+          <w:tab w:val="num" w:pos="1440"/>
+        </w:tabs>
+        <w:ind w:left="1440" w:hanging="360"/>
+      </w:pPr>
+      <w:rPr>
+        <w:rFonts w:ascii="Courier New" w:hAnsi="Courier New" w:hint="default"/>
+        <w:sz w:val="20"/>
+      </w:rPr>
+    </w:lvl>
+    <w:lvl w:ilvl="2">
+      <w:start w:val="1"/>
+      <w:numFmt w:val="bullet"/>
+      <w:lvlText w:val=""/>
+      <w:lvlJc w:val="left"/>
+      <w:pPr>
+        <w:tabs>
+          <w:tab w:val="num" w:pos="2160"/>
+        </w:tabs>
+        <w:ind w:left="2160" w:hanging="360"/>
+      </w:pPr>
+      <w:rPr>
+        <w:rFonts w:ascii="Wingdings" w:hAnsi="Wingdings" w:hint="default"/>
+        <w:sz w:val="20"/>
+      </w:rPr>
+    </w:lvl>
+    <w:lvl w:ilvl="3" w:tentative="1">
+      <w:start w:val="1"/>
+      <w:numFmt w:val="bullet"/>
+      <w:lvlText w:val=""/>
+      <w:lvlJc w:val="left"/>
+      <w:pPr>
+        <w:tabs>
+          <w:tab w:val="num" w:pos="2880"/>
+        </w:tabs>
+        <w:ind w:left="2880" w:hanging="360"/>
+      </w:pPr>
+      <w:rPr>
+        <w:rFonts w:ascii="Wingdings" w:hAnsi="Wingdings" w:hint="default"/>
+        <w:sz w:val="20"/>
+      </w:rPr>
+    </w:lvl>
+    <w:lvl w:ilvl="4" w:tentative="1">
+      <w:start w:val="1"/>
+      <w:numFmt w:val="bullet"/>
+      <w:lvlText w:val=""/>
+      <w:lvlJc w:val="left"/>
+      <w:pPr>
+        <w:tabs>
+          <w:tab w:val="num" w:pos="3600"/>
+        </w:tabs>
+        <w:ind w:left="3600" w:hanging="360"/>
+      </w:pPr>
+      <w:rPr>
+        <w:rFonts w:ascii="Wingdings" w:hAnsi="Wingdings" w:hint="default"/>
+        <w:sz w:val="20"/>
+      </w:rPr>
+    </w:lvl>
+    <w:lvl w:ilvl="5" w:tentative="1">
+      <w:start w:val="1"/>
+      <w:numFmt w:val="bullet"/>
+      <w:lvlText w:val=""/>
+      <w:lvlJc w:val="left"/>
+      <w:pPr>
+        <w:tabs>
+          <w:tab w:val="num" w:pos="4320"/>
+        </w:tabs>
+        <w:ind w:left="4320" w:hanging="360"/>
+      </w:pPr>
+      <w:rPr>
+        <w:rFonts w:ascii="Wingdings" w:hAnsi="Wingdings" w:hint="default"/>
+        <w:sz w:val="20"/>
+      </w:rPr>
+    </w:lvl>
+    <w:lvl w:ilvl="6" w:tentative="1">
+      <w:start w:val="1"/>
+      <w:numFmt w:val="bullet"/>
+      <w:lvlText w:val=""/>
+      <w:lvlJc w:val="left"/>
+      <w:pPr>
+        <w:tabs>
+          <w:tab w:val="num" w:pos="5040"/>
+        </w:tabs>
+        <w:ind w:left="5040" w:hanging="360"/>
+      </w:pPr>
+      <w:rPr>
+        <w:rFonts w:ascii="Wingdings" w:hAnsi="Wingdings" w:hint="default"/>
+        <w:sz w:val="20"/>
+      </w:rPr>
+    </w:lvl>
+    <w:lvl w:ilvl="7" w:tentative="1">
+      <w:start w:val="1"/>
+      <w:numFmt w:val="bullet"/>
+      <w:lvlText w:val=""/>
+      <w:lvlJc w:val="left"/>
+      <w:pPr>
+        <w:tabs>
+          <w:tab w:val="num" w:pos="5760"/>
+        </w:tabs>
+        <w:ind w:left="5760" w:hanging="360"/>
+      </w:pPr>
+      <w:rPr>
+        <w:rFonts w:ascii="Wingdings" w:hAnsi="Wingdings" w:hint="default"/>
+        <w:sz w:val="20"/>
+      </w:rPr>
+    </w:lvl>
+    <w:lvl w:ilvl="8" w:tentative="1">
+      <w:start w:val="1"/>
+      <w:numFmt w:val="bullet"/>
+      <w:lvlText w:val=""/>
+      <w:lvlJc w:val="left"/>
+      <w:pPr>
+        <w:tabs>
+          <w:tab w:val="num" w:pos="6480"/>
+        </w:tabs>
+        <w:ind w:left="6480" w:hanging="360"/>
+      </w:pPr>
+      <w:rPr>
+        <w:rFonts w:ascii="Wingdings" w:hAnsi="Wingdings" w:hint="default"/>
+        <w:sz w:val="20"/>
+      </w:rPr>
+    </w:lvl>
+  </w:abstractNum>
   <w:num w:numId="1">
+    <w:abstractNumId w:val="1"/>
+  </w:num>
+  <w:num w:numId="2">
     <w:abstractNumId w:val="0"/>
+  </w:num>
+  <w:num w:numId="3">
+    <w:abstractNumId w:val="2"/>
   </w:num>
 </w:numbering>
 </file>
@@ -3086,6 +3916,22 @@
     <w:uiPriority w:val="99"/>
     <w:rsid w:val="00F87855"/>
   </w:style>
+  <w:style w:type="paragraph" w:styleId="NormalWeb">
+    <w:name w:val="Normal (Web)"/>
+    <w:basedOn w:val="Normal"/>
+    <w:uiPriority w:val="99"/>
+    <w:semiHidden/>
+    <w:unhideWhenUsed/>
+    <w:rsid w:val="004210A1"/>
+    <w:pPr>
+      <w:spacing w:before="100" w:beforeAutospacing="1" w:after="100" w:afterAutospacing="1" w:line="240" w:lineRule="auto"/>
+    </w:pPr>
+    <w:rPr>
+      <w:rFonts w:ascii="Times New Roman" w:eastAsia="Times New Roman" w:hAnsi="Times New Roman" w:cs="Times New Roman"/>
+      <w:sz w:val="24"/>
+      <w:szCs w:val="24"/>
+    </w:rPr>
+  </w:style>
 </w:styles>
 </file>
 

</xml_diff>

<commit_message>
Updates journal with additional tasks
</commit_message>
<xml_diff>
--- a/MeadDillon_Engineering_Journal.docx
+++ b/MeadDillon_Engineering_Journal.docx
@@ -303,6 +303,18 @@
         </w:numPr>
       </w:pPr>
       <w:r>
+        <w:t>Scrum Meeting</w:t>
+      </w:r>
+    </w:p>
+    <w:p>
+      <w:pPr>
+        <w:pStyle w:val="ListParagraph"/>
+        <w:numPr>
+          <w:ilvl w:val="0"/>
+          <w:numId w:val="8"/>
+        </w:numPr>
+      </w:pPr>
+      <w:r>
         <w:t xml:space="preserve">Finished Collision Avoidance System </w:t>
       </w:r>
       <w:proofErr w:type="spellStart"/>
@@ -352,18 +364,18 @@
         <w:t xml:space="preserve">Reviewed Lidar </w:t>
       </w:r>
       <w:proofErr w:type="spellStart"/>
-      <w:proofErr w:type="gramStart"/>
       <w:r>
         <w:t>settings.json</w:t>
       </w:r>
       <w:proofErr w:type="spellEnd"/>
-      <w:proofErr w:type="gramEnd"/>
       <w:r>
         <w:t xml:space="preserve"> &amp; module</w:t>
       </w:r>
     </w:p>
-    <w:p>
-      <w:r>
+    <w:p/>
+    <w:p>
+      <w:r>
+        <w:lastRenderedPageBreak/>
         <w:t>28 Jan 22</w:t>
       </w:r>
     </w:p>
@@ -389,7 +401,6 @@
     </w:p>
     <w:p>
       <w:r>
-        <w:lastRenderedPageBreak/>
         <w:t>01 Feb 22</w:t>
       </w:r>
     </w:p>
@@ -402,6 +413,18 @@
         </w:numPr>
       </w:pPr>
       <w:r>
+        <w:t>Scrum Meeting</w:t>
+      </w:r>
+    </w:p>
+    <w:p>
+      <w:pPr>
+        <w:pStyle w:val="ListParagraph"/>
+        <w:numPr>
+          <w:ilvl w:val="0"/>
+          <w:numId w:val="9"/>
+        </w:numPr>
+      </w:pPr>
+      <w:r>
         <w:t xml:space="preserve">Digitized </w:t>
       </w:r>
       <w:proofErr w:type="spellStart"/>
@@ -431,6 +454,18 @@
     <w:p>
       <w:r>
         <w:t>03 Feb 22</w:t>
+      </w:r>
+    </w:p>
+    <w:p>
+      <w:pPr>
+        <w:pStyle w:val="ListParagraph"/>
+        <w:numPr>
+          <w:ilvl w:val="0"/>
+          <w:numId w:val="10"/>
+        </w:numPr>
+      </w:pPr>
+      <w:r>
+        <w:t>Scrum Meeting</w:t>
       </w:r>
     </w:p>
     <w:p>
@@ -593,6 +628,18 @@
     <w:p>
       <w:r>
         <w:t>08 Feb 22</w:t>
+      </w:r>
+    </w:p>
+    <w:p>
+      <w:pPr>
+        <w:pStyle w:val="ListParagraph"/>
+        <w:numPr>
+          <w:ilvl w:val="0"/>
+          <w:numId w:val="11"/>
+        </w:numPr>
+      </w:pPr>
+      <w:r>
+        <w:t>Scrum Meeting</w:t>
       </w:r>
     </w:p>
     <w:p>
@@ -2038,6 +2085,7 @@
     <w:lsdException w:name="HTML Sample" w:semiHidden="1" w:unhideWhenUsed="1"/>
     <w:lsdException w:name="HTML Typewriter" w:semiHidden="1" w:unhideWhenUsed="1"/>
     <w:lsdException w:name="HTML Variable" w:semiHidden="1" w:unhideWhenUsed="1"/>
+    <w:lsdException w:name="Normal Table" w:semiHidden="1" w:unhideWhenUsed="1"/>
     <w:lsdException w:name="annotation subject" w:semiHidden="1" w:unhideWhenUsed="1"/>
     <w:lsdException w:name="No List" w:semiHidden="1" w:unhideWhenUsed="1"/>
     <w:lsdException w:name="Outline List 1" w:semiHidden="1" w:unhideWhenUsed="1"/>
@@ -2084,8 +2132,10 @@
     <w:lsdException w:name="Table Subtle 2" w:semiHidden="1" w:unhideWhenUsed="1"/>
     <w:lsdException w:name="Table Web 1" w:semiHidden="1" w:unhideWhenUsed="1"/>
     <w:lsdException w:name="Table Web 2" w:semiHidden="1" w:unhideWhenUsed="1"/>
+    <w:lsdException w:name="Table Web 3" w:semiHidden="1" w:unhideWhenUsed="1"/>
     <w:lsdException w:name="Balloon Text" w:semiHidden="1" w:unhideWhenUsed="1"/>
     <w:lsdException w:name="Table Grid" w:uiPriority="39"/>
+    <w:lsdException w:name="Table Theme" w:semiHidden="1" w:unhideWhenUsed="1"/>
     <w:lsdException w:name="Placeholder Text" w:semiHidden="1"/>
     <w:lsdException w:name="No Spacing" w:uiPriority="1" w:qFormat="1"/>
     <w:lsdException w:name="Light Shading" w:uiPriority="60"/>

</xml_diff>

<commit_message>
Updates journal for Spring sprint 2
</commit_message>
<xml_diff>
--- a/MeadDillon_Engineering_Journal.docx
+++ b/MeadDillon_Engineering_Journal.docx
@@ -19,6 +19,25 @@
       </w:r>
     </w:p>
     <w:p>
+      <w:pPr>
+        <w:rPr>
+          <w:u w:val="single"/>
+        </w:rPr>
+      </w:pPr>
+      <w:r>
+        <w:rPr>
+          <w:u w:val="single"/>
+        </w:rPr>
+        <w:t>Sprint 1</w:t>
+      </w:r>
+      <w:r>
+        <w:rPr>
+          <w:u w:val="single"/>
+        </w:rPr>
+        <w:t>:</w:t>
+      </w:r>
+    </w:p>
+    <w:p>
       <w:r>
         <w:t>18 Jan 22</w:t>
       </w:r>
@@ -364,10 +383,12 @@
         <w:t xml:space="preserve">Reviewed Lidar </w:t>
       </w:r>
       <w:proofErr w:type="spellStart"/>
+      <w:proofErr w:type="gramStart"/>
       <w:r>
         <w:t>settings.json</w:t>
       </w:r>
       <w:proofErr w:type="spellEnd"/>
+      <w:proofErr w:type="gramEnd"/>
       <w:r>
         <w:t xml:space="preserve"> &amp; module</w:t>
       </w:r>
@@ -375,7 +396,6 @@
     <w:p/>
     <w:p>
       <w:r>
-        <w:lastRenderedPageBreak/>
         <w:t>28 Jan 22</w:t>
       </w:r>
     </w:p>
@@ -671,7 +691,760 @@
       </w:r>
       <w:proofErr w:type="spellEnd"/>
     </w:p>
+    <w:p>
+      <w:r>
+        <w:rPr>
+          <w:u w:val="single"/>
+        </w:rPr>
+        <w:t>Spring 2:</w:t>
+      </w:r>
+    </w:p>
+    <w:p>
+      <w:r>
+        <w:t>09 Feb 22</w:t>
+      </w:r>
+    </w:p>
+    <w:p>
+      <w:pPr>
+        <w:pStyle w:val="ListParagraph"/>
+        <w:numPr>
+          <w:ilvl w:val="0"/>
+          <w:numId w:val="12"/>
+        </w:numPr>
+      </w:pPr>
+      <w:r>
+        <w:t>Right turn avoidance algorithm</w:t>
+      </w:r>
+    </w:p>
+    <w:p>
+      <w:pPr>
+        <w:pStyle w:val="ListParagraph"/>
+        <w:numPr>
+          <w:ilvl w:val="0"/>
+          <w:numId w:val="12"/>
+        </w:numPr>
+      </w:pPr>
+      <w:r>
+        <w:t>Fixed issue with Collision Detection module</w:t>
+      </w:r>
+    </w:p>
+    <w:p>
+      <w:pPr>
+        <w:pStyle w:val="ListParagraph"/>
+        <w:numPr>
+          <w:ilvl w:val="0"/>
+          <w:numId w:val="12"/>
+        </w:numPr>
+      </w:pPr>
+      <w:r>
+        <w:t>Investigated drone velocity state data</w:t>
+      </w:r>
+    </w:p>
+    <w:p>
+      <w:pPr>
+        <w:pStyle w:val="ListParagraph"/>
+        <w:numPr>
+          <w:ilvl w:val="0"/>
+          <w:numId w:val="12"/>
+        </w:numPr>
+      </w:pPr>
+      <w:r>
+        <w:t>Sprint 1 demo</w:t>
+      </w:r>
+      <w:r>
+        <w:t xml:space="preserve"> slides </w:t>
+      </w:r>
+    </w:p>
+    <w:p>
+      <w:pPr>
+        <w:pStyle w:val="ListParagraph"/>
+        <w:numPr>
+          <w:ilvl w:val="1"/>
+          <w:numId w:val="12"/>
+        </w:numPr>
+      </w:pPr>
+      <w:r>
+        <w:t>System Architecture</w:t>
+      </w:r>
+    </w:p>
+    <w:p/>
+    <w:p>
+      <w:r>
+        <w:lastRenderedPageBreak/>
+        <w:t>10 Feb 22</w:t>
+      </w:r>
+    </w:p>
+    <w:p>
+      <w:pPr>
+        <w:pStyle w:val="ListParagraph"/>
+        <w:numPr>
+          <w:ilvl w:val="0"/>
+          <w:numId w:val="13"/>
+        </w:numPr>
+      </w:pPr>
+      <w:r>
+        <w:t>Sprint 1 demo slides</w:t>
+      </w:r>
+    </w:p>
+    <w:p>
+      <w:pPr>
+        <w:pStyle w:val="ListParagraph"/>
+        <w:numPr>
+          <w:ilvl w:val="1"/>
+          <w:numId w:val="13"/>
+        </w:numPr>
+      </w:pPr>
+      <w:r>
+        <w:t>Introduction</w:t>
+      </w:r>
+    </w:p>
+    <w:p>
+      <w:pPr>
+        <w:pStyle w:val="ListParagraph"/>
+        <w:numPr>
+          <w:ilvl w:val="1"/>
+          <w:numId w:val="13"/>
+        </w:numPr>
+      </w:pPr>
+      <w:r>
+        <w:t>Design Considerations</w:t>
+      </w:r>
+    </w:p>
+    <w:p>
+      <w:pPr>
+        <w:pStyle w:val="ListParagraph"/>
+        <w:numPr>
+          <w:ilvl w:val="1"/>
+          <w:numId w:val="13"/>
+        </w:numPr>
+      </w:pPr>
+      <w:r>
+        <w:t>Lessons Learned</w:t>
+      </w:r>
+    </w:p>
+    <w:p>
+      <w:pPr>
+        <w:pStyle w:val="ListParagraph"/>
+        <w:numPr>
+          <w:ilvl w:val="1"/>
+          <w:numId w:val="13"/>
+        </w:numPr>
+      </w:pPr>
+      <w:r>
+        <w:t>Project Timeline</w:t>
+      </w:r>
+    </w:p>
+    <w:p>
+      <w:r>
+        <w:t>11 Feb 22</w:t>
+      </w:r>
+    </w:p>
+    <w:p>
+      <w:pPr>
+        <w:pStyle w:val="ListParagraph"/>
+        <w:numPr>
+          <w:ilvl w:val="0"/>
+          <w:numId w:val="13"/>
+        </w:numPr>
+      </w:pPr>
+      <w:r>
+        <w:t>PO Meeting</w:t>
+      </w:r>
+    </w:p>
+    <w:p>
+      <w:r>
+        <w:t>14 Feb 22</w:t>
+      </w:r>
+    </w:p>
+    <w:p>
+      <w:pPr>
+        <w:pStyle w:val="ListParagraph"/>
+        <w:numPr>
+          <w:ilvl w:val="0"/>
+          <w:numId w:val="13"/>
+        </w:numPr>
+      </w:pPr>
+      <w:r>
+        <w:t>Mathematical solution to right turn (orthogonal vector) avoidance</w:t>
+      </w:r>
+    </w:p>
+    <w:p>
+      <w:pPr>
+        <w:pStyle w:val="ListParagraph"/>
+        <w:numPr>
+          <w:ilvl w:val="0"/>
+          <w:numId w:val="13"/>
+        </w:numPr>
+      </w:pPr>
+      <w:r>
+        <w:t>Read FAA right of way requirements</w:t>
+      </w:r>
+    </w:p>
+    <w:p>
+      <w:pPr>
+        <w:pStyle w:val="ListParagraph"/>
+        <w:numPr>
+          <w:ilvl w:val="0"/>
+          <w:numId w:val="13"/>
+        </w:numPr>
+      </w:pPr>
+      <w:r>
+        <w:t>Sprint 1 Peer evaluation</w:t>
+      </w:r>
+    </w:p>
+    <w:p>
+      <w:r>
+        <w:t>15 Feb 22</w:t>
+      </w:r>
+    </w:p>
+    <w:p>
+      <w:pPr>
+        <w:pStyle w:val="ListParagraph"/>
+        <w:numPr>
+          <w:ilvl w:val="0"/>
+          <w:numId w:val="14"/>
+        </w:numPr>
+      </w:pPr>
+      <w:r>
+        <w:t>Scrum Meeting</w:t>
+      </w:r>
+    </w:p>
+    <w:p>
+      <w:pPr>
+        <w:pStyle w:val="ListParagraph"/>
+        <w:numPr>
+          <w:ilvl w:val="0"/>
+          <w:numId w:val="14"/>
+        </w:numPr>
+      </w:pPr>
+      <w:r>
+        <w:t>Sprint 1 Review</w:t>
+      </w:r>
+    </w:p>
+    <w:p>
+      <w:pPr>
+        <w:pStyle w:val="ListParagraph"/>
+        <w:numPr>
+          <w:ilvl w:val="1"/>
+          <w:numId w:val="14"/>
+        </w:numPr>
+      </w:pPr>
+      <w:r>
+        <w:t>Evaluated performance metrics</w:t>
+      </w:r>
+    </w:p>
+    <w:p>
+      <w:pPr>
+        <w:pStyle w:val="ListParagraph"/>
+        <w:numPr>
+          <w:ilvl w:val="1"/>
+          <w:numId w:val="14"/>
+        </w:numPr>
+      </w:pPr>
+      <w:r>
+        <w:t>Evaluated project state</w:t>
+      </w:r>
+    </w:p>
+    <w:p>
+      <w:pPr>
+        <w:pStyle w:val="ListParagraph"/>
+        <w:numPr>
+          <w:ilvl w:val="0"/>
+          <w:numId w:val="14"/>
+        </w:numPr>
+      </w:pPr>
+      <w:r>
+        <w:t>Identified new Sprint 2 tasks</w:t>
+      </w:r>
+    </w:p>
+    <w:p>
+      <w:pPr>
+        <w:pStyle w:val="ListParagraph"/>
+        <w:numPr>
+          <w:ilvl w:val="0"/>
+          <w:numId w:val="14"/>
+        </w:numPr>
+      </w:pPr>
+      <w:r>
+        <w:t>Selected sprint 2 backlog</w:t>
+      </w:r>
+    </w:p>
+    <w:p>
+      <w:pPr>
+        <w:pStyle w:val="ListParagraph"/>
+        <w:numPr>
+          <w:ilvl w:val="0"/>
+          <w:numId w:val="14"/>
+        </w:numPr>
+      </w:pPr>
+      <w:r>
+        <w:t>Discussed sprint goals</w:t>
+      </w:r>
+    </w:p>
+    <w:p>
+      <w:r>
+        <w:t>16 Feb 22</w:t>
+      </w:r>
+    </w:p>
+    <w:p>
+      <w:pPr>
+        <w:pStyle w:val="ListParagraph"/>
+        <w:numPr>
+          <w:ilvl w:val="0"/>
+          <w:numId w:val="15"/>
+        </w:numPr>
+      </w:pPr>
+      <w:r>
+        <w:t>Continued math solution to right turn avoidance</w:t>
+      </w:r>
+    </w:p>
+    <w:p>
+      <w:r>
+        <w:t>17 Feb 22</w:t>
+      </w:r>
+    </w:p>
+    <w:p>
+      <w:pPr>
+        <w:pStyle w:val="ListParagraph"/>
+        <w:numPr>
+          <w:ilvl w:val="0"/>
+          <w:numId w:val="15"/>
+        </w:numPr>
+      </w:pPr>
+      <w:r>
+        <w:t>Wrote sprint 2 goals</w:t>
+      </w:r>
+    </w:p>
+    <w:p>
+      <w:pPr>
+        <w:pStyle w:val="ListParagraph"/>
+        <w:numPr>
+          <w:ilvl w:val="0"/>
+          <w:numId w:val="15"/>
+        </w:numPr>
+      </w:pPr>
+      <w:r>
+        <w:t>Wrote sprint 2 timeline</w:t>
+      </w:r>
+    </w:p>
+    <w:p>
+      <w:pPr>
+        <w:pStyle w:val="ListParagraph"/>
+        <w:numPr>
+          <w:ilvl w:val="0"/>
+          <w:numId w:val="15"/>
+        </w:numPr>
+      </w:pPr>
+      <w:r>
+        <w:t>Scrum meeting</w:t>
+      </w:r>
+    </w:p>
+    <w:p>
+      <w:r>
+        <w:t>22 Feb 22</w:t>
+      </w:r>
+    </w:p>
+    <w:p>
+      <w:pPr>
+        <w:pStyle w:val="ListParagraph"/>
+        <w:numPr>
+          <w:ilvl w:val="0"/>
+          <w:numId w:val="16"/>
+        </w:numPr>
+      </w:pPr>
+      <w:r>
+        <w:t>Discussed Test document plan</w:t>
+      </w:r>
+    </w:p>
+    <w:p>
+      <w:pPr>
+        <w:pStyle w:val="ListParagraph"/>
+        <w:numPr>
+          <w:ilvl w:val="0"/>
+          <w:numId w:val="16"/>
+        </w:numPr>
+      </w:pPr>
+      <w:r>
+        <w:t>Implemented solution for avoidance algorithm right turn</w:t>
+      </w:r>
+    </w:p>
+    <w:p>
+      <w:pPr>
+        <w:pStyle w:val="ListParagraph"/>
+        <w:numPr>
+          <w:ilvl w:val="0"/>
+          <w:numId w:val="16"/>
+        </w:numPr>
+      </w:pPr>
+      <w:r>
+        <w:t>Posted sprint 2 goals and timeline</w:t>
+      </w:r>
+    </w:p>
+    <w:p>
+      <w:pPr>
+        <w:pStyle w:val="ListParagraph"/>
+        <w:numPr>
+          <w:ilvl w:val="0"/>
+          <w:numId w:val="16"/>
+        </w:numPr>
+      </w:pPr>
+      <w:r>
+        <w:t>Scrum meeting</w:t>
+      </w:r>
+    </w:p>
+    <w:p>
+      <w:r>
+        <w:t>24 Feb 22</w:t>
+      </w:r>
+    </w:p>
+    <w:p>
+      <w:pPr>
+        <w:pStyle w:val="ListParagraph"/>
+        <w:numPr>
+          <w:ilvl w:val="0"/>
+          <w:numId w:val="17"/>
+        </w:numPr>
+      </w:pPr>
+      <w:r>
+        <w:t>Tested avoidance algorithm</w:t>
+      </w:r>
+    </w:p>
+    <w:p>
+      <w:pPr>
+        <w:pStyle w:val="ListParagraph"/>
+        <w:numPr>
+          <w:ilvl w:val="0"/>
+          <w:numId w:val="17"/>
+        </w:numPr>
+      </w:pPr>
+      <w:r>
+        <w:t xml:space="preserve">Fixed missing </w:t>
+      </w:r>
+      <w:proofErr w:type="spellStart"/>
+      <w:proofErr w:type="gramStart"/>
+      <w:r>
+        <w:t>insertWaypoint</w:t>
+      </w:r>
+      <w:proofErr w:type="spellEnd"/>
+      <w:r>
+        <w:t>(</w:t>
+      </w:r>
+      <w:proofErr w:type="gramEnd"/>
+      <w:r>
+        <w:t>) function case</w:t>
+      </w:r>
+    </w:p>
+    <w:p>
+      <w:pPr>
+        <w:pStyle w:val="ListParagraph"/>
+        <w:numPr>
+          <w:ilvl w:val="0"/>
+          <w:numId w:val="17"/>
+        </w:numPr>
+      </w:pPr>
+      <w:r>
+        <w:t>Began work on vector calculation of obstacle from UAV point of view</w:t>
+      </w:r>
+    </w:p>
+    <w:p>
+      <w:pPr>
+        <w:pStyle w:val="ListParagraph"/>
+        <w:numPr>
+          <w:ilvl w:val="0"/>
+          <w:numId w:val="17"/>
+        </w:numPr>
+      </w:pPr>
+      <w:r>
+        <w:lastRenderedPageBreak/>
+        <w:t>Scrum meeting</w:t>
+      </w:r>
+    </w:p>
+    <w:p>
+      <w:r>
+        <w:t>25 Feb 22</w:t>
+      </w:r>
+    </w:p>
+    <w:p>
+      <w:pPr>
+        <w:pStyle w:val="ListParagraph"/>
+        <w:numPr>
+          <w:ilvl w:val="0"/>
+          <w:numId w:val="18"/>
+        </w:numPr>
+      </w:pPr>
+      <w:r>
+        <w:t>Solution to vector calculation</w:t>
+      </w:r>
+    </w:p>
+    <w:p>
+      <w:r>
+        <w:t>27 Feb 22</w:t>
+      </w:r>
+    </w:p>
+    <w:p>
+      <w:pPr>
+        <w:pStyle w:val="ListParagraph"/>
+        <w:numPr>
+          <w:ilvl w:val="0"/>
+          <w:numId w:val="18"/>
+        </w:numPr>
+      </w:pPr>
+      <w:r>
+        <w:t>Reviewed Test Plan</w:t>
+      </w:r>
+    </w:p>
+    <w:p>
+      <w:pPr>
+        <w:pStyle w:val="ListParagraph"/>
+        <w:numPr>
+          <w:ilvl w:val="0"/>
+          <w:numId w:val="18"/>
+        </w:numPr>
+      </w:pPr>
+      <w:r>
+        <w:t>Completed Traceability matrix</w:t>
+      </w:r>
+    </w:p>
+    <w:p>
+      <w:r>
+        <w:t>28 Feb 22</w:t>
+      </w:r>
+    </w:p>
+    <w:p>
+      <w:pPr>
+        <w:pStyle w:val="ListParagraph"/>
+        <w:numPr>
+          <w:ilvl w:val="0"/>
+          <w:numId w:val="19"/>
+        </w:numPr>
+      </w:pPr>
+      <w:r>
+        <w:t>Implemented vector calculation</w:t>
+      </w:r>
+    </w:p>
+    <w:p>
+      <w:pPr>
+        <w:pStyle w:val="ListParagraph"/>
+        <w:numPr>
+          <w:ilvl w:val="0"/>
+          <w:numId w:val="19"/>
+        </w:numPr>
+      </w:pPr>
+      <w:r>
+        <w:t>Implemented left-hand convergence condition</w:t>
+      </w:r>
+    </w:p>
+    <w:p>
+      <w:r>
+        <w:t>01 Mar 22</w:t>
+      </w:r>
+    </w:p>
+    <w:p>
+      <w:pPr>
+        <w:pStyle w:val="ListParagraph"/>
+        <w:numPr>
+          <w:ilvl w:val="0"/>
+          <w:numId w:val="20"/>
+        </w:numPr>
+      </w:pPr>
+      <w:r>
+        <w:t>Fixed minor syntax bug in Vector3D module</w:t>
+      </w:r>
+    </w:p>
+    <w:p>
+      <w:pPr>
+        <w:pStyle w:val="ListParagraph"/>
+        <w:numPr>
+          <w:ilvl w:val="0"/>
+          <w:numId w:val="20"/>
+        </w:numPr>
+      </w:pPr>
+      <w:r>
+        <w:t>Reviewed right turn avoid method</w:t>
+      </w:r>
+    </w:p>
+    <w:p>
+      <w:r>
+        <w:t>0</w:t>
+      </w:r>
+      <w:r>
+        <w:t>3</w:t>
+      </w:r>
+      <w:r>
+        <w:t xml:space="preserve"> Mar 22</w:t>
+      </w:r>
+    </w:p>
+    <w:p>
+      <w:pPr>
+        <w:pStyle w:val="ListParagraph"/>
+        <w:numPr>
+          <w:ilvl w:val="0"/>
+          <w:numId w:val="21"/>
+        </w:numPr>
+      </w:pPr>
+      <w:r>
+        <w:t>Scrum meeting</w:t>
+      </w:r>
+    </w:p>
+    <w:p>
+      <w:pPr>
+        <w:pStyle w:val="ListParagraph"/>
+        <w:numPr>
+          <w:ilvl w:val="0"/>
+          <w:numId w:val="21"/>
+        </w:numPr>
+      </w:pPr>
+      <w:r>
+        <w:t>Discussed purpose and implementation of camera sensor</w:t>
+      </w:r>
+    </w:p>
+    <w:p>
+      <w:pPr>
+        <w:pStyle w:val="ListParagraph"/>
+        <w:numPr>
+          <w:ilvl w:val="0"/>
+          <w:numId w:val="21"/>
+        </w:numPr>
+      </w:pPr>
+      <w:r>
+        <w:t>Discussed utility of vectorization of lidar data (scalar coordinate array)</w:t>
+      </w:r>
+    </w:p>
+    <w:p>
+      <w:r>
+        <w:t>05 Mar 22</w:t>
+      </w:r>
+    </w:p>
+    <w:p>
+      <w:pPr>
+        <w:pStyle w:val="ListParagraph"/>
+        <w:numPr>
+          <w:ilvl w:val="0"/>
+          <w:numId w:val="22"/>
+        </w:numPr>
+      </w:pPr>
+      <w:r>
+        <w:t xml:space="preserve">SRS Section </w:t>
+      </w:r>
+    </w:p>
+    <w:p>
+      <w:r>
+        <w:t>06 Mar 22</w:t>
+      </w:r>
+    </w:p>
+    <w:p>
+      <w:pPr>
+        <w:pStyle w:val="ListParagraph"/>
+        <w:numPr>
+          <w:ilvl w:val="0"/>
+          <w:numId w:val="22"/>
+        </w:numPr>
+      </w:pPr>
+      <w:r>
+        <w:t>SRS Section</w:t>
+      </w:r>
+    </w:p>
+    <w:p>
+      <w:r>
+        <w:t>08 Mar 22</w:t>
+      </w:r>
+    </w:p>
+    <w:p>
+      <w:pPr>
+        <w:pStyle w:val="ListParagraph"/>
+        <w:numPr>
+          <w:ilvl w:val="0"/>
+          <w:numId w:val="22"/>
+        </w:numPr>
+      </w:pPr>
+      <w:r>
+        <w:t>Scrum meeting</w:t>
+      </w:r>
+    </w:p>
+    <w:p>
+      <w:pPr>
+        <w:pStyle w:val="ListParagraph"/>
+        <w:numPr>
+          <w:ilvl w:val="0"/>
+          <w:numId w:val="22"/>
+        </w:numPr>
+      </w:pPr>
+      <w:r>
+        <w:t>Implemented UAV reorientation behavior</w:t>
+      </w:r>
+    </w:p>
+    <w:p>
+      <w:r>
+        <w:t>09 Mar 22</w:t>
+      </w:r>
+    </w:p>
+    <w:p>
+      <w:pPr>
+        <w:pStyle w:val="ListParagraph"/>
+        <w:numPr>
+          <w:ilvl w:val="0"/>
+          <w:numId w:val="23"/>
+        </w:numPr>
+      </w:pPr>
+      <w:r>
+        <w:t>Tested right of way behavior</w:t>
+      </w:r>
+    </w:p>
+    <w:p>
+      <w:pPr>
+        <w:pStyle w:val="ListParagraph"/>
+        <w:numPr>
+          <w:ilvl w:val="0"/>
+          <w:numId w:val="23"/>
+        </w:numPr>
+      </w:pPr>
+      <w:r>
+        <w:t>Tested lidar data manipulation and calculated vector data</w:t>
+      </w:r>
+    </w:p>
+    <w:p>
+      <w:r>
+        <w:t>10 Mar 22</w:t>
+      </w:r>
+    </w:p>
+    <w:p>
+      <w:pPr>
+        <w:pStyle w:val="ListParagraph"/>
+        <w:numPr>
+          <w:ilvl w:val="0"/>
+          <w:numId w:val="24"/>
+        </w:numPr>
+      </w:pPr>
+      <w:r>
+        <w:t>Sprint 2 Demo slides</w:t>
+      </w:r>
+    </w:p>
+    <w:p>
+      <w:pPr>
+        <w:pStyle w:val="ListParagraph"/>
+        <w:numPr>
+          <w:ilvl w:val="1"/>
+          <w:numId w:val="24"/>
+        </w:numPr>
+      </w:pPr>
+      <w:r>
+        <w:t>Design Considerations</w:t>
+      </w:r>
+    </w:p>
+    <w:p>
+      <w:pPr>
+        <w:pStyle w:val="ListParagraph"/>
+        <w:numPr>
+          <w:ilvl w:val="1"/>
+          <w:numId w:val="24"/>
+        </w:numPr>
+      </w:pPr>
+      <w:r>
+        <w:t>Diagrams and graphics (System Architecture)</w:t>
+      </w:r>
+    </w:p>
     <w:sectPr>
+      <w:headerReference w:type="default" r:id="rId7"/>
       <w:pgSz w:w="12240" w:h="15840"/>
       <w:pgMar w:top="1440" w:right="1440" w:bottom="1440" w:left="1440" w:header="720" w:footer="720" w:gutter="0"/>
       <w:cols w:space="720"/>
@@ -681,6 +1454,79 @@
 </w:document>
 </file>
 
+<file path=word/endnotes.xml><?xml version="1.0" encoding="utf-8"?>
+<w:endnotes xmlns:wpc="http://schemas.microsoft.com/office/word/2010/wordprocessingCanvas" xmlns:cx="http://schemas.microsoft.com/office/drawing/2014/chartex" xmlns:cx1="http://schemas.microsoft.com/office/drawing/2015/9/8/chartex" xmlns:cx2="http://schemas.microsoft.com/office/drawing/2015/10/21/chartex" xmlns:cx3="http://schemas.microsoft.com/office/drawing/2016/5/9/chartex" xmlns:cx4="http://schemas.microsoft.com/office/drawing/2016/5/10/chartex" xmlns:cx5="http://schemas.microsoft.com/office/drawing/2016/5/11/chartex" xmlns:cx6="http://schemas.microsoft.com/office/drawing/2016/5/12/chartex" xmlns:cx7="http://schemas.microsoft.com/office/drawing/2016/5/13/chartex" xmlns:cx8="http://schemas.microsoft.com/office/drawing/2016/5/14/chartex" xmlns:mc="http://schemas.openxmlformats.org/markup-compatibility/2006" xmlns:aink="http://schemas.microsoft.com/office/drawing/2016/ink" xmlns:am3d="http://schemas.microsoft.com/office/drawing/2017/model3d" xmlns:o="urn:schemas-microsoft-com:office:office" xmlns:r="http://schemas.openxmlformats.org/officeDocument/2006/relationships" xmlns:m="http://schemas.openxmlformats.org/officeDocument/2006/math" xmlns:v="urn:schemas-microsoft-com:vml" xmlns:wp14="http://schemas.microsoft.com/office/word/2010/wordprocessingDrawing" xmlns:wp="http://schemas.openxmlformats.org/drawingml/2006/wordprocessingDrawing" xmlns:w10="urn:schemas-microsoft-com:office:word" xmlns:w="http://schemas.openxmlformats.org/wordprocessingml/2006/main" xmlns:w14="http://schemas.microsoft.com/office/word/2010/wordml" xmlns:w15="http://schemas.microsoft.com/office/word/2012/wordml" xmlns:w16cex="http://schemas.microsoft.com/office/word/2018/wordml/cex" xmlns:w16cid="http://schemas.microsoft.com/office/word/2016/wordml/cid" xmlns:w16="http://schemas.microsoft.com/office/word/2018/wordml" xmlns:w16sdtdh="http://schemas.microsoft.com/office/word/2020/wordml/sdtdatahash" xmlns:w16se="http://schemas.microsoft.com/office/word/2015/wordml/symex" xmlns:wpg="http://schemas.microsoft.com/office/word/2010/wordprocessingGroup" xmlns:wpi="http://schemas.microsoft.com/office/word/2010/wordprocessingInk" xmlns:wne="http://schemas.microsoft.com/office/word/2006/wordml" xmlns:wps="http://schemas.microsoft.com/office/word/2010/wordprocessingShape" mc:Ignorable="w14 w15 w16se w16cid w16 w16cex w16sdtdh wp14">
+  <w:endnote w:type="separator" w:id="-1">
+    <w:p>
+      <w:pPr>
+        <w:spacing w:after="0" w:line="240" w:lineRule="auto"/>
+      </w:pPr>
+      <w:r>
+        <w:separator/>
+      </w:r>
+    </w:p>
+  </w:endnote>
+  <w:endnote w:type="continuationSeparator" w:id="0">
+    <w:p>
+      <w:pPr>
+        <w:spacing w:after="0" w:line="240" w:lineRule="auto"/>
+      </w:pPr>
+      <w:r>
+        <w:continuationSeparator/>
+      </w:r>
+    </w:p>
+  </w:endnote>
+</w:endnotes>
+</file>
+
+<file path=word/footnotes.xml><?xml version="1.0" encoding="utf-8"?>
+<w:footnotes xmlns:wpc="http://schemas.microsoft.com/office/word/2010/wordprocessingCanvas" xmlns:cx="http://schemas.microsoft.com/office/drawing/2014/chartex" xmlns:cx1="http://schemas.microsoft.com/office/drawing/2015/9/8/chartex" xmlns:cx2="http://schemas.microsoft.com/office/drawing/2015/10/21/chartex" xmlns:cx3="http://schemas.microsoft.com/office/drawing/2016/5/9/chartex" xmlns:cx4="http://schemas.microsoft.com/office/drawing/2016/5/10/chartex" xmlns:cx5="http://schemas.microsoft.com/office/drawing/2016/5/11/chartex" xmlns:cx6="http://schemas.microsoft.com/office/drawing/2016/5/12/chartex" xmlns:cx7="http://schemas.microsoft.com/office/drawing/2016/5/13/chartex" xmlns:cx8="http://schemas.microsoft.com/office/drawing/2016/5/14/chartex" xmlns:mc="http://schemas.openxmlformats.org/markup-compatibility/2006" xmlns:aink="http://schemas.microsoft.com/office/drawing/2016/ink" xmlns:am3d="http://schemas.microsoft.com/office/drawing/2017/model3d" xmlns:o="urn:schemas-microsoft-com:office:office" xmlns:r="http://schemas.openxmlformats.org/officeDocument/2006/relationships" xmlns:m="http://schemas.openxmlformats.org/officeDocument/2006/math" xmlns:v="urn:schemas-microsoft-com:vml" xmlns:wp14="http://schemas.microsoft.com/office/word/2010/wordprocessingDrawing" xmlns:wp="http://schemas.openxmlformats.org/drawingml/2006/wordprocessingDrawing" xmlns:w10="urn:schemas-microsoft-com:office:word" xmlns:w="http://schemas.openxmlformats.org/wordprocessingml/2006/main" xmlns:w14="http://schemas.microsoft.com/office/word/2010/wordml" xmlns:w15="http://schemas.microsoft.com/office/word/2012/wordml" xmlns:w16cex="http://schemas.microsoft.com/office/word/2018/wordml/cex" xmlns:w16cid="http://schemas.microsoft.com/office/word/2016/wordml/cid" xmlns:w16="http://schemas.microsoft.com/office/word/2018/wordml" xmlns:w16sdtdh="http://schemas.microsoft.com/office/word/2020/wordml/sdtdatahash" xmlns:w16se="http://schemas.microsoft.com/office/word/2015/wordml/symex" xmlns:wpg="http://schemas.microsoft.com/office/word/2010/wordprocessingGroup" xmlns:wpi="http://schemas.microsoft.com/office/word/2010/wordprocessingInk" xmlns:wne="http://schemas.microsoft.com/office/word/2006/wordml" xmlns:wps="http://schemas.microsoft.com/office/word/2010/wordprocessingShape" mc:Ignorable="w14 w15 w16se w16cid w16 w16cex w16sdtdh wp14">
+  <w:footnote w:type="separator" w:id="-1">
+    <w:p>
+      <w:pPr>
+        <w:spacing w:after="0" w:line="240" w:lineRule="auto"/>
+      </w:pPr>
+      <w:r>
+        <w:separator/>
+      </w:r>
+    </w:p>
+  </w:footnote>
+  <w:footnote w:type="continuationSeparator" w:id="0">
+    <w:p>
+      <w:pPr>
+        <w:spacing w:after="0" w:line="240" w:lineRule="auto"/>
+      </w:pPr>
+      <w:r>
+        <w:continuationSeparator/>
+      </w:r>
+    </w:p>
+  </w:footnote>
+</w:footnotes>
+</file>
+
+<file path=word/header1.xml><?xml version="1.0" encoding="utf-8"?>
+<w:hdr xmlns:wpc="http://schemas.microsoft.com/office/word/2010/wordprocessingCanvas" xmlns:cx="http://schemas.microsoft.com/office/drawing/2014/chartex" xmlns:cx1="http://schemas.microsoft.com/office/drawing/2015/9/8/chartex" xmlns:cx2="http://schemas.microsoft.com/office/drawing/2015/10/21/chartex" xmlns:cx3="http://schemas.microsoft.com/office/drawing/2016/5/9/chartex" xmlns:cx4="http://schemas.microsoft.com/office/drawing/2016/5/10/chartex" xmlns:cx5="http://schemas.microsoft.com/office/drawing/2016/5/11/chartex" xmlns:cx6="http://schemas.microsoft.com/office/drawing/2016/5/12/chartex" xmlns:cx7="http://schemas.microsoft.com/office/drawing/2016/5/13/chartex" xmlns:cx8="http://schemas.microsoft.com/office/drawing/2016/5/14/chartex" xmlns:mc="http://schemas.openxmlformats.org/markup-compatibility/2006" xmlns:aink="http://schemas.microsoft.com/office/drawing/2016/ink" xmlns:am3d="http://schemas.microsoft.com/office/drawing/2017/model3d" xmlns:o="urn:schemas-microsoft-com:office:office" xmlns:r="http://schemas.openxmlformats.org/officeDocument/2006/relationships" xmlns:m="http://schemas.openxmlformats.org/officeDocument/2006/math" xmlns:v="urn:schemas-microsoft-com:vml" xmlns:wp14="http://schemas.microsoft.com/office/word/2010/wordprocessingDrawing" xmlns:wp="http://schemas.openxmlformats.org/drawingml/2006/wordprocessingDrawing" xmlns:w10="urn:schemas-microsoft-com:office:word" xmlns:w="http://schemas.openxmlformats.org/wordprocessingml/2006/main" xmlns:w14="http://schemas.microsoft.com/office/word/2010/wordml" xmlns:w15="http://schemas.microsoft.com/office/word/2012/wordml" xmlns:w16cex="http://schemas.microsoft.com/office/word/2018/wordml/cex" xmlns:w16cid="http://schemas.microsoft.com/office/word/2016/wordml/cid" xmlns:w16="http://schemas.microsoft.com/office/word/2018/wordml" xmlns:w16sdtdh="http://schemas.microsoft.com/office/word/2020/wordml/sdtdatahash" xmlns:w16se="http://schemas.microsoft.com/office/word/2015/wordml/symex" xmlns:wpg="http://schemas.microsoft.com/office/word/2010/wordprocessingGroup" xmlns:wpi="http://schemas.microsoft.com/office/word/2010/wordprocessingInk" xmlns:wne="http://schemas.microsoft.com/office/word/2006/wordml" xmlns:wps="http://schemas.microsoft.com/office/word/2010/wordprocessingShape" mc:Ignorable="w14 w15 w16se w16cid w16 w16cex w16sdtdh wp14">
+  <w:p>
+    <w:pPr>
+      <w:pStyle w:val="Header"/>
+      <w:jc w:val="right"/>
+    </w:pPr>
+    <w:r>
+      <w:t>Dillon Mead</w:t>
+    </w:r>
+  </w:p>
+  <w:p>
+    <w:pPr>
+      <w:pStyle w:val="Header"/>
+      <w:jc w:val="right"/>
+    </w:pPr>
+    <w:r>
+      <w:t>Spring 2022</w:t>
+    </w:r>
+  </w:p>
+</w:hdr>
+</file>
+
 <file path=word/numbering.xml><?xml version="1.0" encoding="utf-8"?>
 <w:numbering xmlns:wpc="http://schemas.microsoft.com/office/word/2010/wordprocessingCanvas" xmlns:cx="http://schemas.microsoft.com/office/drawing/2014/chartex" xmlns:cx1="http://schemas.microsoft.com/office/drawing/2015/9/8/chartex" xmlns:cx2="http://schemas.microsoft.com/office/drawing/2015/10/21/chartex" xmlns:cx3="http://schemas.microsoft.com/office/drawing/2016/5/9/chartex" xmlns:cx4="http://schemas.microsoft.com/office/drawing/2016/5/10/chartex" xmlns:cx5="http://schemas.microsoft.com/office/drawing/2016/5/11/chartex" xmlns:cx6="http://schemas.microsoft.com/office/drawing/2016/5/12/chartex" xmlns:cx7="http://schemas.microsoft.com/office/drawing/2016/5/13/chartex" xmlns:cx8="http://schemas.microsoft.com/office/drawing/2016/5/14/chartex" xmlns:mc="http://schemas.openxmlformats.org/markup-compatibility/2006" xmlns:aink="http://schemas.microsoft.com/office/drawing/2016/ink" xmlns:am3d="http://schemas.microsoft.com/office/drawing/2017/model3d" xmlns:o="urn:schemas-microsoft-com:office:office" xmlns:r="http://schemas.openxmlformats.org/officeDocument/2006/relationships" xmlns:m="http://schemas.openxmlformats.org/officeDocument/2006/math" xmlns:v="urn:schemas-microsoft-com:vml" xmlns:wp14="http://schemas.microsoft.com/office/word/2010/wordprocessingDrawing" xmlns:wp="http://schemas.openxmlformats.org/drawingml/2006/wordprocessingDrawing" xmlns:w10="urn:schemas-microsoft-com:office:word" xmlns:w="http://schemas.openxmlformats.org/wordprocessingml/2006/main" xmlns:w14="http://schemas.microsoft.com/office/word/2010/wordml" xmlns:w15="http://schemas.microsoft.com/office/word/2012/wordml" xmlns:w16cex="http://schemas.microsoft.com/office/word/2018/wordml/cex" xmlns:w16cid="http://schemas.microsoft.com/office/word/2016/wordml/cid" xmlns:w16="http://schemas.microsoft.com/office/word/2018/wordml" xmlns:w16sdtdh="http://schemas.microsoft.com/office/word/2020/wordml/sdtdatahash" xmlns:w16se="http://schemas.microsoft.com/office/word/2015/wordml/symex" xmlns:wpg="http://schemas.microsoft.com/office/word/2010/wordprocessingGroup" xmlns:wpi="http://schemas.microsoft.com/office/word/2010/wordprocessingInk" xmlns:wne="http://schemas.microsoft.com/office/word/2006/wordml" xmlns:wps="http://schemas.microsoft.com/office/word/2010/wordprocessingShape" mc:Ignorable="w14 w15 w16se w16cid w16 w16cex w16sdtdh wp14">
   <w:abstractNum w:abstractNumId="0" w15:restartNumberingAfterBreak="0">
@@ -1023,6 +1869,458 @@
     </w:lvl>
   </w:abstractNum>
   <w:abstractNum w:abstractNumId="3" w15:restartNumberingAfterBreak="0">
+    <w:nsid w:val="19201C0A"/>
+    <w:multiLevelType w:val="hybridMultilevel"/>
+    <w:tmpl w:val="E2380784"/>
+    <w:lvl w:ilvl="0" w:tplc="04090001">
+      <w:start w:val="1"/>
+      <w:numFmt w:val="bullet"/>
+      <w:lvlText w:val=""/>
+      <w:lvlJc w:val="left"/>
+      <w:pPr>
+        <w:ind w:left="720" w:hanging="360"/>
+      </w:pPr>
+      <w:rPr>
+        <w:rFonts w:ascii="Symbol" w:hAnsi="Symbol" w:hint="default"/>
+      </w:rPr>
+    </w:lvl>
+    <w:lvl w:ilvl="1" w:tplc="04090003">
+      <w:start w:val="1"/>
+      <w:numFmt w:val="bullet"/>
+      <w:lvlText w:val="o"/>
+      <w:lvlJc w:val="left"/>
+      <w:pPr>
+        <w:ind w:left="1440" w:hanging="360"/>
+      </w:pPr>
+      <w:rPr>
+        <w:rFonts w:ascii="Courier New" w:hAnsi="Courier New" w:cs="Courier New" w:hint="default"/>
+      </w:rPr>
+    </w:lvl>
+    <w:lvl w:ilvl="2" w:tplc="04090005" w:tentative="1">
+      <w:start w:val="1"/>
+      <w:numFmt w:val="bullet"/>
+      <w:lvlText w:val=""/>
+      <w:lvlJc w:val="left"/>
+      <w:pPr>
+        <w:ind w:left="2160" w:hanging="360"/>
+      </w:pPr>
+      <w:rPr>
+        <w:rFonts w:ascii="Wingdings" w:hAnsi="Wingdings" w:hint="default"/>
+      </w:rPr>
+    </w:lvl>
+    <w:lvl w:ilvl="3" w:tplc="04090001" w:tentative="1">
+      <w:start w:val="1"/>
+      <w:numFmt w:val="bullet"/>
+      <w:lvlText w:val=""/>
+      <w:lvlJc w:val="left"/>
+      <w:pPr>
+        <w:ind w:left="2880" w:hanging="360"/>
+      </w:pPr>
+      <w:rPr>
+        <w:rFonts w:ascii="Symbol" w:hAnsi="Symbol" w:hint="default"/>
+      </w:rPr>
+    </w:lvl>
+    <w:lvl w:ilvl="4" w:tplc="04090003" w:tentative="1">
+      <w:start w:val="1"/>
+      <w:numFmt w:val="bullet"/>
+      <w:lvlText w:val="o"/>
+      <w:lvlJc w:val="left"/>
+      <w:pPr>
+        <w:ind w:left="3600" w:hanging="360"/>
+      </w:pPr>
+      <w:rPr>
+        <w:rFonts w:ascii="Courier New" w:hAnsi="Courier New" w:cs="Courier New" w:hint="default"/>
+      </w:rPr>
+    </w:lvl>
+    <w:lvl w:ilvl="5" w:tplc="04090005" w:tentative="1">
+      <w:start w:val="1"/>
+      <w:numFmt w:val="bullet"/>
+      <w:lvlText w:val=""/>
+      <w:lvlJc w:val="left"/>
+      <w:pPr>
+        <w:ind w:left="4320" w:hanging="360"/>
+      </w:pPr>
+      <w:rPr>
+        <w:rFonts w:ascii="Wingdings" w:hAnsi="Wingdings" w:hint="default"/>
+      </w:rPr>
+    </w:lvl>
+    <w:lvl w:ilvl="6" w:tplc="04090001" w:tentative="1">
+      <w:start w:val="1"/>
+      <w:numFmt w:val="bullet"/>
+      <w:lvlText w:val=""/>
+      <w:lvlJc w:val="left"/>
+      <w:pPr>
+        <w:ind w:left="5040" w:hanging="360"/>
+      </w:pPr>
+      <w:rPr>
+        <w:rFonts w:ascii="Symbol" w:hAnsi="Symbol" w:hint="default"/>
+      </w:rPr>
+    </w:lvl>
+    <w:lvl w:ilvl="7" w:tplc="04090003" w:tentative="1">
+      <w:start w:val="1"/>
+      <w:numFmt w:val="bullet"/>
+      <w:lvlText w:val="o"/>
+      <w:lvlJc w:val="left"/>
+      <w:pPr>
+        <w:ind w:left="5760" w:hanging="360"/>
+      </w:pPr>
+      <w:rPr>
+        <w:rFonts w:ascii="Courier New" w:hAnsi="Courier New" w:cs="Courier New" w:hint="default"/>
+      </w:rPr>
+    </w:lvl>
+    <w:lvl w:ilvl="8" w:tplc="04090005" w:tentative="1">
+      <w:start w:val="1"/>
+      <w:numFmt w:val="bullet"/>
+      <w:lvlText w:val=""/>
+      <w:lvlJc w:val="left"/>
+      <w:pPr>
+        <w:ind w:left="6480" w:hanging="360"/>
+      </w:pPr>
+      <w:rPr>
+        <w:rFonts w:ascii="Wingdings" w:hAnsi="Wingdings" w:hint="default"/>
+      </w:rPr>
+    </w:lvl>
+  </w:abstractNum>
+  <w:abstractNum w:abstractNumId="4" w15:restartNumberingAfterBreak="0">
+    <w:nsid w:val="1D6D27CF"/>
+    <w:multiLevelType w:val="hybridMultilevel"/>
+    <w:tmpl w:val="02166DC4"/>
+    <w:lvl w:ilvl="0" w:tplc="04090001">
+      <w:start w:val="1"/>
+      <w:numFmt w:val="bullet"/>
+      <w:lvlText w:val=""/>
+      <w:lvlJc w:val="left"/>
+      <w:pPr>
+        <w:ind w:left="720" w:hanging="360"/>
+      </w:pPr>
+      <w:rPr>
+        <w:rFonts w:ascii="Symbol" w:hAnsi="Symbol" w:hint="default"/>
+      </w:rPr>
+    </w:lvl>
+    <w:lvl w:ilvl="1" w:tplc="04090003" w:tentative="1">
+      <w:start w:val="1"/>
+      <w:numFmt w:val="bullet"/>
+      <w:lvlText w:val="o"/>
+      <w:lvlJc w:val="left"/>
+      <w:pPr>
+        <w:ind w:left="1440" w:hanging="360"/>
+      </w:pPr>
+      <w:rPr>
+        <w:rFonts w:ascii="Courier New" w:hAnsi="Courier New" w:cs="Courier New" w:hint="default"/>
+      </w:rPr>
+    </w:lvl>
+    <w:lvl w:ilvl="2" w:tplc="04090005" w:tentative="1">
+      <w:start w:val="1"/>
+      <w:numFmt w:val="bullet"/>
+      <w:lvlText w:val=""/>
+      <w:lvlJc w:val="left"/>
+      <w:pPr>
+        <w:ind w:left="2160" w:hanging="360"/>
+      </w:pPr>
+      <w:rPr>
+        <w:rFonts w:ascii="Wingdings" w:hAnsi="Wingdings" w:hint="default"/>
+      </w:rPr>
+    </w:lvl>
+    <w:lvl w:ilvl="3" w:tplc="04090001" w:tentative="1">
+      <w:start w:val="1"/>
+      <w:numFmt w:val="bullet"/>
+      <w:lvlText w:val=""/>
+      <w:lvlJc w:val="left"/>
+      <w:pPr>
+        <w:ind w:left="2880" w:hanging="360"/>
+      </w:pPr>
+      <w:rPr>
+        <w:rFonts w:ascii="Symbol" w:hAnsi="Symbol" w:hint="default"/>
+      </w:rPr>
+    </w:lvl>
+    <w:lvl w:ilvl="4" w:tplc="04090003" w:tentative="1">
+      <w:start w:val="1"/>
+      <w:numFmt w:val="bullet"/>
+      <w:lvlText w:val="o"/>
+      <w:lvlJc w:val="left"/>
+      <w:pPr>
+        <w:ind w:left="3600" w:hanging="360"/>
+      </w:pPr>
+      <w:rPr>
+        <w:rFonts w:ascii="Courier New" w:hAnsi="Courier New" w:cs="Courier New" w:hint="default"/>
+      </w:rPr>
+    </w:lvl>
+    <w:lvl w:ilvl="5" w:tplc="04090005" w:tentative="1">
+      <w:start w:val="1"/>
+      <w:numFmt w:val="bullet"/>
+      <w:lvlText w:val=""/>
+      <w:lvlJc w:val="left"/>
+      <w:pPr>
+        <w:ind w:left="4320" w:hanging="360"/>
+      </w:pPr>
+      <w:rPr>
+        <w:rFonts w:ascii="Wingdings" w:hAnsi="Wingdings" w:hint="default"/>
+      </w:rPr>
+    </w:lvl>
+    <w:lvl w:ilvl="6" w:tplc="04090001" w:tentative="1">
+      <w:start w:val="1"/>
+      <w:numFmt w:val="bullet"/>
+      <w:lvlText w:val=""/>
+      <w:lvlJc w:val="left"/>
+      <w:pPr>
+        <w:ind w:left="5040" w:hanging="360"/>
+      </w:pPr>
+      <w:rPr>
+        <w:rFonts w:ascii="Symbol" w:hAnsi="Symbol" w:hint="default"/>
+      </w:rPr>
+    </w:lvl>
+    <w:lvl w:ilvl="7" w:tplc="04090003" w:tentative="1">
+      <w:start w:val="1"/>
+      <w:numFmt w:val="bullet"/>
+      <w:lvlText w:val="o"/>
+      <w:lvlJc w:val="left"/>
+      <w:pPr>
+        <w:ind w:left="5760" w:hanging="360"/>
+      </w:pPr>
+      <w:rPr>
+        <w:rFonts w:ascii="Courier New" w:hAnsi="Courier New" w:cs="Courier New" w:hint="default"/>
+      </w:rPr>
+    </w:lvl>
+    <w:lvl w:ilvl="8" w:tplc="04090005" w:tentative="1">
+      <w:start w:val="1"/>
+      <w:numFmt w:val="bullet"/>
+      <w:lvlText w:val=""/>
+      <w:lvlJc w:val="left"/>
+      <w:pPr>
+        <w:ind w:left="6480" w:hanging="360"/>
+      </w:pPr>
+      <w:rPr>
+        <w:rFonts w:ascii="Wingdings" w:hAnsi="Wingdings" w:hint="default"/>
+      </w:rPr>
+    </w:lvl>
+  </w:abstractNum>
+  <w:abstractNum w:abstractNumId="5" w15:restartNumberingAfterBreak="0">
+    <w:nsid w:val="2BB15FF9"/>
+    <w:multiLevelType w:val="hybridMultilevel"/>
+    <w:tmpl w:val="26EA3CE0"/>
+    <w:lvl w:ilvl="0" w:tplc="04090001">
+      <w:start w:val="1"/>
+      <w:numFmt w:val="bullet"/>
+      <w:lvlText w:val=""/>
+      <w:lvlJc w:val="left"/>
+      <w:pPr>
+        <w:ind w:left="720" w:hanging="360"/>
+      </w:pPr>
+      <w:rPr>
+        <w:rFonts w:ascii="Symbol" w:hAnsi="Symbol" w:hint="default"/>
+      </w:rPr>
+    </w:lvl>
+    <w:lvl w:ilvl="1" w:tplc="04090003" w:tentative="1">
+      <w:start w:val="1"/>
+      <w:numFmt w:val="bullet"/>
+      <w:lvlText w:val="o"/>
+      <w:lvlJc w:val="left"/>
+      <w:pPr>
+        <w:ind w:left="1440" w:hanging="360"/>
+      </w:pPr>
+      <w:rPr>
+        <w:rFonts w:ascii="Courier New" w:hAnsi="Courier New" w:cs="Courier New" w:hint="default"/>
+      </w:rPr>
+    </w:lvl>
+    <w:lvl w:ilvl="2" w:tplc="04090005" w:tentative="1">
+      <w:start w:val="1"/>
+      <w:numFmt w:val="bullet"/>
+      <w:lvlText w:val=""/>
+      <w:lvlJc w:val="left"/>
+      <w:pPr>
+        <w:ind w:left="2160" w:hanging="360"/>
+      </w:pPr>
+      <w:rPr>
+        <w:rFonts w:ascii="Wingdings" w:hAnsi="Wingdings" w:hint="default"/>
+      </w:rPr>
+    </w:lvl>
+    <w:lvl w:ilvl="3" w:tplc="04090001" w:tentative="1">
+      <w:start w:val="1"/>
+      <w:numFmt w:val="bullet"/>
+      <w:lvlText w:val=""/>
+      <w:lvlJc w:val="left"/>
+      <w:pPr>
+        <w:ind w:left="2880" w:hanging="360"/>
+      </w:pPr>
+      <w:rPr>
+        <w:rFonts w:ascii="Symbol" w:hAnsi="Symbol" w:hint="default"/>
+      </w:rPr>
+    </w:lvl>
+    <w:lvl w:ilvl="4" w:tplc="04090003" w:tentative="1">
+      <w:start w:val="1"/>
+      <w:numFmt w:val="bullet"/>
+      <w:lvlText w:val="o"/>
+      <w:lvlJc w:val="left"/>
+      <w:pPr>
+        <w:ind w:left="3600" w:hanging="360"/>
+      </w:pPr>
+      <w:rPr>
+        <w:rFonts w:ascii="Courier New" w:hAnsi="Courier New" w:cs="Courier New" w:hint="default"/>
+      </w:rPr>
+    </w:lvl>
+    <w:lvl w:ilvl="5" w:tplc="04090005" w:tentative="1">
+      <w:start w:val="1"/>
+      <w:numFmt w:val="bullet"/>
+      <w:lvlText w:val=""/>
+      <w:lvlJc w:val="left"/>
+      <w:pPr>
+        <w:ind w:left="4320" w:hanging="360"/>
+      </w:pPr>
+      <w:rPr>
+        <w:rFonts w:ascii="Wingdings" w:hAnsi="Wingdings" w:hint="default"/>
+      </w:rPr>
+    </w:lvl>
+    <w:lvl w:ilvl="6" w:tplc="04090001" w:tentative="1">
+      <w:start w:val="1"/>
+      <w:numFmt w:val="bullet"/>
+      <w:lvlText w:val=""/>
+      <w:lvlJc w:val="left"/>
+      <w:pPr>
+        <w:ind w:left="5040" w:hanging="360"/>
+      </w:pPr>
+      <w:rPr>
+        <w:rFonts w:ascii="Symbol" w:hAnsi="Symbol" w:hint="default"/>
+      </w:rPr>
+    </w:lvl>
+    <w:lvl w:ilvl="7" w:tplc="04090003" w:tentative="1">
+      <w:start w:val="1"/>
+      <w:numFmt w:val="bullet"/>
+      <w:lvlText w:val="o"/>
+      <w:lvlJc w:val="left"/>
+      <w:pPr>
+        <w:ind w:left="5760" w:hanging="360"/>
+      </w:pPr>
+      <w:rPr>
+        <w:rFonts w:ascii="Courier New" w:hAnsi="Courier New" w:cs="Courier New" w:hint="default"/>
+      </w:rPr>
+    </w:lvl>
+    <w:lvl w:ilvl="8" w:tplc="04090005" w:tentative="1">
+      <w:start w:val="1"/>
+      <w:numFmt w:val="bullet"/>
+      <w:lvlText w:val=""/>
+      <w:lvlJc w:val="left"/>
+      <w:pPr>
+        <w:ind w:left="6480" w:hanging="360"/>
+      </w:pPr>
+      <w:rPr>
+        <w:rFonts w:ascii="Wingdings" w:hAnsi="Wingdings" w:hint="default"/>
+      </w:rPr>
+    </w:lvl>
+  </w:abstractNum>
+  <w:abstractNum w:abstractNumId="6" w15:restartNumberingAfterBreak="0">
+    <w:nsid w:val="30475B83"/>
+    <w:multiLevelType w:val="hybridMultilevel"/>
+    <w:tmpl w:val="0FFA4788"/>
+    <w:lvl w:ilvl="0" w:tplc="04090001">
+      <w:start w:val="1"/>
+      <w:numFmt w:val="bullet"/>
+      <w:lvlText w:val=""/>
+      <w:lvlJc w:val="left"/>
+      <w:pPr>
+        <w:ind w:left="720" w:hanging="360"/>
+      </w:pPr>
+      <w:rPr>
+        <w:rFonts w:ascii="Symbol" w:hAnsi="Symbol" w:hint="default"/>
+      </w:rPr>
+    </w:lvl>
+    <w:lvl w:ilvl="1" w:tplc="04090003">
+      <w:start w:val="1"/>
+      <w:numFmt w:val="bullet"/>
+      <w:lvlText w:val="o"/>
+      <w:lvlJc w:val="left"/>
+      <w:pPr>
+        <w:ind w:left="1440" w:hanging="360"/>
+      </w:pPr>
+      <w:rPr>
+        <w:rFonts w:ascii="Courier New" w:hAnsi="Courier New" w:cs="Courier New" w:hint="default"/>
+      </w:rPr>
+    </w:lvl>
+    <w:lvl w:ilvl="2" w:tplc="04090005" w:tentative="1">
+      <w:start w:val="1"/>
+      <w:numFmt w:val="bullet"/>
+      <w:lvlText w:val=""/>
+      <w:lvlJc w:val="left"/>
+      <w:pPr>
+        <w:ind w:left="2160" w:hanging="360"/>
+      </w:pPr>
+      <w:rPr>
+        <w:rFonts w:ascii="Wingdings" w:hAnsi="Wingdings" w:hint="default"/>
+      </w:rPr>
+    </w:lvl>
+    <w:lvl w:ilvl="3" w:tplc="04090001" w:tentative="1">
+      <w:start w:val="1"/>
+      <w:numFmt w:val="bullet"/>
+      <w:lvlText w:val=""/>
+      <w:lvlJc w:val="left"/>
+      <w:pPr>
+        <w:ind w:left="2880" w:hanging="360"/>
+      </w:pPr>
+      <w:rPr>
+        <w:rFonts w:ascii="Symbol" w:hAnsi="Symbol" w:hint="default"/>
+      </w:rPr>
+    </w:lvl>
+    <w:lvl w:ilvl="4" w:tplc="04090003" w:tentative="1">
+      <w:start w:val="1"/>
+      <w:numFmt w:val="bullet"/>
+      <w:lvlText w:val="o"/>
+      <w:lvlJc w:val="left"/>
+      <w:pPr>
+        <w:ind w:left="3600" w:hanging="360"/>
+      </w:pPr>
+      <w:rPr>
+        <w:rFonts w:ascii="Courier New" w:hAnsi="Courier New" w:cs="Courier New" w:hint="default"/>
+      </w:rPr>
+    </w:lvl>
+    <w:lvl w:ilvl="5" w:tplc="04090005" w:tentative="1">
+      <w:start w:val="1"/>
+      <w:numFmt w:val="bullet"/>
+      <w:lvlText w:val=""/>
+      <w:lvlJc w:val="left"/>
+      <w:pPr>
+        <w:ind w:left="4320" w:hanging="360"/>
+      </w:pPr>
+      <w:rPr>
+        <w:rFonts w:ascii="Wingdings" w:hAnsi="Wingdings" w:hint="default"/>
+      </w:rPr>
+    </w:lvl>
+    <w:lvl w:ilvl="6" w:tplc="04090001" w:tentative="1">
+      <w:start w:val="1"/>
+      <w:numFmt w:val="bullet"/>
+      <w:lvlText w:val=""/>
+      <w:lvlJc w:val="left"/>
+      <w:pPr>
+        <w:ind w:left="5040" w:hanging="360"/>
+      </w:pPr>
+      <w:rPr>
+        <w:rFonts w:ascii="Symbol" w:hAnsi="Symbol" w:hint="default"/>
+      </w:rPr>
+    </w:lvl>
+    <w:lvl w:ilvl="7" w:tplc="04090003" w:tentative="1">
+      <w:start w:val="1"/>
+      <w:numFmt w:val="bullet"/>
+      <w:lvlText w:val="o"/>
+      <w:lvlJc w:val="left"/>
+      <w:pPr>
+        <w:ind w:left="5760" w:hanging="360"/>
+      </w:pPr>
+      <w:rPr>
+        <w:rFonts w:ascii="Courier New" w:hAnsi="Courier New" w:cs="Courier New" w:hint="default"/>
+      </w:rPr>
+    </w:lvl>
+    <w:lvl w:ilvl="8" w:tplc="04090005" w:tentative="1">
+      <w:start w:val="1"/>
+      <w:numFmt w:val="bullet"/>
+      <w:lvlText w:val=""/>
+      <w:lvlJc w:val="left"/>
+      <w:pPr>
+        <w:ind w:left="6480" w:hanging="360"/>
+      </w:pPr>
+      <w:rPr>
+        <w:rFonts w:ascii="Wingdings" w:hAnsi="Wingdings" w:hint="default"/>
+      </w:rPr>
+    </w:lvl>
+  </w:abstractNum>
+  <w:abstractNum w:abstractNumId="7" w15:restartNumberingAfterBreak="0">
     <w:nsid w:val="34B11A8D"/>
     <w:multiLevelType w:val="hybridMultilevel"/>
     <w:tmpl w:val="87C88970"/>
@@ -1135,7 +2433,233 @@
       </w:rPr>
     </w:lvl>
   </w:abstractNum>
-  <w:abstractNum w:abstractNumId="4" w15:restartNumberingAfterBreak="0">
+  <w:abstractNum w:abstractNumId="8" w15:restartNumberingAfterBreak="0">
+    <w:nsid w:val="37101373"/>
+    <w:multiLevelType w:val="hybridMultilevel"/>
+    <w:tmpl w:val="8BF8309A"/>
+    <w:lvl w:ilvl="0" w:tplc="04090001">
+      <w:start w:val="1"/>
+      <w:numFmt w:val="bullet"/>
+      <w:lvlText w:val=""/>
+      <w:lvlJc w:val="left"/>
+      <w:pPr>
+        <w:ind w:left="720" w:hanging="360"/>
+      </w:pPr>
+      <w:rPr>
+        <w:rFonts w:ascii="Symbol" w:hAnsi="Symbol" w:hint="default"/>
+      </w:rPr>
+    </w:lvl>
+    <w:lvl w:ilvl="1" w:tplc="04090003" w:tentative="1">
+      <w:start w:val="1"/>
+      <w:numFmt w:val="bullet"/>
+      <w:lvlText w:val="o"/>
+      <w:lvlJc w:val="left"/>
+      <w:pPr>
+        <w:ind w:left="1440" w:hanging="360"/>
+      </w:pPr>
+      <w:rPr>
+        <w:rFonts w:ascii="Courier New" w:hAnsi="Courier New" w:cs="Courier New" w:hint="default"/>
+      </w:rPr>
+    </w:lvl>
+    <w:lvl w:ilvl="2" w:tplc="04090005" w:tentative="1">
+      <w:start w:val="1"/>
+      <w:numFmt w:val="bullet"/>
+      <w:lvlText w:val=""/>
+      <w:lvlJc w:val="left"/>
+      <w:pPr>
+        <w:ind w:left="2160" w:hanging="360"/>
+      </w:pPr>
+      <w:rPr>
+        <w:rFonts w:ascii="Wingdings" w:hAnsi="Wingdings" w:hint="default"/>
+      </w:rPr>
+    </w:lvl>
+    <w:lvl w:ilvl="3" w:tplc="04090001" w:tentative="1">
+      <w:start w:val="1"/>
+      <w:numFmt w:val="bullet"/>
+      <w:lvlText w:val=""/>
+      <w:lvlJc w:val="left"/>
+      <w:pPr>
+        <w:ind w:left="2880" w:hanging="360"/>
+      </w:pPr>
+      <w:rPr>
+        <w:rFonts w:ascii="Symbol" w:hAnsi="Symbol" w:hint="default"/>
+      </w:rPr>
+    </w:lvl>
+    <w:lvl w:ilvl="4" w:tplc="04090003" w:tentative="1">
+      <w:start w:val="1"/>
+      <w:numFmt w:val="bullet"/>
+      <w:lvlText w:val="o"/>
+      <w:lvlJc w:val="left"/>
+      <w:pPr>
+        <w:ind w:left="3600" w:hanging="360"/>
+      </w:pPr>
+      <w:rPr>
+        <w:rFonts w:ascii="Courier New" w:hAnsi="Courier New" w:cs="Courier New" w:hint="default"/>
+      </w:rPr>
+    </w:lvl>
+    <w:lvl w:ilvl="5" w:tplc="04090005" w:tentative="1">
+      <w:start w:val="1"/>
+      <w:numFmt w:val="bullet"/>
+      <w:lvlText w:val=""/>
+      <w:lvlJc w:val="left"/>
+      <w:pPr>
+        <w:ind w:left="4320" w:hanging="360"/>
+      </w:pPr>
+      <w:rPr>
+        <w:rFonts w:ascii="Wingdings" w:hAnsi="Wingdings" w:hint="default"/>
+      </w:rPr>
+    </w:lvl>
+    <w:lvl w:ilvl="6" w:tplc="04090001" w:tentative="1">
+      <w:start w:val="1"/>
+      <w:numFmt w:val="bullet"/>
+      <w:lvlText w:val=""/>
+      <w:lvlJc w:val="left"/>
+      <w:pPr>
+        <w:ind w:left="5040" w:hanging="360"/>
+      </w:pPr>
+      <w:rPr>
+        <w:rFonts w:ascii="Symbol" w:hAnsi="Symbol" w:hint="default"/>
+      </w:rPr>
+    </w:lvl>
+    <w:lvl w:ilvl="7" w:tplc="04090003" w:tentative="1">
+      <w:start w:val="1"/>
+      <w:numFmt w:val="bullet"/>
+      <w:lvlText w:val="o"/>
+      <w:lvlJc w:val="left"/>
+      <w:pPr>
+        <w:ind w:left="5760" w:hanging="360"/>
+      </w:pPr>
+      <w:rPr>
+        <w:rFonts w:ascii="Courier New" w:hAnsi="Courier New" w:cs="Courier New" w:hint="default"/>
+      </w:rPr>
+    </w:lvl>
+    <w:lvl w:ilvl="8" w:tplc="04090005" w:tentative="1">
+      <w:start w:val="1"/>
+      <w:numFmt w:val="bullet"/>
+      <w:lvlText w:val=""/>
+      <w:lvlJc w:val="left"/>
+      <w:pPr>
+        <w:ind w:left="6480" w:hanging="360"/>
+      </w:pPr>
+      <w:rPr>
+        <w:rFonts w:ascii="Wingdings" w:hAnsi="Wingdings" w:hint="default"/>
+      </w:rPr>
+    </w:lvl>
+  </w:abstractNum>
+  <w:abstractNum w:abstractNumId="9" w15:restartNumberingAfterBreak="0">
+    <w:nsid w:val="3AED4714"/>
+    <w:multiLevelType w:val="hybridMultilevel"/>
+    <w:tmpl w:val="38B27628"/>
+    <w:lvl w:ilvl="0" w:tplc="04090001">
+      <w:start w:val="1"/>
+      <w:numFmt w:val="bullet"/>
+      <w:lvlText w:val=""/>
+      <w:lvlJc w:val="left"/>
+      <w:pPr>
+        <w:ind w:left="720" w:hanging="360"/>
+      </w:pPr>
+      <w:rPr>
+        <w:rFonts w:ascii="Symbol" w:hAnsi="Symbol" w:hint="default"/>
+      </w:rPr>
+    </w:lvl>
+    <w:lvl w:ilvl="1" w:tplc="04090003">
+      <w:start w:val="1"/>
+      <w:numFmt w:val="bullet"/>
+      <w:lvlText w:val="o"/>
+      <w:lvlJc w:val="left"/>
+      <w:pPr>
+        <w:ind w:left="1440" w:hanging="360"/>
+      </w:pPr>
+      <w:rPr>
+        <w:rFonts w:ascii="Courier New" w:hAnsi="Courier New" w:cs="Courier New" w:hint="default"/>
+      </w:rPr>
+    </w:lvl>
+    <w:lvl w:ilvl="2" w:tplc="04090005">
+      <w:start w:val="1"/>
+      <w:numFmt w:val="bullet"/>
+      <w:lvlText w:val=""/>
+      <w:lvlJc w:val="left"/>
+      <w:pPr>
+        <w:ind w:left="2160" w:hanging="360"/>
+      </w:pPr>
+      <w:rPr>
+        <w:rFonts w:ascii="Wingdings" w:hAnsi="Wingdings" w:hint="default"/>
+      </w:rPr>
+    </w:lvl>
+    <w:lvl w:ilvl="3" w:tplc="04090001" w:tentative="1">
+      <w:start w:val="1"/>
+      <w:numFmt w:val="bullet"/>
+      <w:lvlText w:val=""/>
+      <w:lvlJc w:val="left"/>
+      <w:pPr>
+        <w:ind w:left="2880" w:hanging="360"/>
+      </w:pPr>
+      <w:rPr>
+        <w:rFonts w:ascii="Symbol" w:hAnsi="Symbol" w:hint="default"/>
+      </w:rPr>
+    </w:lvl>
+    <w:lvl w:ilvl="4" w:tplc="04090003" w:tentative="1">
+      <w:start w:val="1"/>
+      <w:numFmt w:val="bullet"/>
+      <w:lvlText w:val="o"/>
+      <w:lvlJc w:val="left"/>
+      <w:pPr>
+        <w:ind w:left="3600" w:hanging="360"/>
+      </w:pPr>
+      <w:rPr>
+        <w:rFonts w:ascii="Courier New" w:hAnsi="Courier New" w:cs="Courier New" w:hint="default"/>
+      </w:rPr>
+    </w:lvl>
+    <w:lvl w:ilvl="5" w:tplc="04090005" w:tentative="1">
+      <w:start w:val="1"/>
+      <w:numFmt w:val="bullet"/>
+      <w:lvlText w:val=""/>
+      <w:lvlJc w:val="left"/>
+      <w:pPr>
+        <w:ind w:left="4320" w:hanging="360"/>
+      </w:pPr>
+      <w:rPr>
+        <w:rFonts w:ascii="Wingdings" w:hAnsi="Wingdings" w:hint="default"/>
+      </w:rPr>
+    </w:lvl>
+    <w:lvl w:ilvl="6" w:tplc="04090001" w:tentative="1">
+      <w:start w:val="1"/>
+      <w:numFmt w:val="bullet"/>
+      <w:lvlText w:val=""/>
+      <w:lvlJc w:val="left"/>
+      <w:pPr>
+        <w:ind w:left="5040" w:hanging="360"/>
+      </w:pPr>
+      <w:rPr>
+        <w:rFonts w:ascii="Symbol" w:hAnsi="Symbol" w:hint="default"/>
+      </w:rPr>
+    </w:lvl>
+    <w:lvl w:ilvl="7" w:tplc="04090003" w:tentative="1">
+      <w:start w:val="1"/>
+      <w:numFmt w:val="bullet"/>
+      <w:lvlText w:val="o"/>
+      <w:lvlJc w:val="left"/>
+      <w:pPr>
+        <w:ind w:left="5760" w:hanging="360"/>
+      </w:pPr>
+      <w:rPr>
+        <w:rFonts w:ascii="Courier New" w:hAnsi="Courier New" w:cs="Courier New" w:hint="default"/>
+      </w:rPr>
+    </w:lvl>
+    <w:lvl w:ilvl="8" w:tplc="04090005" w:tentative="1">
+      <w:start w:val="1"/>
+      <w:numFmt w:val="bullet"/>
+      <w:lvlText w:val=""/>
+      <w:lvlJc w:val="left"/>
+      <w:pPr>
+        <w:ind w:left="6480" w:hanging="360"/>
+      </w:pPr>
+      <w:rPr>
+        <w:rFonts w:ascii="Wingdings" w:hAnsi="Wingdings" w:hint="default"/>
+      </w:rPr>
+    </w:lvl>
+  </w:abstractNum>
+  <w:abstractNum w:abstractNumId="10" w15:restartNumberingAfterBreak="0">
     <w:nsid w:val="3FC65112"/>
     <w:multiLevelType w:val="hybridMultilevel"/>
     <w:tmpl w:val="A77A686C"/>
@@ -1248,7 +2772,346 @@
       </w:rPr>
     </w:lvl>
   </w:abstractNum>
-  <w:abstractNum w:abstractNumId="5" w15:restartNumberingAfterBreak="0">
+  <w:abstractNum w:abstractNumId="11" w15:restartNumberingAfterBreak="0">
+    <w:nsid w:val="40635E13"/>
+    <w:multiLevelType w:val="hybridMultilevel"/>
+    <w:tmpl w:val="BC92A1BE"/>
+    <w:lvl w:ilvl="0" w:tplc="04090001">
+      <w:start w:val="1"/>
+      <w:numFmt w:val="bullet"/>
+      <w:lvlText w:val=""/>
+      <w:lvlJc w:val="left"/>
+      <w:pPr>
+        <w:ind w:left="720" w:hanging="360"/>
+      </w:pPr>
+      <w:rPr>
+        <w:rFonts w:ascii="Symbol" w:hAnsi="Symbol" w:hint="default"/>
+      </w:rPr>
+    </w:lvl>
+    <w:lvl w:ilvl="1" w:tplc="04090003">
+      <w:start w:val="1"/>
+      <w:numFmt w:val="bullet"/>
+      <w:lvlText w:val="o"/>
+      <w:lvlJc w:val="left"/>
+      <w:pPr>
+        <w:ind w:left="1440" w:hanging="360"/>
+      </w:pPr>
+      <w:rPr>
+        <w:rFonts w:ascii="Courier New" w:hAnsi="Courier New" w:cs="Courier New" w:hint="default"/>
+      </w:rPr>
+    </w:lvl>
+    <w:lvl w:ilvl="2" w:tplc="04090005" w:tentative="1">
+      <w:start w:val="1"/>
+      <w:numFmt w:val="bullet"/>
+      <w:lvlText w:val=""/>
+      <w:lvlJc w:val="left"/>
+      <w:pPr>
+        <w:ind w:left="2160" w:hanging="360"/>
+      </w:pPr>
+      <w:rPr>
+        <w:rFonts w:ascii="Wingdings" w:hAnsi="Wingdings" w:hint="default"/>
+      </w:rPr>
+    </w:lvl>
+    <w:lvl w:ilvl="3" w:tplc="04090001" w:tentative="1">
+      <w:start w:val="1"/>
+      <w:numFmt w:val="bullet"/>
+      <w:lvlText w:val=""/>
+      <w:lvlJc w:val="left"/>
+      <w:pPr>
+        <w:ind w:left="2880" w:hanging="360"/>
+      </w:pPr>
+      <w:rPr>
+        <w:rFonts w:ascii="Symbol" w:hAnsi="Symbol" w:hint="default"/>
+      </w:rPr>
+    </w:lvl>
+    <w:lvl w:ilvl="4" w:tplc="04090003" w:tentative="1">
+      <w:start w:val="1"/>
+      <w:numFmt w:val="bullet"/>
+      <w:lvlText w:val="o"/>
+      <w:lvlJc w:val="left"/>
+      <w:pPr>
+        <w:ind w:left="3600" w:hanging="360"/>
+      </w:pPr>
+      <w:rPr>
+        <w:rFonts w:ascii="Courier New" w:hAnsi="Courier New" w:cs="Courier New" w:hint="default"/>
+      </w:rPr>
+    </w:lvl>
+    <w:lvl w:ilvl="5" w:tplc="04090005" w:tentative="1">
+      <w:start w:val="1"/>
+      <w:numFmt w:val="bullet"/>
+      <w:lvlText w:val=""/>
+      <w:lvlJc w:val="left"/>
+      <w:pPr>
+        <w:ind w:left="4320" w:hanging="360"/>
+      </w:pPr>
+      <w:rPr>
+        <w:rFonts w:ascii="Wingdings" w:hAnsi="Wingdings" w:hint="default"/>
+      </w:rPr>
+    </w:lvl>
+    <w:lvl w:ilvl="6" w:tplc="04090001" w:tentative="1">
+      <w:start w:val="1"/>
+      <w:numFmt w:val="bullet"/>
+      <w:lvlText w:val=""/>
+      <w:lvlJc w:val="left"/>
+      <w:pPr>
+        <w:ind w:left="5040" w:hanging="360"/>
+      </w:pPr>
+      <w:rPr>
+        <w:rFonts w:ascii="Symbol" w:hAnsi="Symbol" w:hint="default"/>
+      </w:rPr>
+    </w:lvl>
+    <w:lvl w:ilvl="7" w:tplc="04090003" w:tentative="1">
+      <w:start w:val="1"/>
+      <w:numFmt w:val="bullet"/>
+      <w:lvlText w:val="o"/>
+      <w:lvlJc w:val="left"/>
+      <w:pPr>
+        <w:ind w:left="5760" w:hanging="360"/>
+      </w:pPr>
+      <w:rPr>
+        <w:rFonts w:ascii="Courier New" w:hAnsi="Courier New" w:cs="Courier New" w:hint="default"/>
+      </w:rPr>
+    </w:lvl>
+    <w:lvl w:ilvl="8" w:tplc="04090005" w:tentative="1">
+      <w:start w:val="1"/>
+      <w:numFmt w:val="bullet"/>
+      <w:lvlText w:val=""/>
+      <w:lvlJc w:val="left"/>
+      <w:pPr>
+        <w:ind w:left="6480" w:hanging="360"/>
+      </w:pPr>
+      <w:rPr>
+        <w:rFonts w:ascii="Wingdings" w:hAnsi="Wingdings" w:hint="default"/>
+      </w:rPr>
+    </w:lvl>
+  </w:abstractNum>
+  <w:abstractNum w:abstractNumId="12" w15:restartNumberingAfterBreak="0">
+    <w:nsid w:val="51323837"/>
+    <w:multiLevelType w:val="hybridMultilevel"/>
+    <w:tmpl w:val="9A9E0B62"/>
+    <w:lvl w:ilvl="0" w:tplc="04090001">
+      <w:start w:val="1"/>
+      <w:numFmt w:val="bullet"/>
+      <w:lvlText w:val=""/>
+      <w:lvlJc w:val="left"/>
+      <w:pPr>
+        <w:ind w:left="720" w:hanging="360"/>
+      </w:pPr>
+      <w:rPr>
+        <w:rFonts w:ascii="Symbol" w:hAnsi="Symbol" w:hint="default"/>
+      </w:rPr>
+    </w:lvl>
+    <w:lvl w:ilvl="1" w:tplc="04090003" w:tentative="1">
+      <w:start w:val="1"/>
+      <w:numFmt w:val="bullet"/>
+      <w:lvlText w:val="o"/>
+      <w:lvlJc w:val="left"/>
+      <w:pPr>
+        <w:ind w:left="1440" w:hanging="360"/>
+      </w:pPr>
+      <w:rPr>
+        <w:rFonts w:ascii="Courier New" w:hAnsi="Courier New" w:cs="Courier New" w:hint="default"/>
+      </w:rPr>
+    </w:lvl>
+    <w:lvl w:ilvl="2" w:tplc="04090005" w:tentative="1">
+      <w:start w:val="1"/>
+      <w:numFmt w:val="bullet"/>
+      <w:lvlText w:val=""/>
+      <w:lvlJc w:val="left"/>
+      <w:pPr>
+        <w:ind w:left="2160" w:hanging="360"/>
+      </w:pPr>
+      <w:rPr>
+        <w:rFonts w:ascii="Wingdings" w:hAnsi="Wingdings" w:hint="default"/>
+      </w:rPr>
+    </w:lvl>
+    <w:lvl w:ilvl="3" w:tplc="04090001" w:tentative="1">
+      <w:start w:val="1"/>
+      <w:numFmt w:val="bullet"/>
+      <w:lvlText w:val=""/>
+      <w:lvlJc w:val="left"/>
+      <w:pPr>
+        <w:ind w:left="2880" w:hanging="360"/>
+      </w:pPr>
+      <w:rPr>
+        <w:rFonts w:ascii="Symbol" w:hAnsi="Symbol" w:hint="default"/>
+      </w:rPr>
+    </w:lvl>
+    <w:lvl w:ilvl="4" w:tplc="04090003" w:tentative="1">
+      <w:start w:val="1"/>
+      <w:numFmt w:val="bullet"/>
+      <w:lvlText w:val="o"/>
+      <w:lvlJc w:val="left"/>
+      <w:pPr>
+        <w:ind w:left="3600" w:hanging="360"/>
+      </w:pPr>
+      <w:rPr>
+        <w:rFonts w:ascii="Courier New" w:hAnsi="Courier New" w:cs="Courier New" w:hint="default"/>
+      </w:rPr>
+    </w:lvl>
+    <w:lvl w:ilvl="5" w:tplc="04090005" w:tentative="1">
+      <w:start w:val="1"/>
+      <w:numFmt w:val="bullet"/>
+      <w:lvlText w:val=""/>
+      <w:lvlJc w:val="left"/>
+      <w:pPr>
+        <w:ind w:left="4320" w:hanging="360"/>
+      </w:pPr>
+      <w:rPr>
+        <w:rFonts w:ascii="Wingdings" w:hAnsi="Wingdings" w:hint="default"/>
+      </w:rPr>
+    </w:lvl>
+    <w:lvl w:ilvl="6" w:tplc="04090001" w:tentative="1">
+      <w:start w:val="1"/>
+      <w:numFmt w:val="bullet"/>
+      <w:lvlText w:val=""/>
+      <w:lvlJc w:val="left"/>
+      <w:pPr>
+        <w:ind w:left="5040" w:hanging="360"/>
+      </w:pPr>
+      <w:rPr>
+        <w:rFonts w:ascii="Symbol" w:hAnsi="Symbol" w:hint="default"/>
+      </w:rPr>
+    </w:lvl>
+    <w:lvl w:ilvl="7" w:tplc="04090003" w:tentative="1">
+      <w:start w:val="1"/>
+      <w:numFmt w:val="bullet"/>
+      <w:lvlText w:val="o"/>
+      <w:lvlJc w:val="left"/>
+      <w:pPr>
+        <w:ind w:left="5760" w:hanging="360"/>
+      </w:pPr>
+      <w:rPr>
+        <w:rFonts w:ascii="Courier New" w:hAnsi="Courier New" w:cs="Courier New" w:hint="default"/>
+      </w:rPr>
+    </w:lvl>
+    <w:lvl w:ilvl="8" w:tplc="04090005" w:tentative="1">
+      <w:start w:val="1"/>
+      <w:numFmt w:val="bullet"/>
+      <w:lvlText w:val=""/>
+      <w:lvlJc w:val="left"/>
+      <w:pPr>
+        <w:ind w:left="6480" w:hanging="360"/>
+      </w:pPr>
+      <w:rPr>
+        <w:rFonts w:ascii="Wingdings" w:hAnsi="Wingdings" w:hint="default"/>
+      </w:rPr>
+    </w:lvl>
+  </w:abstractNum>
+  <w:abstractNum w:abstractNumId="13" w15:restartNumberingAfterBreak="0">
+    <w:nsid w:val="55F442AA"/>
+    <w:multiLevelType w:val="hybridMultilevel"/>
+    <w:tmpl w:val="6E4A970C"/>
+    <w:lvl w:ilvl="0" w:tplc="04090001">
+      <w:start w:val="1"/>
+      <w:numFmt w:val="bullet"/>
+      <w:lvlText w:val=""/>
+      <w:lvlJc w:val="left"/>
+      <w:pPr>
+        <w:ind w:left="720" w:hanging="360"/>
+      </w:pPr>
+      <w:rPr>
+        <w:rFonts w:ascii="Symbol" w:hAnsi="Symbol" w:hint="default"/>
+      </w:rPr>
+    </w:lvl>
+    <w:lvl w:ilvl="1" w:tplc="04090003" w:tentative="1">
+      <w:start w:val="1"/>
+      <w:numFmt w:val="bullet"/>
+      <w:lvlText w:val="o"/>
+      <w:lvlJc w:val="left"/>
+      <w:pPr>
+        <w:ind w:left="1440" w:hanging="360"/>
+      </w:pPr>
+      <w:rPr>
+        <w:rFonts w:ascii="Courier New" w:hAnsi="Courier New" w:cs="Courier New" w:hint="default"/>
+      </w:rPr>
+    </w:lvl>
+    <w:lvl w:ilvl="2" w:tplc="04090005" w:tentative="1">
+      <w:start w:val="1"/>
+      <w:numFmt w:val="bullet"/>
+      <w:lvlText w:val=""/>
+      <w:lvlJc w:val="left"/>
+      <w:pPr>
+        <w:ind w:left="2160" w:hanging="360"/>
+      </w:pPr>
+      <w:rPr>
+        <w:rFonts w:ascii="Wingdings" w:hAnsi="Wingdings" w:hint="default"/>
+      </w:rPr>
+    </w:lvl>
+    <w:lvl w:ilvl="3" w:tplc="04090001" w:tentative="1">
+      <w:start w:val="1"/>
+      <w:numFmt w:val="bullet"/>
+      <w:lvlText w:val=""/>
+      <w:lvlJc w:val="left"/>
+      <w:pPr>
+        <w:ind w:left="2880" w:hanging="360"/>
+      </w:pPr>
+      <w:rPr>
+        <w:rFonts w:ascii="Symbol" w:hAnsi="Symbol" w:hint="default"/>
+      </w:rPr>
+    </w:lvl>
+    <w:lvl w:ilvl="4" w:tplc="04090003" w:tentative="1">
+      <w:start w:val="1"/>
+      <w:numFmt w:val="bullet"/>
+      <w:lvlText w:val="o"/>
+      <w:lvlJc w:val="left"/>
+      <w:pPr>
+        <w:ind w:left="3600" w:hanging="360"/>
+      </w:pPr>
+      <w:rPr>
+        <w:rFonts w:ascii="Courier New" w:hAnsi="Courier New" w:cs="Courier New" w:hint="default"/>
+      </w:rPr>
+    </w:lvl>
+    <w:lvl w:ilvl="5" w:tplc="04090005" w:tentative="1">
+      <w:start w:val="1"/>
+      <w:numFmt w:val="bullet"/>
+      <w:lvlText w:val=""/>
+      <w:lvlJc w:val="left"/>
+      <w:pPr>
+        <w:ind w:left="4320" w:hanging="360"/>
+      </w:pPr>
+      <w:rPr>
+        <w:rFonts w:ascii="Wingdings" w:hAnsi="Wingdings" w:hint="default"/>
+      </w:rPr>
+    </w:lvl>
+    <w:lvl w:ilvl="6" w:tplc="04090001" w:tentative="1">
+      <w:start w:val="1"/>
+      <w:numFmt w:val="bullet"/>
+      <w:lvlText w:val=""/>
+      <w:lvlJc w:val="left"/>
+      <w:pPr>
+        <w:ind w:left="5040" w:hanging="360"/>
+      </w:pPr>
+      <w:rPr>
+        <w:rFonts w:ascii="Symbol" w:hAnsi="Symbol" w:hint="default"/>
+      </w:rPr>
+    </w:lvl>
+    <w:lvl w:ilvl="7" w:tplc="04090003" w:tentative="1">
+      <w:start w:val="1"/>
+      <w:numFmt w:val="bullet"/>
+      <w:lvlText w:val="o"/>
+      <w:lvlJc w:val="left"/>
+      <w:pPr>
+        <w:ind w:left="5760" w:hanging="360"/>
+      </w:pPr>
+      <w:rPr>
+        <w:rFonts w:ascii="Courier New" w:hAnsi="Courier New" w:cs="Courier New" w:hint="default"/>
+      </w:rPr>
+    </w:lvl>
+    <w:lvl w:ilvl="8" w:tplc="04090005" w:tentative="1">
+      <w:start w:val="1"/>
+      <w:numFmt w:val="bullet"/>
+      <w:lvlText w:val=""/>
+      <w:lvlJc w:val="left"/>
+      <w:pPr>
+        <w:ind w:left="6480" w:hanging="360"/>
+      </w:pPr>
+      <w:rPr>
+        <w:rFonts w:ascii="Wingdings" w:hAnsi="Wingdings" w:hint="default"/>
+      </w:rPr>
+    </w:lvl>
+  </w:abstractNum>
+  <w:abstractNum w:abstractNumId="14" w15:restartNumberingAfterBreak="0">
     <w:nsid w:val="5FAC0A9E"/>
     <w:multiLevelType w:val="hybridMultilevel"/>
     <w:tmpl w:val="F0044E24"/>
@@ -1361,7 +3224,7 @@
       </w:rPr>
     </w:lvl>
   </w:abstractNum>
-  <w:abstractNum w:abstractNumId="6" w15:restartNumberingAfterBreak="0">
+  <w:abstractNum w:abstractNumId="15" w15:restartNumberingAfterBreak="0">
     <w:nsid w:val="608764BD"/>
     <w:multiLevelType w:val="hybridMultilevel"/>
     <w:tmpl w:val="7BF25A76"/>
@@ -1474,7 +3337,120 @@
       </w:rPr>
     </w:lvl>
   </w:abstractNum>
-  <w:abstractNum w:abstractNumId="7" w15:restartNumberingAfterBreak="0">
+  <w:abstractNum w:abstractNumId="16" w15:restartNumberingAfterBreak="0">
+    <w:nsid w:val="63D108A8"/>
+    <w:multiLevelType w:val="hybridMultilevel"/>
+    <w:tmpl w:val="AF7C9FEC"/>
+    <w:lvl w:ilvl="0" w:tplc="04090001">
+      <w:start w:val="1"/>
+      <w:numFmt w:val="bullet"/>
+      <w:lvlText w:val=""/>
+      <w:lvlJc w:val="left"/>
+      <w:pPr>
+        <w:ind w:left="720" w:hanging="360"/>
+      </w:pPr>
+      <w:rPr>
+        <w:rFonts w:ascii="Symbol" w:hAnsi="Symbol" w:hint="default"/>
+      </w:rPr>
+    </w:lvl>
+    <w:lvl w:ilvl="1" w:tplc="04090003" w:tentative="1">
+      <w:start w:val="1"/>
+      <w:numFmt w:val="bullet"/>
+      <w:lvlText w:val="o"/>
+      <w:lvlJc w:val="left"/>
+      <w:pPr>
+        <w:ind w:left="1440" w:hanging="360"/>
+      </w:pPr>
+      <w:rPr>
+        <w:rFonts w:ascii="Courier New" w:hAnsi="Courier New" w:cs="Courier New" w:hint="default"/>
+      </w:rPr>
+    </w:lvl>
+    <w:lvl w:ilvl="2" w:tplc="04090005" w:tentative="1">
+      <w:start w:val="1"/>
+      <w:numFmt w:val="bullet"/>
+      <w:lvlText w:val=""/>
+      <w:lvlJc w:val="left"/>
+      <w:pPr>
+        <w:ind w:left="2160" w:hanging="360"/>
+      </w:pPr>
+      <w:rPr>
+        <w:rFonts w:ascii="Wingdings" w:hAnsi="Wingdings" w:hint="default"/>
+      </w:rPr>
+    </w:lvl>
+    <w:lvl w:ilvl="3" w:tplc="04090001" w:tentative="1">
+      <w:start w:val="1"/>
+      <w:numFmt w:val="bullet"/>
+      <w:lvlText w:val=""/>
+      <w:lvlJc w:val="left"/>
+      <w:pPr>
+        <w:ind w:left="2880" w:hanging="360"/>
+      </w:pPr>
+      <w:rPr>
+        <w:rFonts w:ascii="Symbol" w:hAnsi="Symbol" w:hint="default"/>
+      </w:rPr>
+    </w:lvl>
+    <w:lvl w:ilvl="4" w:tplc="04090003" w:tentative="1">
+      <w:start w:val="1"/>
+      <w:numFmt w:val="bullet"/>
+      <w:lvlText w:val="o"/>
+      <w:lvlJc w:val="left"/>
+      <w:pPr>
+        <w:ind w:left="3600" w:hanging="360"/>
+      </w:pPr>
+      <w:rPr>
+        <w:rFonts w:ascii="Courier New" w:hAnsi="Courier New" w:cs="Courier New" w:hint="default"/>
+      </w:rPr>
+    </w:lvl>
+    <w:lvl w:ilvl="5" w:tplc="04090005" w:tentative="1">
+      <w:start w:val="1"/>
+      <w:numFmt w:val="bullet"/>
+      <w:lvlText w:val=""/>
+      <w:lvlJc w:val="left"/>
+      <w:pPr>
+        <w:ind w:left="4320" w:hanging="360"/>
+      </w:pPr>
+      <w:rPr>
+        <w:rFonts w:ascii="Wingdings" w:hAnsi="Wingdings" w:hint="default"/>
+      </w:rPr>
+    </w:lvl>
+    <w:lvl w:ilvl="6" w:tplc="04090001" w:tentative="1">
+      <w:start w:val="1"/>
+      <w:numFmt w:val="bullet"/>
+      <w:lvlText w:val=""/>
+      <w:lvlJc w:val="left"/>
+      <w:pPr>
+        <w:ind w:left="5040" w:hanging="360"/>
+      </w:pPr>
+      <w:rPr>
+        <w:rFonts w:ascii="Symbol" w:hAnsi="Symbol" w:hint="default"/>
+      </w:rPr>
+    </w:lvl>
+    <w:lvl w:ilvl="7" w:tplc="04090003" w:tentative="1">
+      <w:start w:val="1"/>
+      <w:numFmt w:val="bullet"/>
+      <w:lvlText w:val="o"/>
+      <w:lvlJc w:val="left"/>
+      <w:pPr>
+        <w:ind w:left="5760" w:hanging="360"/>
+      </w:pPr>
+      <w:rPr>
+        <w:rFonts w:ascii="Courier New" w:hAnsi="Courier New" w:cs="Courier New" w:hint="default"/>
+      </w:rPr>
+    </w:lvl>
+    <w:lvl w:ilvl="8" w:tplc="04090005" w:tentative="1">
+      <w:start w:val="1"/>
+      <w:numFmt w:val="bullet"/>
+      <w:lvlText w:val=""/>
+      <w:lvlJc w:val="left"/>
+      <w:pPr>
+        <w:ind w:left="6480" w:hanging="360"/>
+      </w:pPr>
+      <w:rPr>
+        <w:rFonts w:ascii="Wingdings" w:hAnsi="Wingdings" w:hint="default"/>
+      </w:rPr>
+    </w:lvl>
+  </w:abstractNum>
+  <w:abstractNum w:abstractNumId="17" w15:restartNumberingAfterBreak="0">
     <w:nsid w:val="676D1F0B"/>
     <w:multiLevelType w:val="hybridMultilevel"/>
     <w:tmpl w:val="2FE61698"/>
@@ -1587,7 +3563,7 @@
       </w:rPr>
     </w:lvl>
   </w:abstractNum>
-  <w:abstractNum w:abstractNumId="8" w15:restartNumberingAfterBreak="0">
+  <w:abstractNum w:abstractNumId="18" w15:restartNumberingAfterBreak="0">
     <w:nsid w:val="696D3764"/>
     <w:multiLevelType w:val="hybridMultilevel"/>
     <w:tmpl w:val="6CBE48CA"/>
@@ -1700,7 +3676,7 @@
       </w:rPr>
     </w:lvl>
   </w:abstractNum>
-  <w:abstractNum w:abstractNumId="9" w15:restartNumberingAfterBreak="0">
+  <w:abstractNum w:abstractNumId="19" w15:restartNumberingAfterBreak="0">
     <w:nsid w:val="6D9375D6"/>
     <w:multiLevelType w:val="hybridMultilevel"/>
     <w:tmpl w:val="AC9427F8"/>
@@ -1813,7 +3789,7 @@
       </w:rPr>
     </w:lvl>
   </w:abstractNum>
-  <w:abstractNum w:abstractNumId="10" w15:restartNumberingAfterBreak="0">
+  <w:abstractNum w:abstractNumId="20" w15:restartNumberingAfterBreak="0">
     <w:nsid w:val="733A4F31"/>
     <w:multiLevelType w:val="hybridMultilevel"/>
     <w:tmpl w:val="C6FEA630"/>
@@ -1926,38 +3902,416 @@
       </w:rPr>
     </w:lvl>
   </w:abstractNum>
+  <w:abstractNum w:abstractNumId="21" w15:restartNumberingAfterBreak="0">
+    <w:nsid w:val="775C5410"/>
+    <w:multiLevelType w:val="hybridMultilevel"/>
+    <w:tmpl w:val="BE66E9E0"/>
+    <w:lvl w:ilvl="0" w:tplc="04090001">
+      <w:start w:val="1"/>
+      <w:numFmt w:val="bullet"/>
+      <w:lvlText w:val=""/>
+      <w:lvlJc w:val="left"/>
+      <w:pPr>
+        <w:ind w:left="720" w:hanging="360"/>
+      </w:pPr>
+      <w:rPr>
+        <w:rFonts w:ascii="Symbol" w:hAnsi="Symbol" w:hint="default"/>
+      </w:rPr>
+    </w:lvl>
+    <w:lvl w:ilvl="1" w:tplc="04090003" w:tentative="1">
+      <w:start w:val="1"/>
+      <w:numFmt w:val="bullet"/>
+      <w:lvlText w:val="o"/>
+      <w:lvlJc w:val="left"/>
+      <w:pPr>
+        <w:ind w:left="1440" w:hanging="360"/>
+      </w:pPr>
+      <w:rPr>
+        <w:rFonts w:ascii="Courier New" w:hAnsi="Courier New" w:cs="Courier New" w:hint="default"/>
+      </w:rPr>
+    </w:lvl>
+    <w:lvl w:ilvl="2" w:tplc="04090005" w:tentative="1">
+      <w:start w:val="1"/>
+      <w:numFmt w:val="bullet"/>
+      <w:lvlText w:val=""/>
+      <w:lvlJc w:val="left"/>
+      <w:pPr>
+        <w:ind w:left="2160" w:hanging="360"/>
+      </w:pPr>
+      <w:rPr>
+        <w:rFonts w:ascii="Wingdings" w:hAnsi="Wingdings" w:hint="default"/>
+      </w:rPr>
+    </w:lvl>
+    <w:lvl w:ilvl="3" w:tplc="04090001" w:tentative="1">
+      <w:start w:val="1"/>
+      <w:numFmt w:val="bullet"/>
+      <w:lvlText w:val=""/>
+      <w:lvlJc w:val="left"/>
+      <w:pPr>
+        <w:ind w:left="2880" w:hanging="360"/>
+      </w:pPr>
+      <w:rPr>
+        <w:rFonts w:ascii="Symbol" w:hAnsi="Symbol" w:hint="default"/>
+      </w:rPr>
+    </w:lvl>
+    <w:lvl w:ilvl="4" w:tplc="04090003" w:tentative="1">
+      <w:start w:val="1"/>
+      <w:numFmt w:val="bullet"/>
+      <w:lvlText w:val="o"/>
+      <w:lvlJc w:val="left"/>
+      <w:pPr>
+        <w:ind w:left="3600" w:hanging="360"/>
+      </w:pPr>
+      <w:rPr>
+        <w:rFonts w:ascii="Courier New" w:hAnsi="Courier New" w:cs="Courier New" w:hint="default"/>
+      </w:rPr>
+    </w:lvl>
+    <w:lvl w:ilvl="5" w:tplc="04090005" w:tentative="1">
+      <w:start w:val="1"/>
+      <w:numFmt w:val="bullet"/>
+      <w:lvlText w:val=""/>
+      <w:lvlJc w:val="left"/>
+      <w:pPr>
+        <w:ind w:left="4320" w:hanging="360"/>
+      </w:pPr>
+      <w:rPr>
+        <w:rFonts w:ascii="Wingdings" w:hAnsi="Wingdings" w:hint="default"/>
+      </w:rPr>
+    </w:lvl>
+    <w:lvl w:ilvl="6" w:tplc="04090001" w:tentative="1">
+      <w:start w:val="1"/>
+      <w:numFmt w:val="bullet"/>
+      <w:lvlText w:val=""/>
+      <w:lvlJc w:val="left"/>
+      <w:pPr>
+        <w:ind w:left="5040" w:hanging="360"/>
+      </w:pPr>
+      <w:rPr>
+        <w:rFonts w:ascii="Symbol" w:hAnsi="Symbol" w:hint="default"/>
+      </w:rPr>
+    </w:lvl>
+    <w:lvl w:ilvl="7" w:tplc="04090003" w:tentative="1">
+      <w:start w:val="1"/>
+      <w:numFmt w:val="bullet"/>
+      <w:lvlText w:val="o"/>
+      <w:lvlJc w:val="left"/>
+      <w:pPr>
+        <w:ind w:left="5760" w:hanging="360"/>
+      </w:pPr>
+      <w:rPr>
+        <w:rFonts w:ascii="Courier New" w:hAnsi="Courier New" w:cs="Courier New" w:hint="default"/>
+      </w:rPr>
+    </w:lvl>
+    <w:lvl w:ilvl="8" w:tplc="04090005" w:tentative="1">
+      <w:start w:val="1"/>
+      <w:numFmt w:val="bullet"/>
+      <w:lvlText w:val=""/>
+      <w:lvlJc w:val="left"/>
+      <w:pPr>
+        <w:ind w:left="6480" w:hanging="360"/>
+      </w:pPr>
+      <w:rPr>
+        <w:rFonts w:ascii="Wingdings" w:hAnsi="Wingdings" w:hint="default"/>
+      </w:rPr>
+    </w:lvl>
+  </w:abstractNum>
+  <w:abstractNum w:abstractNumId="22" w15:restartNumberingAfterBreak="0">
+    <w:nsid w:val="78900B97"/>
+    <w:multiLevelType w:val="hybridMultilevel"/>
+    <w:tmpl w:val="911C7FEA"/>
+    <w:lvl w:ilvl="0" w:tplc="04090001">
+      <w:start w:val="1"/>
+      <w:numFmt w:val="bullet"/>
+      <w:lvlText w:val=""/>
+      <w:lvlJc w:val="left"/>
+      <w:pPr>
+        <w:ind w:left="720" w:hanging="360"/>
+      </w:pPr>
+      <w:rPr>
+        <w:rFonts w:ascii="Symbol" w:hAnsi="Symbol" w:hint="default"/>
+      </w:rPr>
+    </w:lvl>
+    <w:lvl w:ilvl="1" w:tplc="04090003" w:tentative="1">
+      <w:start w:val="1"/>
+      <w:numFmt w:val="bullet"/>
+      <w:lvlText w:val="o"/>
+      <w:lvlJc w:val="left"/>
+      <w:pPr>
+        <w:ind w:left="1440" w:hanging="360"/>
+      </w:pPr>
+      <w:rPr>
+        <w:rFonts w:ascii="Courier New" w:hAnsi="Courier New" w:cs="Courier New" w:hint="default"/>
+      </w:rPr>
+    </w:lvl>
+    <w:lvl w:ilvl="2" w:tplc="04090005" w:tentative="1">
+      <w:start w:val="1"/>
+      <w:numFmt w:val="bullet"/>
+      <w:lvlText w:val=""/>
+      <w:lvlJc w:val="left"/>
+      <w:pPr>
+        <w:ind w:left="2160" w:hanging="360"/>
+      </w:pPr>
+      <w:rPr>
+        <w:rFonts w:ascii="Wingdings" w:hAnsi="Wingdings" w:hint="default"/>
+      </w:rPr>
+    </w:lvl>
+    <w:lvl w:ilvl="3" w:tplc="04090001" w:tentative="1">
+      <w:start w:val="1"/>
+      <w:numFmt w:val="bullet"/>
+      <w:lvlText w:val=""/>
+      <w:lvlJc w:val="left"/>
+      <w:pPr>
+        <w:ind w:left="2880" w:hanging="360"/>
+      </w:pPr>
+      <w:rPr>
+        <w:rFonts w:ascii="Symbol" w:hAnsi="Symbol" w:hint="default"/>
+      </w:rPr>
+    </w:lvl>
+    <w:lvl w:ilvl="4" w:tplc="04090003" w:tentative="1">
+      <w:start w:val="1"/>
+      <w:numFmt w:val="bullet"/>
+      <w:lvlText w:val="o"/>
+      <w:lvlJc w:val="left"/>
+      <w:pPr>
+        <w:ind w:left="3600" w:hanging="360"/>
+      </w:pPr>
+      <w:rPr>
+        <w:rFonts w:ascii="Courier New" w:hAnsi="Courier New" w:cs="Courier New" w:hint="default"/>
+      </w:rPr>
+    </w:lvl>
+    <w:lvl w:ilvl="5" w:tplc="04090005" w:tentative="1">
+      <w:start w:val="1"/>
+      <w:numFmt w:val="bullet"/>
+      <w:lvlText w:val=""/>
+      <w:lvlJc w:val="left"/>
+      <w:pPr>
+        <w:ind w:left="4320" w:hanging="360"/>
+      </w:pPr>
+      <w:rPr>
+        <w:rFonts w:ascii="Wingdings" w:hAnsi="Wingdings" w:hint="default"/>
+      </w:rPr>
+    </w:lvl>
+    <w:lvl w:ilvl="6" w:tplc="04090001" w:tentative="1">
+      <w:start w:val="1"/>
+      <w:numFmt w:val="bullet"/>
+      <w:lvlText w:val=""/>
+      <w:lvlJc w:val="left"/>
+      <w:pPr>
+        <w:ind w:left="5040" w:hanging="360"/>
+      </w:pPr>
+      <w:rPr>
+        <w:rFonts w:ascii="Symbol" w:hAnsi="Symbol" w:hint="default"/>
+      </w:rPr>
+    </w:lvl>
+    <w:lvl w:ilvl="7" w:tplc="04090003" w:tentative="1">
+      <w:start w:val="1"/>
+      <w:numFmt w:val="bullet"/>
+      <w:lvlText w:val="o"/>
+      <w:lvlJc w:val="left"/>
+      <w:pPr>
+        <w:ind w:left="5760" w:hanging="360"/>
+      </w:pPr>
+      <w:rPr>
+        <w:rFonts w:ascii="Courier New" w:hAnsi="Courier New" w:cs="Courier New" w:hint="default"/>
+      </w:rPr>
+    </w:lvl>
+    <w:lvl w:ilvl="8" w:tplc="04090005" w:tentative="1">
+      <w:start w:val="1"/>
+      <w:numFmt w:val="bullet"/>
+      <w:lvlText w:val=""/>
+      <w:lvlJc w:val="left"/>
+      <w:pPr>
+        <w:ind w:left="6480" w:hanging="360"/>
+      </w:pPr>
+      <w:rPr>
+        <w:rFonts w:ascii="Wingdings" w:hAnsi="Wingdings" w:hint="default"/>
+      </w:rPr>
+    </w:lvl>
+  </w:abstractNum>
+  <w:abstractNum w:abstractNumId="23" w15:restartNumberingAfterBreak="0">
+    <w:nsid w:val="79BF78BC"/>
+    <w:multiLevelType w:val="hybridMultilevel"/>
+    <w:tmpl w:val="4B9AC1F6"/>
+    <w:lvl w:ilvl="0" w:tplc="04090001">
+      <w:start w:val="1"/>
+      <w:numFmt w:val="bullet"/>
+      <w:lvlText w:val=""/>
+      <w:lvlJc w:val="left"/>
+      <w:pPr>
+        <w:ind w:left="720" w:hanging="360"/>
+      </w:pPr>
+      <w:rPr>
+        <w:rFonts w:ascii="Symbol" w:hAnsi="Symbol" w:hint="default"/>
+      </w:rPr>
+    </w:lvl>
+    <w:lvl w:ilvl="1" w:tplc="04090003" w:tentative="1">
+      <w:start w:val="1"/>
+      <w:numFmt w:val="bullet"/>
+      <w:lvlText w:val="o"/>
+      <w:lvlJc w:val="left"/>
+      <w:pPr>
+        <w:ind w:left="1440" w:hanging="360"/>
+      </w:pPr>
+      <w:rPr>
+        <w:rFonts w:ascii="Courier New" w:hAnsi="Courier New" w:cs="Courier New" w:hint="default"/>
+      </w:rPr>
+    </w:lvl>
+    <w:lvl w:ilvl="2" w:tplc="04090005" w:tentative="1">
+      <w:start w:val="1"/>
+      <w:numFmt w:val="bullet"/>
+      <w:lvlText w:val=""/>
+      <w:lvlJc w:val="left"/>
+      <w:pPr>
+        <w:ind w:left="2160" w:hanging="360"/>
+      </w:pPr>
+      <w:rPr>
+        <w:rFonts w:ascii="Wingdings" w:hAnsi="Wingdings" w:hint="default"/>
+      </w:rPr>
+    </w:lvl>
+    <w:lvl w:ilvl="3" w:tplc="04090001" w:tentative="1">
+      <w:start w:val="1"/>
+      <w:numFmt w:val="bullet"/>
+      <w:lvlText w:val=""/>
+      <w:lvlJc w:val="left"/>
+      <w:pPr>
+        <w:ind w:left="2880" w:hanging="360"/>
+      </w:pPr>
+      <w:rPr>
+        <w:rFonts w:ascii="Symbol" w:hAnsi="Symbol" w:hint="default"/>
+      </w:rPr>
+    </w:lvl>
+    <w:lvl w:ilvl="4" w:tplc="04090003" w:tentative="1">
+      <w:start w:val="1"/>
+      <w:numFmt w:val="bullet"/>
+      <w:lvlText w:val="o"/>
+      <w:lvlJc w:val="left"/>
+      <w:pPr>
+        <w:ind w:left="3600" w:hanging="360"/>
+      </w:pPr>
+      <w:rPr>
+        <w:rFonts w:ascii="Courier New" w:hAnsi="Courier New" w:cs="Courier New" w:hint="default"/>
+      </w:rPr>
+    </w:lvl>
+    <w:lvl w:ilvl="5" w:tplc="04090005" w:tentative="1">
+      <w:start w:val="1"/>
+      <w:numFmt w:val="bullet"/>
+      <w:lvlText w:val=""/>
+      <w:lvlJc w:val="left"/>
+      <w:pPr>
+        <w:ind w:left="4320" w:hanging="360"/>
+      </w:pPr>
+      <w:rPr>
+        <w:rFonts w:ascii="Wingdings" w:hAnsi="Wingdings" w:hint="default"/>
+      </w:rPr>
+    </w:lvl>
+    <w:lvl w:ilvl="6" w:tplc="04090001" w:tentative="1">
+      <w:start w:val="1"/>
+      <w:numFmt w:val="bullet"/>
+      <w:lvlText w:val=""/>
+      <w:lvlJc w:val="left"/>
+      <w:pPr>
+        <w:ind w:left="5040" w:hanging="360"/>
+      </w:pPr>
+      <w:rPr>
+        <w:rFonts w:ascii="Symbol" w:hAnsi="Symbol" w:hint="default"/>
+      </w:rPr>
+    </w:lvl>
+    <w:lvl w:ilvl="7" w:tplc="04090003" w:tentative="1">
+      <w:start w:val="1"/>
+      <w:numFmt w:val="bullet"/>
+      <w:lvlText w:val="o"/>
+      <w:lvlJc w:val="left"/>
+      <w:pPr>
+        <w:ind w:left="5760" w:hanging="360"/>
+      </w:pPr>
+      <w:rPr>
+        <w:rFonts w:ascii="Courier New" w:hAnsi="Courier New" w:cs="Courier New" w:hint="default"/>
+      </w:rPr>
+    </w:lvl>
+    <w:lvl w:ilvl="8" w:tplc="04090005" w:tentative="1">
+      <w:start w:val="1"/>
+      <w:numFmt w:val="bullet"/>
+      <w:lvlText w:val=""/>
+      <w:lvlJc w:val="left"/>
+      <w:pPr>
+        <w:ind w:left="6480" w:hanging="360"/>
+      </w:pPr>
+      <w:rPr>
+        <w:rFonts w:ascii="Wingdings" w:hAnsi="Wingdings" w:hint="default"/>
+      </w:rPr>
+    </w:lvl>
+  </w:abstractNum>
   <w:num w:numId="1">
-    <w:abstractNumId w:val="8"/>
+    <w:abstractNumId w:val="18"/>
   </w:num>
   <w:num w:numId="2">
     <w:abstractNumId w:val="2"/>
   </w:num>
   <w:num w:numId="3">
-    <w:abstractNumId w:val="6"/>
+    <w:abstractNumId w:val="15"/>
   </w:num>
   <w:num w:numId="4">
-    <w:abstractNumId w:val="4"/>
+    <w:abstractNumId w:val="10"/>
   </w:num>
   <w:num w:numId="5">
+    <w:abstractNumId w:val="17"/>
+  </w:num>
+  <w:num w:numId="6">
+    <w:abstractNumId w:val="20"/>
+  </w:num>
+  <w:num w:numId="7">
     <w:abstractNumId w:val="7"/>
   </w:num>
-  <w:num w:numId="6">
-    <w:abstractNumId w:val="10"/>
-  </w:num>
-  <w:num w:numId="7">
-    <w:abstractNumId w:val="3"/>
-  </w:num>
   <w:num w:numId="8">
-    <w:abstractNumId w:val="5"/>
+    <w:abstractNumId w:val="14"/>
   </w:num>
   <w:num w:numId="9">
     <w:abstractNumId w:val="0"/>
   </w:num>
   <w:num w:numId="10">
-    <w:abstractNumId w:val="9"/>
+    <w:abstractNumId w:val="19"/>
   </w:num>
   <w:num w:numId="11">
     <w:abstractNumId w:val="1"/>
+  </w:num>
+  <w:num w:numId="12">
+    <w:abstractNumId w:val="6"/>
+  </w:num>
+  <w:num w:numId="13">
+    <w:abstractNumId w:val="11"/>
+  </w:num>
+  <w:num w:numId="14">
+    <w:abstractNumId w:val="9"/>
+  </w:num>
+  <w:num w:numId="15">
+    <w:abstractNumId w:val="4"/>
+  </w:num>
+  <w:num w:numId="16">
+    <w:abstractNumId w:val="22"/>
+  </w:num>
+  <w:num w:numId="17">
+    <w:abstractNumId w:val="16"/>
+  </w:num>
+  <w:num w:numId="18">
+    <w:abstractNumId w:val="12"/>
+  </w:num>
+  <w:num w:numId="19">
+    <w:abstractNumId w:val="23"/>
+  </w:num>
+  <w:num w:numId="20">
+    <w:abstractNumId w:val="5"/>
+  </w:num>
+  <w:num w:numId="21">
+    <w:abstractNumId w:val="13"/>
+  </w:num>
+  <w:num w:numId="22">
+    <w:abstractNumId w:val="21"/>
+  </w:num>
+  <w:num w:numId="23">
+    <w:abstractNumId w:val="8"/>
+  </w:num>
+  <w:num w:numId="24">
+    <w:abstractNumId w:val="3"/>
   </w:num>
 </w:numbering>
 </file>
@@ -2399,6 +4753,50 @@
       <w:contextualSpacing/>
     </w:pPr>
   </w:style>
+  <w:style w:type="paragraph" w:styleId="Header">
+    <w:name w:val="header"/>
+    <w:basedOn w:val="Normal"/>
+    <w:link w:val="HeaderChar"/>
+    <w:uiPriority w:val="99"/>
+    <w:unhideWhenUsed/>
+    <w:rsid w:val="0099799A"/>
+    <w:pPr>
+      <w:tabs>
+        <w:tab w:val="center" w:pos="4680"/>
+        <w:tab w:val="right" w:pos="9360"/>
+      </w:tabs>
+      <w:spacing w:after="0" w:line="240" w:lineRule="auto"/>
+    </w:pPr>
+  </w:style>
+  <w:style w:type="character" w:customStyle="1" w:styleId="HeaderChar">
+    <w:name w:val="Header Char"/>
+    <w:basedOn w:val="DefaultParagraphFont"/>
+    <w:link w:val="Header"/>
+    <w:uiPriority w:val="99"/>
+    <w:rsid w:val="0099799A"/>
+  </w:style>
+  <w:style w:type="paragraph" w:styleId="Footer">
+    <w:name w:val="footer"/>
+    <w:basedOn w:val="Normal"/>
+    <w:link w:val="FooterChar"/>
+    <w:uiPriority w:val="99"/>
+    <w:unhideWhenUsed/>
+    <w:rsid w:val="0099799A"/>
+    <w:pPr>
+      <w:tabs>
+        <w:tab w:val="center" w:pos="4680"/>
+        <w:tab w:val="right" w:pos="9360"/>
+      </w:tabs>
+      <w:spacing w:after="0" w:line="240" w:lineRule="auto"/>
+    </w:pPr>
+  </w:style>
+  <w:style w:type="character" w:customStyle="1" w:styleId="FooterChar">
+    <w:name w:val="Footer Char"/>
+    <w:basedOn w:val="DefaultParagraphFont"/>
+    <w:link w:val="Footer"/>
+    <w:uiPriority w:val="99"/>
+    <w:rsid w:val="0099799A"/>
+  </w:style>
 </w:styles>
 </file>
 

</xml_diff>

<commit_message>
Changes wording on some entries
</commit_message>
<xml_diff>
--- a/MeadDillon_Engineering_Journal.docx
+++ b/MeadDillon_Engineering_Journal.docx
@@ -1326,6 +1326,12 @@
       <w:r>
         <w:t xml:space="preserve">SRS Section </w:t>
       </w:r>
+      <w:r>
+        <w:t xml:space="preserve">1.1, </w:t>
+      </w:r>
+      <w:r>
+        <w:t>1.3, 2.2</w:t>
+      </w:r>
     </w:p>
     <w:p>
       <w:r>
@@ -1342,6 +1348,9 @@
       </w:pPr>
       <w:r>
         <w:t>SRS Section</w:t>
+      </w:r>
+      <w:r>
+        <w:t xml:space="preserve"> 4.3, 4.4</w:t>
       </w:r>
     </w:p>
     <w:p>

</xml_diff>

<commit_message>
Updates journal for sprint 3
</commit_message>
<xml_diff>
--- a/MeadDillon_Engineering_Journal.docx
+++ b/MeadDillon_Engineering_Journal.docx
@@ -244,13 +244,8 @@
         </w:numPr>
       </w:pPr>
       <w:r>
-        <w:t xml:space="preserve">Finished Collision Detection </w:t>
-      </w:r>
-      <w:proofErr w:type="spellStart"/>
-      <w:r>
-        <w:t>statechart</w:t>
-      </w:r>
-      <w:proofErr w:type="spellEnd"/>
+        <w:t>Finished Collision Detection statechart</w:t>
+      </w:r>
     </w:p>
     <w:p>
       <w:pPr>
@@ -261,13 +256,8 @@
         </w:numPr>
       </w:pPr>
       <w:r>
-        <w:t xml:space="preserve">Began Object Detection </w:t>
-      </w:r>
-      <w:proofErr w:type="spellStart"/>
-      <w:r>
-        <w:t>statechart</w:t>
-      </w:r>
-      <w:proofErr w:type="spellEnd"/>
+        <w:t>Began Object Detection statechart</w:t>
+      </w:r>
     </w:p>
     <w:p>
       <w:r>
@@ -283,13 +273,8 @@
         </w:numPr>
       </w:pPr>
       <w:r>
-        <w:t xml:space="preserve">Finished Object Detection </w:t>
-      </w:r>
-      <w:proofErr w:type="spellStart"/>
-      <w:r>
-        <w:t>statechart</w:t>
-      </w:r>
-      <w:proofErr w:type="spellEnd"/>
+        <w:t>Finished Object Detection statechart</w:t>
+      </w:r>
     </w:p>
     <w:p>
       <w:pPr>
@@ -300,13 +285,8 @@
         </w:numPr>
       </w:pPr>
       <w:r>
-        <w:t xml:space="preserve">Finished Avoidance Algorithm </w:t>
-      </w:r>
-      <w:proofErr w:type="spellStart"/>
-      <w:r>
-        <w:t>statechart</w:t>
-      </w:r>
-      <w:proofErr w:type="spellEnd"/>
+        <w:t>Finished Avoidance Algorithm statechart</w:t>
+      </w:r>
     </w:p>
     <w:p>
       <w:r>
@@ -334,13 +314,8 @@
         </w:numPr>
       </w:pPr>
       <w:r>
-        <w:t xml:space="preserve">Finished Collision Avoidance System </w:t>
-      </w:r>
-      <w:proofErr w:type="spellStart"/>
-      <w:r>
-        <w:t>statechart</w:t>
-      </w:r>
-      <w:proofErr w:type="spellEnd"/>
+        <w:t>Finished Collision Avoidance System statechart</w:t>
+      </w:r>
     </w:p>
     <w:p>
       <w:pPr>
@@ -351,13 +326,8 @@
         </w:numPr>
       </w:pPr>
       <w:r>
-        <w:t xml:space="preserve">Finished Pathing </w:t>
-      </w:r>
-      <w:proofErr w:type="spellStart"/>
-      <w:r>
-        <w:t>statechart</w:t>
-      </w:r>
-      <w:proofErr w:type="spellEnd"/>
+        <w:t>Finished Pathing statechart</w:t>
+      </w:r>
     </w:p>
     <w:p>
       <w:pPr>
@@ -380,17 +350,7 @@
         </w:numPr>
       </w:pPr>
       <w:r>
-        <w:t xml:space="preserve">Reviewed Lidar </w:t>
-      </w:r>
-      <w:proofErr w:type="spellStart"/>
-      <w:proofErr w:type="gramStart"/>
-      <w:r>
-        <w:t>settings.json</w:t>
-      </w:r>
-      <w:proofErr w:type="spellEnd"/>
-      <w:proofErr w:type="gramEnd"/>
-      <w:r>
-        <w:t xml:space="preserve"> &amp; module</w:t>
+        <w:t>Reviewed Lidar settings.json &amp; module</w:t>
       </w:r>
     </w:p>
     <w:p/>
@@ -408,15 +368,7 @@
         </w:numPr>
       </w:pPr>
       <w:r>
-        <w:t xml:space="preserve">Assisted </w:t>
-      </w:r>
-      <w:proofErr w:type="spellStart"/>
-      <w:r>
-        <w:t>Naimah</w:t>
-      </w:r>
-      <w:proofErr w:type="spellEnd"/>
-      <w:r>
-        <w:t xml:space="preserve"> with Collision Detection module</w:t>
+        <w:t>Assisted Naimah with Collision Detection module</w:t>
       </w:r>
     </w:p>
     <w:p>
@@ -445,15 +397,7 @@
         </w:numPr>
       </w:pPr>
       <w:r>
-        <w:t xml:space="preserve">Digitized </w:t>
-      </w:r>
-      <w:proofErr w:type="spellStart"/>
-      <w:r>
-        <w:t>statechart</w:t>
-      </w:r>
-      <w:proofErr w:type="spellEnd"/>
-      <w:r>
-        <w:t xml:space="preserve"> models</w:t>
+        <w:t>Digitized statechart models</w:t>
       </w:r>
     </w:p>
     <w:p>
@@ -683,13 +627,8 @@
         </w:numPr>
       </w:pPr>
       <w:r>
-        <w:t xml:space="preserve">Included list iteration for </w:t>
-      </w:r>
-      <w:proofErr w:type="spellStart"/>
-      <w:r>
-        <w:t>WaypointList</w:t>
-      </w:r>
-      <w:proofErr w:type="spellEnd"/>
+        <w:t>Included list iteration for WaypointList</w:t>
+      </w:r>
     </w:p>
     <w:p>
       <w:r>
@@ -1118,20 +1057,7 @@
         </w:numPr>
       </w:pPr>
       <w:r>
-        <w:t xml:space="preserve">Fixed missing </w:t>
-      </w:r>
-      <w:proofErr w:type="spellStart"/>
-      <w:proofErr w:type="gramStart"/>
-      <w:r>
-        <w:t>insertWaypoint</w:t>
-      </w:r>
-      <w:proofErr w:type="spellEnd"/>
-      <w:r>
-        <w:t>(</w:t>
-      </w:r>
-      <w:proofErr w:type="gramEnd"/>
-      <w:r>
-        <w:t>) function case</w:t>
+        <w:t>Fixed missing insertWaypoint() function case</w:t>
       </w:r>
     </w:p>
     <w:p>
@@ -1452,6 +1378,508 @@
         <w:t>Diagrams and graphics (System Architecture)</w:t>
       </w:r>
     </w:p>
+    <w:p/>
+    <w:p>
+      <w:r>
+        <w:lastRenderedPageBreak/>
+        <w:t>21 Mar 22</w:t>
+      </w:r>
+    </w:p>
+    <w:p>
+      <w:pPr>
+        <w:pStyle w:val="ListParagraph"/>
+        <w:numPr>
+          <w:ilvl w:val="0"/>
+          <w:numId w:val="24"/>
+        </w:numPr>
+      </w:pPr>
+      <w:r>
+        <w:t>Discussed sprint 3 plan</w:t>
+      </w:r>
+    </w:p>
+    <w:p>
+      <w:r>
+        <w:t>24 Mar 22</w:t>
+      </w:r>
+    </w:p>
+    <w:p>
+      <w:pPr>
+        <w:pStyle w:val="ListParagraph"/>
+        <w:numPr>
+          <w:ilvl w:val="0"/>
+          <w:numId w:val="24"/>
+        </w:numPr>
+      </w:pPr>
+      <w:r>
+        <w:t>Discussed sprint 3 tasks</w:t>
+      </w:r>
+    </w:p>
+    <w:p>
+      <w:pPr>
+        <w:pStyle w:val="ListParagraph"/>
+        <w:numPr>
+          <w:ilvl w:val="0"/>
+          <w:numId w:val="24"/>
+        </w:numPr>
+      </w:pPr>
+      <w:r>
+        <w:t>Wrote sprint 3 goals</w:t>
+      </w:r>
+    </w:p>
+    <w:p>
+      <w:pPr>
+        <w:pStyle w:val="ListParagraph"/>
+        <w:numPr>
+          <w:ilvl w:val="0"/>
+          <w:numId w:val="24"/>
+        </w:numPr>
+      </w:pPr>
+      <w:r>
+        <w:t>Scrum meeting</w:t>
+      </w:r>
+    </w:p>
+    <w:p>
+      <w:r>
+        <w:t>28 Mar 22</w:t>
+      </w:r>
+    </w:p>
+    <w:p>
+      <w:pPr>
+        <w:pStyle w:val="ListParagraph"/>
+        <w:numPr>
+          <w:ilvl w:val="0"/>
+          <w:numId w:val="25"/>
+        </w:numPr>
+      </w:pPr>
+      <w:r>
+        <w:t>SRS edit section 5</w:t>
+      </w:r>
+    </w:p>
+    <w:p>
+      <w:r>
+        <w:t>29 Mar 22</w:t>
+      </w:r>
+    </w:p>
+    <w:p>
+      <w:pPr>
+        <w:pStyle w:val="ListParagraph"/>
+        <w:numPr>
+          <w:ilvl w:val="0"/>
+          <w:numId w:val="25"/>
+        </w:numPr>
+      </w:pPr>
+      <w:r>
+        <w:t>Sprint Backlog completed</w:t>
+      </w:r>
+    </w:p>
+    <w:p>
+      <w:pPr>
+        <w:pStyle w:val="ListParagraph"/>
+        <w:numPr>
+          <w:ilvl w:val="0"/>
+          <w:numId w:val="25"/>
+        </w:numPr>
+      </w:pPr>
+      <w:r>
+        <w:t>Scrum meeting</w:t>
+      </w:r>
+    </w:p>
+    <w:p>
+      <w:r>
+        <w:t>31 Mar 22</w:t>
+      </w:r>
+    </w:p>
+    <w:p>
+      <w:pPr>
+        <w:pStyle w:val="ListParagraph"/>
+        <w:numPr>
+          <w:ilvl w:val="0"/>
+          <w:numId w:val="25"/>
+        </w:numPr>
+      </w:pPr>
+      <w:r>
+        <w:t>Added second client object for second UAV agent</w:t>
+      </w:r>
+    </w:p>
+    <w:p>
+      <w:pPr>
+        <w:pStyle w:val="ListParagraph"/>
+        <w:numPr>
+          <w:ilvl w:val="1"/>
+          <w:numId w:val="25"/>
+        </w:numPr>
+      </w:pPr>
+      <w:r>
+        <w:t>Tested (and failed)</w:t>
+      </w:r>
+    </w:p>
+    <w:p>
+      <w:pPr>
+        <w:pStyle w:val="ListParagraph"/>
+        <w:numPr>
+          <w:ilvl w:val="0"/>
+          <w:numId w:val="25"/>
+        </w:numPr>
+      </w:pPr>
+      <w:r>
+        <w:t>Attempted IP address change</w:t>
+      </w:r>
+    </w:p>
+    <w:p>
+      <w:pPr>
+        <w:pStyle w:val="ListParagraph"/>
+        <w:numPr>
+          <w:ilvl w:val="0"/>
+          <w:numId w:val="25"/>
+        </w:numPr>
+      </w:pPr>
+      <w:r>
+        <w:t>Scrum meeting</w:t>
+      </w:r>
+    </w:p>
+    <w:p>
+      <w:r>
+        <w:t>05 Apr</w:t>
+      </w:r>
+      <w:r>
+        <w:t xml:space="preserve"> 22</w:t>
+      </w:r>
+    </w:p>
+    <w:p>
+      <w:pPr>
+        <w:pStyle w:val="ListParagraph"/>
+        <w:numPr>
+          <w:ilvl w:val="0"/>
+          <w:numId w:val="26"/>
+        </w:numPr>
+      </w:pPr>
+      <w:r>
+        <w:t>Discussed data collection and analysis</w:t>
+      </w:r>
+    </w:p>
+    <w:p>
+      <w:pPr>
+        <w:pStyle w:val="ListParagraph"/>
+        <w:numPr>
+          <w:ilvl w:val="0"/>
+          <w:numId w:val="26"/>
+        </w:numPr>
+      </w:pPr>
+      <w:r>
+        <w:t>Reviewed multi-drone client resource</w:t>
+      </w:r>
+    </w:p>
+    <w:p>
+      <w:pPr>
+        <w:pStyle w:val="ListParagraph"/>
+        <w:numPr>
+          <w:ilvl w:val="0"/>
+          <w:numId w:val="26"/>
+        </w:numPr>
+      </w:pPr>
+      <w:r>
+        <w:t>SRS</w:t>
+      </w:r>
+    </w:p>
+    <w:p>
+      <w:pPr>
+        <w:pStyle w:val="ListParagraph"/>
+        <w:numPr>
+          <w:ilvl w:val="1"/>
+          <w:numId w:val="26"/>
+        </w:numPr>
+      </w:pPr>
+      <w:r>
+        <w:t>Edited section 4.4</w:t>
+      </w:r>
+    </w:p>
+    <w:p>
+      <w:pPr>
+        <w:pStyle w:val="ListParagraph"/>
+        <w:numPr>
+          <w:ilvl w:val="1"/>
+          <w:numId w:val="26"/>
+        </w:numPr>
+      </w:pPr>
+      <w:r>
+        <w:t>Added right of way figures</w:t>
+      </w:r>
+    </w:p>
+    <w:p>
+      <w:pPr>
+        <w:pStyle w:val="ListParagraph"/>
+        <w:numPr>
+          <w:ilvl w:val="0"/>
+          <w:numId w:val="26"/>
+        </w:numPr>
+      </w:pPr>
+      <w:r>
+        <w:t>Scrum meeting</w:t>
+      </w:r>
+    </w:p>
+    <w:p>
+      <w:r>
+        <w:t>07 Apr 22</w:t>
+      </w:r>
+    </w:p>
+    <w:p>
+      <w:pPr>
+        <w:pStyle w:val="ListParagraph"/>
+        <w:numPr>
+          <w:ilvl w:val="0"/>
+          <w:numId w:val="27"/>
+        </w:numPr>
+      </w:pPr>
+      <w:r>
+        <w:t>Continued working with multi-clients &amp; testing</w:t>
+      </w:r>
+    </w:p>
+    <w:p>
+      <w:pPr>
+        <w:pStyle w:val="ListParagraph"/>
+        <w:numPr>
+          <w:ilvl w:val="0"/>
+          <w:numId w:val="27"/>
+        </w:numPr>
+      </w:pPr>
+      <w:r>
+        <w:t>Scrum meeting</w:t>
+      </w:r>
+    </w:p>
+    <w:p>
+      <w:r>
+        <w:t>08 Apr 22</w:t>
+      </w:r>
+    </w:p>
+    <w:p>
+      <w:pPr>
+        <w:pStyle w:val="ListParagraph"/>
+        <w:numPr>
+          <w:ilvl w:val="0"/>
+          <w:numId w:val="27"/>
+        </w:numPr>
+      </w:pPr>
+      <w:r>
+        <w:t>SRS final version edit</w:t>
+      </w:r>
+    </w:p>
+    <w:p>
+      <w:r>
+        <w:t>12 Apr 22</w:t>
+      </w:r>
+    </w:p>
+    <w:p>
+      <w:pPr>
+        <w:pStyle w:val="ListParagraph"/>
+        <w:numPr>
+          <w:ilvl w:val="0"/>
+          <w:numId w:val="27"/>
+        </w:numPr>
+      </w:pPr>
+      <w:r>
+        <w:t>Extracted client object from method parameters</w:t>
+      </w:r>
+    </w:p>
+    <w:p>
+      <w:pPr>
+        <w:pStyle w:val="ListParagraph"/>
+        <w:numPr>
+          <w:ilvl w:val="0"/>
+          <w:numId w:val="27"/>
+        </w:numPr>
+      </w:pPr>
+      <w:r>
+        <w:t xml:space="preserve">Used </w:t>
+      </w:r>
+      <w:r>
+        <w:t>array of client data as parameter instead</w:t>
+      </w:r>
+    </w:p>
+    <w:p>
+      <w:pPr>
+        <w:pStyle w:val="ListParagraph"/>
+        <w:numPr>
+          <w:ilvl w:val="0"/>
+          <w:numId w:val="27"/>
+        </w:numPr>
+      </w:pPr>
+      <w:r>
+        <w:t>Scrum meeting</w:t>
+      </w:r>
+    </w:p>
+    <w:p/>
+    <w:p>
+      <w:r>
+        <w:lastRenderedPageBreak/>
+        <w:t>13 Apr 22</w:t>
+      </w:r>
+    </w:p>
+    <w:p>
+      <w:pPr>
+        <w:pStyle w:val="ListParagraph"/>
+        <w:numPr>
+          <w:ilvl w:val="0"/>
+          <w:numId w:val="28"/>
+        </w:numPr>
+      </w:pPr>
+      <w:r>
+        <w:t>Read more resources for multi-agent AirSim</w:t>
+      </w:r>
+    </w:p>
+    <w:p>
+      <w:r>
+        <w:t>14 Apr 22</w:t>
+      </w:r>
+    </w:p>
+    <w:p>
+      <w:pPr>
+        <w:pStyle w:val="ListParagraph"/>
+        <w:numPr>
+          <w:ilvl w:val="0"/>
+          <w:numId w:val="28"/>
+        </w:numPr>
+      </w:pPr>
+      <w:r>
+        <w:t>Identified and fixed NED geometry bug</w:t>
+      </w:r>
+    </w:p>
+    <w:p>
+      <w:pPr>
+        <w:pStyle w:val="ListParagraph"/>
+        <w:numPr>
+          <w:ilvl w:val="0"/>
+          <w:numId w:val="28"/>
+        </w:numPr>
+      </w:pPr>
+      <w:r>
+        <w:t>Continued testing</w:t>
+      </w:r>
+    </w:p>
+    <w:p>
+      <w:pPr>
+        <w:pStyle w:val="ListParagraph"/>
+        <w:numPr>
+          <w:ilvl w:val="0"/>
+          <w:numId w:val="28"/>
+        </w:numPr>
+      </w:pPr>
+      <w:r>
+        <w:t>Scrum meeting</w:t>
+      </w:r>
+    </w:p>
+    <w:p>
+      <w:r>
+        <w:t>19 Apr 22</w:t>
+      </w:r>
+    </w:p>
+    <w:p>
+      <w:pPr>
+        <w:pStyle w:val="ListParagraph"/>
+        <w:numPr>
+          <w:ilvl w:val="0"/>
+          <w:numId w:val="29"/>
+        </w:numPr>
+      </w:pPr>
+      <w:r>
+        <w:t xml:space="preserve">Review use of </w:t>
+      </w:r>
+      <w:r>
+        <w:t>AirSim client</w:t>
+      </w:r>
+      <w:r>
+        <w:t>.join() in code</w:t>
+      </w:r>
+    </w:p>
+    <w:p>
+      <w:pPr>
+        <w:pStyle w:val="ListParagraph"/>
+        <w:numPr>
+          <w:ilvl w:val="0"/>
+          <w:numId w:val="29"/>
+        </w:numPr>
+      </w:pPr>
+      <w:r>
+        <w:t>Began implementing multithreading on UAV behavior</w:t>
+      </w:r>
+    </w:p>
+    <w:p>
+      <w:pPr>
+        <w:pStyle w:val="ListParagraph"/>
+        <w:numPr>
+          <w:ilvl w:val="0"/>
+          <w:numId w:val="29"/>
+        </w:numPr>
+      </w:pPr>
+      <w:r>
+        <w:t>Scrum meeting</w:t>
+      </w:r>
+    </w:p>
+    <w:p>
+      <w:r>
+        <w:t>21 Apr 22</w:t>
+      </w:r>
+    </w:p>
+    <w:p>
+      <w:pPr>
+        <w:pStyle w:val="ListParagraph"/>
+        <w:numPr>
+          <w:ilvl w:val="0"/>
+          <w:numId w:val="30"/>
+        </w:numPr>
+      </w:pPr>
+      <w:r>
+        <w:t>Finished multithreading implement</w:t>
+      </w:r>
+    </w:p>
+    <w:p>
+      <w:pPr>
+        <w:pStyle w:val="ListParagraph"/>
+        <w:numPr>
+          <w:ilvl w:val="1"/>
+          <w:numId w:val="30"/>
+        </w:numPr>
+      </w:pPr>
+      <w:r>
+        <w:t>Tested</w:t>
+      </w:r>
+    </w:p>
+    <w:p>
+      <w:pPr>
+        <w:pStyle w:val="ListParagraph"/>
+        <w:numPr>
+          <w:ilvl w:val="0"/>
+          <w:numId w:val="30"/>
+        </w:numPr>
+      </w:pPr>
+      <w:r>
+        <w:t>Added more prints to display additional behavior of both UAV</w:t>
+      </w:r>
+    </w:p>
+    <w:p>
+      <w:pPr>
+        <w:pStyle w:val="ListParagraph"/>
+        <w:numPr>
+          <w:ilvl w:val="0"/>
+          <w:numId w:val="30"/>
+        </w:numPr>
+      </w:pPr>
+      <w:r>
+        <w:t>Reviewed output</w:t>
+      </w:r>
+    </w:p>
+    <w:p>
+      <w:pPr>
+        <w:pStyle w:val="ListParagraph"/>
+        <w:numPr>
+          <w:ilvl w:val="0"/>
+          <w:numId w:val="30"/>
+        </w:numPr>
+      </w:pPr>
+      <w:r>
+        <w:t>Scrum meeting</w:t>
+      </w:r>
+    </w:p>
+    <w:p/>
     <w:sectPr>
       <w:headerReference w:type="default" r:id="rId7"/>
       <w:pgSz w:w="12240" w:h="15840"/>
@@ -1878,9 +2306,122 @@
     </w:lvl>
   </w:abstractNum>
   <w:abstractNum w:abstractNumId="3" w15:restartNumberingAfterBreak="0">
+    <w:nsid w:val="18687E3B"/>
+    <w:multiLevelType w:val="hybridMultilevel"/>
+    <w:tmpl w:val="CF3CB2D6"/>
+    <w:lvl w:ilvl="0" w:tplc="04090001">
+      <w:start w:val="1"/>
+      <w:numFmt w:val="bullet"/>
+      <w:lvlText w:val=""/>
+      <w:lvlJc w:val="left"/>
+      <w:pPr>
+        <w:ind w:left="720" w:hanging="360"/>
+      </w:pPr>
+      <w:rPr>
+        <w:rFonts w:ascii="Symbol" w:hAnsi="Symbol" w:hint="default"/>
+      </w:rPr>
+    </w:lvl>
+    <w:lvl w:ilvl="1" w:tplc="04090003" w:tentative="1">
+      <w:start w:val="1"/>
+      <w:numFmt w:val="bullet"/>
+      <w:lvlText w:val="o"/>
+      <w:lvlJc w:val="left"/>
+      <w:pPr>
+        <w:ind w:left="1440" w:hanging="360"/>
+      </w:pPr>
+      <w:rPr>
+        <w:rFonts w:ascii="Courier New" w:hAnsi="Courier New" w:cs="Courier New" w:hint="default"/>
+      </w:rPr>
+    </w:lvl>
+    <w:lvl w:ilvl="2" w:tplc="04090005" w:tentative="1">
+      <w:start w:val="1"/>
+      <w:numFmt w:val="bullet"/>
+      <w:lvlText w:val=""/>
+      <w:lvlJc w:val="left"/>
+      <w:pPr>
+        <w:ind w:left="2160" w:hanging="360"/>
+      </w:pPr>
+      <w:rPr>
+        <w:rFonts w:ascii="Wingdings" w:hAnsi="Wingdings" w:hint="default"/>
+      </w:rPr>
+    </w:lvl>
+    <w:lvl w:ilvl="3" w:tplc="04090001" w:tentative="1">
+      <w:start w:val="1"/>
+      <w:numFmt w:val="bullet"/>
+      <w:lvlText w:val=""/>
+      <w:lvlJc w:val="left"/>
+      <w:pPr>
+        <w:ind w:left="2880" w:hanging="360"/>
+      </w:pPr>
+      <w:rPr>
+        <w:rFonts w:ascii="Symbol" w:hAnsi="Symbol" w:hint="default"/>
+      </w:rPr>
+    </w:lvl>
+    <w:lvl w:ilvl="4" w:tplc="04090003" w:tentative="1">
+      <w:start w:val="1"/>
+      <w:numFmt w:val="bullet"/>
+      <w:lvlText w:val="o"/>
+      <w:lvlJc w:val="left"/>
+      <w:pPr>
+        <w:ind w:left="3600" w:hanging="360"/>
+      </w:pPr>
+      <w:rPr>
+        <w:rFonts w:ascii="Courier New" w:hAnsi="Courier New" w:cs="Courier New" w:hint="default"/>
+      </w:rPr>
+    </w:lvl>
+    <w:lvl w:ilvl="5" w:tplc="04090005" w:tentative="1">
+      <w:start w:val="1"/>
+      <w:numFmt w:val="bullet"/>
+      <w:lvlText w:val=""/>
+      <w:lvlJc w:val="left"/>
+      <w:pPr>
+        <w:ind w:left="4320" w:hanging="360"/>
+      </w:pPr>
+      <w:rPr>
+        <w:rFonts w:ascii="Wingdings" w:hAnsi="Wingdings" w:hint="default"/>
+      </w:rPr>
+    </w:lvl>
+    <w:lvl w:ilvl="6" w:tplc="04090001" w:tentative="1">
+      <w:start w:val="1"/>
+      <w:numFmt w:val="bullet"/>
+      <w:lvlText w:val=""/>
+      <w:lvlJc w:val="left"/>
+      <w:pPr>
+        <w:ind w:left="5040" w:hanging="360"/>
+      </w:pPr>
+      <w:rPr>
+        <w:rFonts w:ascii="Symbol" w:hAnsi="Symbol" w:hint="default"/>
+      </w:rPr>
+    </w:lvl>
+    <w:lvl w:ilvl="7" w:tplc="04090003" w:tentative="1">
+      <w:start w:val="1"/>
+      <w:numFmt w:val="bullet"/>
+      <w:lvlText w:val="o"/>
+      <w:lvlJc w:val="left"/>
+      <w:pPr>
+        <w:ind w:left="5760" w:hanging="360"/>
+      </w:pPr>
+      <w:rPr>
+        <w:rFonts w:ascii="Courier New" w:hAnsi="Courier New" w:cs="Courier New" w:hint="default"/>
+      </w:rPr>
+    </w:lvl>
+    <w:lvl w:ilvl="8" w:tplc="04090005" w:tentative="1">
+      <w:start w:val="1"/>
+      <w:numFmt w:val="bullet"/>
+      <w:lvlText w:val=""/>
+      <w:lvlJc w:val="left"/>
+      <w:pPr>
+        <w:ind w:left="6480" w:hanging="360"/>
+      </w:pPr>
+      <w:rPr>
+        <w:rFonts w:ascii="Wingdings" w:hAnsi="Wingdings" w:hint="default"/>
+      </w:rPr>
+    </w:lvl>
+  </w:abstractNum>
+  <w:abstractNum w:abstractNumId="4" w15:restartNumberingAfterBreak="0">
     <w:nsid w:val="19201C0A"/>
     <w:multiLevelType w:val="hybridMultilevel"/>
-    <w:tmpl w:val="E2380784"/>
+    <w:tmpl w:val="7250E8FA"/>
     <w:lvl w:ilvl="0" w:tplc="04090001">
       <w:start w:val="1"/>
       <w:numFmt w:val="bullet"/>
@@ -1990,7 +2531,120 @@
       </w:rPr>
     </w:lvl>
   </w:abstractNum>
-  <w:abstractNum w:abstractNumId="4" w15:restartNumberingAfterBreak="0">
+  <w:abstractNum w:abstractNumId="5" w15:restartNumberingAfterBreak="0">
+    <w:nsid w:val="199F2920"/>
+    <w:multiLevelType w:val="hybridMultilevel"/>
+    <w:tmpl w:val="C3307EDC"/>
+    <w:lvl w:ilvl="0" w:tplc="04090001">
+      <w:start w:val="1"/>
+      <w:numFmt w:val="bullet"/>
+      <w:lvlText w:val=""/>
+      <w:lvlJc w:val="left"/>
+      <w:pPr>
+        <w:ind w:left="720" w:hanging="360"/>
+      </w:pPr>
+      <w:rPr>
+        <w:rFonts w:ascii="Symbol" w:hAnsi="Symbol" w:hint="default"/>
+      </w:rPr>
+    </w:lvl>
+    <w:lvl w:ilvl="1" w:tplc="04090003">
+      <w:start w:val="1"/>
+      <w:numFmt w:val="bullet"/>
+      <w:lvlText w:val="o"/>
+      <w:lvlJc w:val="left"/>
+      <w:pPr>
+        <w:ind w:left="1440" w:hanging="360"/>
+      </w:pPr>
+      <w:rPr>
+        <w:rFonts w:ascii="Courier New" w:hAnsi="Courier New" w:cs="Courier New" w:hint="default"/>
+      </w:rPr>
+    </w:lvl>
+    <w:lvl w:ilvl="2" w:tplc="04090005" w:tentative="1">
+      <w:start w:val="1"/>
+      <w:numFmt w:val="bullet"/>
+      <w:lvlText w:val=""/>
+      <w:lvlJc w:val="left"/>
+      <w:pPr>
+        <w:ind w:left="2160" w:hanging="360"/>
+      </w:pPr>
+      <w:rPr>
+        <w:rFonts w:ascii="Wingdings" w:hAnsi="Wingdings" w:hint="default"/>
+      </w:rPr>
+    </w:lvl>
+    <w:lvl w:ilvl="3" w:tplc="04090001" w:tentative="1">
+      <w:start w:val="1"/>
+      <w:numFmt w:val="bullet"/>
+      <w:lvlText w:val=""/>
+      <w:lvlJc w:val="left"/>
+      <w:pPr>
+        <w:ind w:left="2880" w:hanging="360"/>
+      </w:pPr>
+      <w:rPr>
+        <w:rFonts w:ascii="Symbol" w:hAnsi="Symbol" w:hint="default"/>
+      </w:rPr>
+    </w:lvl>
+    <w:lvl w:ilvl="4" w:tplc="04090003" w:tentative="1">
+      <w:start w:val="1"/>
+      <w:numFmt w:val="bullet"/>
+      <w:lvlText w:val="o"/>
+      <w:lvlJc w:val="left"/>
+      <w:pPr>
+        <w:ind w:left="3600" w:hanging="360"/>
+      </w:pPr>
+      <w:rPr>
+        <w:rFonts w:ascii="Courier New" w:hAnsi="Courier New" w:cs="Courier New" w:hint="default"/>
+      </w:rPr>
+    </w:lvl>
+    <w:lvl w:ilvl="5" w:tplc="04090005" w:tentative="1">
+      <w:start w:val="1"/>
+      <w:numFmt w:val="bullet"/>
+      <w:lvlText w:val=""/>
+      <w:lvlJc w:val="left"/>
+      <w:pPr>
+        <w:ind w:left="4320" w:hanging="360"/>
+      </w:pPr>
+      <w:rPr>
+        <w:rFonts w:ascii="Wingdings" w:hAnsi="Wingdings" w:hint="default"/>
+      </w:rPr>
+    </w:lvl>
+    <w:lvl w:ilvl="6" w:tplc="04090001" w:tentative="1">
+      <w:start w:val="1"/>
+      <w:numFmt w:val="bullet"/>
+      <w:lvlText w:val=""/>
+      <w:lvlJc w:val="left"/>
+      <w:pPr>
+        <w:ind w:left="5040" w:hanging="360"/>
+      </w:pPr>
+      <w:rPr>
+        <w:rFonts w:ascii="Symbol" w:hAnsi="Symbol" w:hint="default"/>
+      </w:rPr>
+    </w:lvl>
+    <w:lvl w:ilvl="7" w:tplc="04090003" w:tentative="1">
+      <w:start w:val="1"/>
+      <w:numFmt w:val="bullet"/>
+      <w:lvlText w:val="o"/>
+      <w:lvlJc w:val="left"/>
+      <w:pPr>
+        <w:ind w:left="5760" w:hanging="360"/>
+      </w:pPr>
+      <w:rPr>
+        <w:rFonts w:ascii="Courier New" w:hAnsi="Courier New" w:cs="Courier New" w:hint="default"/>
+      </w:rPr>
+    </w:lvl>
+    <w:lvl w:ilvl="8" w:tplc="04090005" w:tentative="1">
+      <w:start w:val="1"/>
+      <w:numFmt w:val="bullet"/>
+      <w:lvlText w:val=""/>
+      <w:lvlJc w:val="left"/>
+      <w:pPr>
+        <w:ind w:left="6480" w:hanging="360"/>
+      </w:pPr>
+      <w:rPr>
+        <w:rFonts w:ascii="Wingdings" w:hAnsi="Wingdings" w:hint="default"/>
+      </w:rPr>
+    </w:lvl>
+  </w:abstractNum>
+  <w:abstractNum w:abstractNumId="6" w15:restartNumberingAfterBreak="0">
     <w:nsid w:val="1D6D27CF"/>
     <w:multiLevelType w:val="hybridMultilevel"/>
     <w:tmpl w:val="02166DC4"/>
@@ -2103,7 +2757,7 @@
       </w:rPr>
     </w:lvl>
   </w:abstractNum>
-  <w:abstractNum w:abstractNumId="5" w15:restartNumberingAfterBreak="0">
+  <w:abstractNum w:abstractNumId="7" w15:restartNumberingAfterBreak="0">
     <w:nsid w:val="2BB15FF9"/>
     <w:multiLevelType w:val="hybridMultilevel"/>
     <w:tmpl w:val="26EA3CE0"/>
@@ -2216,7 +2870,120 @@
       </w:rPr>
     </w:lvl>
   </w:abstractNum>
-  <w:abstractNum w:abstractNumId="6" w15:restartNumberingAfterBreak="0">
+  <w:abstractNum w:abstractNumId="8" w15:restartNumberingAfterBreak="0">
+    <w:nsid w:val="2FC83514"/>
+    <w:multiLevelType w:val="hybridMultilevel"/>
+    <w:tmpl w:val="0D06DD8A"/>
+    <w:lvl w:ilvl="0" w:tplc="04090001">
+      <w:start w:val="1"/>
+      <w:numFmt w:val="bullet"/>
+      <w:lvlText w:val=""/>
+      <w:lvlJc w:val="left"/>
+      <w:pPr>
+        <w:ind w:left="720" w:hanging="360"/>
+      </w:pPr>
+      <w:rPr>
+        <w:rFonts w:ascii="Symbol" w:hAnsi="Symbol" w:hint="default"/>
+      </w:rPr>
+    </w:lvl>
+    <w:lvl w:ilvl="1" w:tplc="04090003">
+      <w:start w:val="1"/>
+      <w:numFmt w:val="bullet"/>
+      <w:lvlText w:val="o"/>
+      <w:lvlJc w:val="left"/>
+      <w:pPr>
+        <w:ind w:left="1440" w:hanging="360"/>
+      </w:pPr>
+      <w:rPr>
+        <w:rFonts w:ascii="Courier New" w:hAnsi="Courier New" w:cs="Courier New" w:hint="default"/>
+      </w:rPr>
+    </w:lvl>
+    <w:lvl w:ilvl="2" w:tplc="04090005" w:tentative="1">
+      <w:start w:val="1"/>
+      <w:numFmt w:val="bullet"/>
+      <w:lvlText w:val=""/>
+      <w:lvlJc w:val="left"/>
+      <w:pPr>
+        <w:ind w:left="2160" w:hanging="360"/>
+      </w:pPr>
+      <w:rPr>
+        <w:rFonts w:ascii="Wingdings" w:hAnsi="Wingdings" w:hint="default"/>
+      </w:rPr>
+    </w:lvl>
+    <w:lvl w:ilvl="3" w:tplc="04090001" w:tentative="1">
+      <w:start w:val="1"/>
+      <w:numFmt w:val="bullet"/>
+      <w:lvlText w:val=""/>
+      <w:lvlJc w:val="left"/>
+      <w:pPr>
+        <w:ind w:left="2880" w:hanging="360"/>
+      </w:pPr>
+      <w:rPr>
+        <w:rFonts w:ascii="Symbol" w:hAnsi="Symbol" w:hint="default"/>
+      </w:rPr>
+    </w:lvl>
+    <w:lvl w:ilvl="4" w:tplc="04090003" w:tentative="1">
+      <w:start w:val="1"/>
+      <w:numFmt w:val="bullet"/>
+      <w:lvlText w:val="o"/>
+      <w:lvlJc w:val="left"/>
+      <w:pPr>
+        <w:ind w:left="3600" w:hanging="360"/>
+      </w:pPr>
+      <w:rPr>
+        <w:rFonts w:ascii="Courier New" w:hAnsi="Courier New" w:cs="Courier New" w:hint="default"/>
+      </w:rPr>
+    </w:lvl>
+    <w:lvl w:ilvl="5" w:tplc="04090005" w:tentative="1">
+      <w:start w:val="1"/>
+      <w:numFmt w:val="bullet"/>
+      <w:lvlText w:val=""/>
+      <w:lvlJc w:val="left"/>
+      <w:pPr>
+        <w:ind w:left="4320" w:hanging="360"/>
+      </w:pPr>
+      <w:rPr>
+        <w:rFonts w:ascii="Wingdings" w:hAnsi="Wingdings" w:hint="default"/>
+      </w:rPr>
+    </w:lvl>
+    <w:lvl w:ilvl="6" w:tplc="04090001" w:tentative="1">
+      <w:start w:val="1"/>
+      <w:numFmt w:val="bullet"/>
+      <w:lvlText w:val=""/>
+      <w:lvlJc w:val="left"/>
+      <w:pPr>
+        <w:ind w:left="5040" w:hanging="360"/>
+      </w:pPr>
+      <w:rPr>
+        <w:rFonts w:ascii="Symbol" w:hAnsi="Symbol" w:hint="default"/>
+      </w:rPr>
+    </w:lvl>
+    <w:lvl w:ilvl="7" w:tplc="04090003" w:tentative="1">
+      <w:start w:val="1"/>
+      <w:numFmt w:val="bullet"/>
+      <w:lvlText w:val="o"/>
+      <w:lvlJc w:val="left"/>
+      <w:pPr>
+        <w:ind w:left="5760" w:hanging="360"/>
+      </w:pPr>
+      <w:rPr>
+        <w:rFonts w:ascii="Courier New" w:hAnsi="Courier New" w:cs="Courier New" w:hint="default"/>
+      </w:rPr>
+    </w:lvl>
+    <w:lvl w:ilvl="8" w:tplc="04090005" w:tentative="1">
+      <w:start w:val="1"/>
+      <w:numFmt w:val="bullet"/>
+      <w:lvlText w:val=""/>
+      <w:lvlJc w:val="left"/>
+      <w:pPr>
+        <w:ind w:left="6480" w:hanging="360"/>
+      </w:pPr>
+      <w:rPr>
+        <w:rFonts w:ascii="Wingdings" w:hAnsi="Wingdings" w:hint="default"/>
+      </w:rPr>
+    </w:lvl>
+  </w:abstractNum>
+  <w:abstractNum w:abstractNumId="9" w15:restartNumberingAfterBreak="0">
     <w:nsid w:val="30475B83"/>
     <w:multiLevelType w:val="hybridMultilevel"/>
     <w:tmpl w:val="0FFA4788"/>
@@ -2329,7 +3096,7 @@
       </w:rPr>
     </w:lvl>
   </w:abstractNum>
-  <w:abstractNum w:abstractNumId="7" w15:restartNumberingAfterBreak="0">
+  <w:abstractNum w:abstractNumId="10" w15:restartNumberingAfterBreak="0">
     <w:nsid w:val="34B11A8D"/>
     <w:multiLevelType w:val="hybridMultilevel"/>
     <w:tmpl w:val="87C88970"/>
@@ -2442,7 +3209,120 @@
       </w:rPr>
     </w:lvl>
   </w:abstractNum>
-  <w:abstractNum w:abstractNumId="8" w15:restartNumberingAfterBreak="0">
+  <w:abstractNum w:abstractNumId="11" w15:restartNumberingAfterBreak="0">
+    <w:nsid w:val="352A3C42"/>
+    <w:multiLevelType w:val="hybridMultilevel"/>
+    <w:tmpl w:val="F43895A6"/>
+    <w:lvl w:ilvl="0" w:tplc="04090001">
+      <w:start w:val="1"/>
+      <w:numFmt w:val="bullet"/>
+      <w:lvlText w:val=""/>
+      <w:lvlJc w:val="left"/>
+      <w:pPr>
+        <w:ind w:left="720" w:hanging="360"/>
+      </w:pPr>
+      <w:rPr>
+        <w:rFonts w:ascii="Symbol" w:hAnsi="Symbol" w:hint="default"/>
+      </w:rPr>
+    </w:lvl>
+    <w:lvl w:ilvl="1" w:tplc="04090003" w:tentative="1">
+      <w:start w:val="1"/>
+      <w:numFmt w:val="bullet"/>
+      <w:lvlText w:val="o"/>
+      <w:lvlJc w:val="left"/>
+      <w:pPr>
+        <w:ind w:left="1440" w:hanging="360"/>
+      </w:pPr>
+      <w:rPr>
+        <w:rFonts w:ascii="Courier New" w:hAnsi="Courier New" w:cs="Courier New" w:hint="default"/>
+      </w:rPr>
+    </w:lvl>
+    <w:lvl w:ilvl="2" w:tplc="04090005" w:tentative="1">
+      <w:start w:val="1"/>
+      <w:numFmt w:val="bullet"/>
+      <w:lvlText w:val=""/>
+      <w:lvlJc w:val="left"/>
+      <w:pPr>
+        <w:ind w:left="2160" w:hanging="360"/>
+      </w:pPr>
+      <w:rPr>
+        <w:rFonts w:ascii="Wingdings" w:hAnsi="Wingdings" w:hint="default"/>
+      </w:rPr>
+    </w:lvl>
+    <w:lvl w:ilvl="3" w:tplc="04090001" w:tentative="1">
+      <w:start w:val="1"/>
+      <w:numFmt w:val="bullet"/>
+      <w:lvlText w:val=""/>
+      <w:lvlJc w:val="left"/>
+      <w:pPr>
+        <w:ind w:left="2880" w:hanging="360"/>
+      </w:pPr>
+      <w:rPr>
+        <w:rFonts w:ascii="Symbol" w:hAnsi="Symbol" w:hint="default"/>
+      </w:rPr>
+    </w:lvl>
+    <w:lvl w:ilvl="4" w:tplc="04090003" w:tentative="1">
+      <w:start w:val="1"/>
+      <w:numFmt w:val="bullet"/>
+      <w:lvlText w:val="o"/>
+      <w:lvlJc w:val="left"/>
+      <w:pPr>
+        <w:ind w:left="3600" w:hanging="360"/>
+      </w:pPr>
+      <w:rPr>
+        <w:rFonts w:ascii="Courier New" w:hAnsi="Courier New" w:cs="Courier New" w:hint="default"/>
+      </w:rPr>
+    </w:lvl>
+    <w:lvl w:ilvl="5" w:tplc="04090005" w:tentative="1">
+      <w:start w:val="1"/>
+      <w:numFmt w:val="bullet"/>
+      <w:lvlText w:val=""/>
+      <w:lvlJc w:val="left"/>
+      <w:pPr>
+        <w:ind w:left="4320" w:hanging="360"/>
+      </w:pPr>
+      <w:rPr>
+        <w:rFonts w:ascii="Wingdings" w:hAnsi="Wingdings" w:hint="default"/>
+      </w:rPr>
+    </w:lvl>
+    <w:lvl w:ilvl="6" w:tplc="04090001" w:tentative="1">
+      <w:start w:val="1"/>
+      <w:numFmt w:val="bullet"/>
+      <w:lvlText w:val=""/>
+      <w:lvlJc w:val="left"/>
+      <w:pPr>
+        <w:ind w:left="5040" w:hanging="360"/>
+      </w:pPr>
+      <w:rPr>
+        <w:rFonts w:ascii="Symbol" w:hAnsi="Symbol" w:hint="default"/>
+      </w:rPr>
+    </w:lvl>
+    <w:lvl w:ilvl="7" w:tplc="04090003" w:tentative="1">
+      <w:start w:val="1"/>
+      <w:numFmt w:val="bullet"/>
+      <w:lvlText w:val="o"/>
+      <w:lvlJc w:val="left"/>
+      <w:pPr>
+        <w:ind w:left="5760" w:hanging="360"/>
+      </w:pPr>
+      <w:rPr>
+        <w:rFonts w:ascii="Courier New" w:hAnsi="Courier New" w:cs="Courier New" w:hint="default"/>
+      </w:rPr>
+    </w:lvl>
+    <w:lvl w:ilvl="8" w:tplc="04090005" w:tentative="1">
+      <w:start w:val="1"/>
+      <w:numFmt w:val="bullet"/>
+      <w:lvlText w:val=""/>
+      <w:lvlJc w:val="left"/>
+      <w:pPr>
+        <w:ind w:left="6480" w:hanging="360"/>
+      </w:pPr>
+      <w:rPr>
+        <w:rFonts w:ascii="Wingdings" w:hAnsi="Wingdings" w:hint="default"/>
+      </w:rPr>
+    </w:lvl>
+  </w:abstractNum>
+  <w:abstractNum w:abstractNumId="12" w15:restartNumberingAfterBreak="0">
     <w:nsid w:val="37101373"/>
     <w:multiLevelType w:val="hybridMultilevel"/>
     <w:tmpl w:val="8BF8309A"/>
@@ -2555,7 +3435,7 @@
       </w:rPr>
     </w:lvl>
   </w:abstractNum>
-  <w:abstractNum w:abstractNumId="9" w15:restartNumberingAfterBreak="0">
+  <w:abstractNum w:abstractNumId="13" w15:restartNumberingAfterBreak="0">
     <w:nsid w:val="3AED4714"/>
     <w:multiLevelType w:val="hybridMultilevel"/>
     <w:tmpl w:val="38B27628"/>
@@ -2668,7 +3548,7 @@
       </w:rPr>
     </w:lvl>
   </w:abstractNum>
-  <w:abstractNum w:abstractNumId="10" w15:restartNumberingAfterBreak="0">
+  <w:abstractNum w:abstractNumId="14" w15:restartNumberingAfterBreak="0">
     <w:nsid w:val="3FC65112"/>
     <w:multiLevelType w:val="hybridMultilevel"/>
     <w:tmpl w:val="A77A686C"/>
@@ -2781,7 +3661,7 @@
       </w:rPr>
     </w:lvl>
   </w:abstractNum>
-  <w:abstractNum w:abstractNumId="11" w15:restartNumberingAfterBreak="0">
+  <w:abstractNum w:abstractNumId="15" w15:restartNumberingAfterBreak="0">
     <w:nsid w:val="40635E13"/>
     <w:multiLevelType w:val="hybridMultilevel"/>
     <w:tmpl w:val="BC92A1BE"/>
@@ -2894,7 +3774,7 @@
       </w:rPr>
     </w:lvl>
   </w:abstractNum>
-  <w:abstractNum w:abstractNumId="12" w15:restartNumberingAfterBreak="0">
+  <w:abstractNum w:abstractNumId="16" w15:restartNumberingAfterBreak="0">
     <w:nsid w:val="51323837"/>
     <w:multiLevelType w:val="hybridMultilevel"/>
     <w:tmpl w:val="9A9E0B62"/>
@@ -3007,7 +3887,7 @@
       </w:rPr>
     </w:lvl>
   </w:abstractNum>
-  <w:abstractNum w:abstractNumId="13" w15:restartNumberingAfterBreak="0">
+  <w:abstractNum w:abstractNumId="17" w15:restartNumberingAfterBreak="0">
     <w:nsid w:val="55F442AA"/>
     <w:multiLevelType w:val="hybridMultilevel"/>
     <w:tmpl w:val="6E4A970C"/>
@@ -3120,7 +4000,120 @@
       </w:rPr>
     </w:lvl>
   </w:abstractNum>
-  <w:abstractNum w:abstractNumId="14" w15:restartNumberingAfterBreak="0">
+  <w:abstractNum w:abstractNumId="18" w15:restartNumberingAfterBreak="0">
+    <w:nsid w:val="5D5E3238"/>
+    <w:multiLevelType w:val="hybridMultilevel"/>
+    <w:tmpl w:val="856C1450"/>
+    <w:lvl w:ilvl="0" w:tplc="04090001">
+      <w:start w:val="1"/>
+      <w:numFmt w:val="bullet"/>
+      <w:lvlText w:val=""/>
+      <w:lvlJc w:val="left"/>
+      <w:pPr>
+        <w:ind w:left="720" w:hanging="360"/>
+      </w:pPr>
+      <w:rPr>
+        <w:rFonts w:ascii="Symbol" w:hAnsi="Symbol" w:hint="default"/>
+      </w:rPr>
+    </w:lvl>
+    <w:lvl w:ilvl="1" w:tplc="04090003">
+      <w:start w:val="1"/>
+      <w:numFmt w:val="bullet"/>
+      <w:lvlText w:val="o"/>
+      <w:lvlJc w:val="left"/>
+      <w:pPr>
+        <w:ind w:left="1440" w:hanging="360"/>
+      </w:pPr>
+      <w:rPr>
+        <w:rFonts w:ascii="Courier New" w:hAnsi="Courier New" w:cs="Courier New" w:hint="default"/>
+      </w:rPr>
+    </w:lvl>
+    <w:lvl w:ilvl="2" w:tplc="04090005" w:tentative="1">
+      <w:start w:val="1"/>
+      <w:numFmt w:val="bullet"/>
+      <w:lvlText w:val=""/>
+      <w:lvlJc w:val="left"/>
+      <w:pPr>
+        <w:ind w:left="2160" w:hanging="360"/>
+      </w:pPr>
+      <w:rPr>
+        <w:rFonts w:ascii="Wingdings" w:hAnsi="Wingdings" w:hint="default"/>
+      </w:rPr>
+    </w:lvl>
+    <w:lvl w:ilvl="3" w:tplc="04090001" w:tentative="1">
+      <w:start w:val="1"/>
+      <w:numFmt w:val="bullet"/>
+      <w:lvlText w:val=""/>
+      <w:lvlJc w:val="left"/>
+      <w:pPr>
+        <w:ind w:left="2880" w:hanging="360"/>
+      </w:pPr>
+      <w:rPr>
+        <w:rFonts w:ascii="Symbol" w:hAnsi="Symbol" w:hint="default"/>
+      </w:rPr>
+    </w:lvl>
+    <w:lvl w:ilvl="4" w:tplc="04090003" w:tentative="1">
+      <w:start w:val="1"/>
+      <w:numFmt w:val="bullet"/>
+      <w:lvlText w:val="o"/>
+      <w:lvlJc w:val="left"/>
+      <w:pPr>
+        <w:ind w:left="3600" w:hanging="360"/>
+      </w:pPr>
+      <w:rPr>
+        <w:rFonts w:ascii="Courier New" w:hAnsi="Courier New" w:cs="Courier New" w:hint="default"/>
+      </w:rPr>
+    </w:lvl>
+    <w:lvl w:ilvl="5" w:tplc="04090005" w:tentative="1">
+      <w:start w:val="1"/>
+      <w:numFmt w:val="bullet"/>
+      <w:lvlText w:val=""/>
+      <w:lvlJc w:val="left"/>
+      <w:pPr>
+        <w:ind w:left="4320" w:hanging="360"/>
+      </w:pPr>
+      <w:rPr>
+        <w:rFonts w:ascii="Wingdings" w:hAnsi="Wingdings" w:hint="default"/>
+      </w:rPr>
+    </w:lvl>
+    <w:lvl w:ilvl="6" w:tplc="04090001" w:tentative="1">
+      <w:start w:val="1"/>
+      <w:numFmt w:val="bullet"/>
+      <w:lvlText w:val=""/>
+      <w:lvlJc w:val="left"/>
+      <w:pPr>
+        <w:ind w:left="5040" w:hanging="360"/>
+      </w:pPr>
+      <w:rPr>
+        <w:rFonts w:ascii="Symbol" w:hAnsi="Symbol" w:hint="default"/>
+      </w:rPr>
+    </w:lvl>
+    <w:lvl w:ilvl="7" w:tplc="04090003" w:tentative="1">
+      <w:start w:val="1"/>
+      <w:numFmt w:val="bullet"/>
+      <w:lvlText w:val="o"/>
+      <w:lvlJc w:val="left"/>
+      <w:pPr>
+        <w:ind w:left="5760" w:hanging="360"/>
+      </w:pPr>
+      <w:rPr>
+        <w:rFonts w:ascii="Courier New" w:hAnsi="Courier New" w:cs="Courier New" w:hint="default"/>
+      </w:rPr>
+    </w:lvl>
+    <w:lvl w:ilvl="8" w:tplc="04090005" w:tentative="1">
+      <w:start w:val="1"/>
+      <w:numFmt w:val="bullet"/>
+      <w:lvlText w:val=""/>
+      <w:lvlJc w:val="left"/>
+      <w:pPr>
+        <w:ind w:left="6480" w:hanging="360"/>
+      </w:pPr>
+      <w:rPr>
+        <w:rFonts w:ascii="Wingdings" w:hAnsi="Wingdings" w:hint="default"/>
+      </w:rPr>
+    </w:lvl>
+  </w:abstractNum>
+  <w:abstractNum w:abstractNumId="19" w15:restartNumberingAfterBreak="0">
     <w:nsid w:val="5FAC0A9E"/>
     <w:multiLevelType w:val="hybridMultilevel"/>
     <w:tmpl w:val="F0044E24"/>
@@ -3233,7 +4226,7 @@
       </w:rPr>
     </w:lvl>
   </w:abstractNum>
-  <w:abstractNum w:abstractNumId="15" w15:restartNumberingAfterBreak="0">
+  <w:abstractNum w:abstractNumId="20" w15:restartNumberingAfterBreak="0">
     <w:nsid w:val="608764BD"/>
     <w:multiLevelType w:val="hybridMultilevel"/>
     <w:tmpl w:val="7BF25A76"/>
@@ -3346,7 +4339,7 @@
       </w:rPr>
     </w:lvl>
   </w:abstractNum>
-  <w:abstractNum w:abstractNumId="16" w15:restartNumberingAfterBreak="0">
+  <w:abstractNum w:abstractNumId="21" w15:restartNumberingAfterBreak="0">
     <w:nsid w:val="63D108A8"/>
     <w:multiLevelType w:val="hybridMultilevel"/>
     <w:tmpl w:val="AF7C9FEC"/>
@@ -3459,7 +4452,7 @@
       </w:rPr>
     </w:lvl>
   </w:abstractNum>
-  <w:abstractNum w:abstractNumId="17" w15:restartNumberingAfterBreak="0">
+  <w:abstractNum w:abstractNumId="22" w15:restartNumberingAfterBreak="0">
     <w:nsid w:val="676D1F0B"/>
     <w:multiLevelType w:val="hybridMultilevel"/>
     <w:tmpl w:val="2FE61698"/>
@@ -3572,7 +4565,7 @@
       </w:rPr>
     </w:lvl>
   </w:abstractNum>
-  <w:abstractNum w:abstractNumId="18" w15:restartNumberingAfterBreak="0">
+  <w:abstractNum w:abstractNumId="23" w15:restartNumberingAfterBreak="0">
     <w:nsid w:val="696D3764"/>
     <w:multiLevelType w:val="hybridMultilevel"/>
     <w:tmpl w:val="6CBE48CA"/>
@@ -3685,7 +4678,7 @@
       </w:rPr>
     </w:lvl>
   </w:abstractNum>
-  <w:abstractNum w:abstractNumId="19" w15:restartNumberingAfterBreak="0">
+  <w:abstractNum w:abstractNumId="24" w15:restartNumberingAfterBreak="0">
     <w:nsid w:val="6D9375D6"/>
     <w:multiLevelType w:val="hybridMultilevel"/>
     <w:tmpl w:val="AC9427F8"/>
@@ -3798,7 +4791,120 @@
       </w:rPr>
     </w:lvl>
   </w:abstractNum>
-  <w:abstractNum w:abstractNumId="20" w15:restartNumberingAfterBreak="0">
+  <w:abstractNum w:abstractNumId="25" w15:restartNumberingAfterBreak="0">
+    <w:nsid w:val="72DE7088"/>
+    <w:multiLevelType w:val="hybridMultilevel"/>
+    <w:tmpl w:val="3A52E126"/>
+    <w:lvl w:ilvl="0" w:tplc="04090001">
+      <w:start w:val="1"/>
+      <w:numFmt w:val="bullet"/>
+      <w:lvlText w:val=""/>
+      <w:lvlJc w:val="left"/>
+      <w:pPr>
+        <w:ind w:left="720" w:hanging="360"/>
+      </w:pPr>
+      <w:rPr>
+        <w:rFonts w:ascii="Symbol" w:hAnsi="Symbol" w:hint="default"/>
+      </w:rPr>
+    </w:lvl>
+    <w:lvl w:ilvl="1" w:tplc="04090003" w:tentative="1">
+      <w:start w:val="1"/>
+      <w:numFmt w:val="bullet"/>
+      <w:lvlText w:val="o"/>
+      <w:lvlJc w:val="left"/>
+      <w:pPr>
+        <w:ind w:left="1440" w:hanging="360"/>
+      </w:pPr>
+      <w:rPr>
+        <w:rFonts w:ascii="Courier New" w:hAnsi="Courier New" w:cs="Courier New" w:hint="default"/>
+      </w:rPr>
+    </w:lvl>
+    <w:lvl w:ilvl="2" w:tplc="04090005" w:tentative="1">
+      <w:start w:val="1"/>
+      <w:numFmt w:val="bullet"/>
+      <w:lvlText w:val=""/>
+      <w:lvlJc w:val="left"/>
+      <w:pPr>
+        <w:ind w:left="2160" w:hanging="360"/>
+      </w:pPr>
+      <w:rPr>
+        <w:rFonts w:ascii="Wingdings" w:hAnsi="Wingdings" w:hint="default"/>
+      </w:rPr>
+    </w:lvl>
+    <w:lvl w:ilvl="3" w:tplc="04090001" w:tentative="1">
+      <w:start w:val="1"/>
+      <w:numFmt w:val="bullet"/>
+      <w:lvlText w:val=""/>
+      <w:lvlJc w:val="left"/>
+      <w:pPr>
+        <w:ind w:left="2880" w:hanging="360"/>
+      </w:pPr>
+      <w:rPr>
+        <w:rFonts w:ascii="Symbol" w:hAnsi="Symbol" w:hint="default"/>
+      </w:rPr>
+    </w:lvl>
+    <w:lvl w:ilvl="4" w:tplc="04090003" w:tentative="1">
+      <w:start w:val="1"/>
+      <w:numFmt w:val="bullet"/>
+      <w:lvlText w:val="o"/>
+      <w:lvlJc w:val="left"/>
+      <w:pPr>
+        <w:ind w:left="3600" w:hanging="360"/>
+      </w:pPr>
+      <w:rPr>
+        <w:rFonts w:ascii="Courier New" w:hAnsi="Courier New" w:cs="Courier New" w:hint="default"/>
+      </w:rPr>
+    </w:lvl>
+    <w:lvl w:ilvl="5" w:tplc="04090005" w:tentative="1">
+      <w:start w:val="1"/>
+      <w:numFmt w:val="bullet"/>
+      <w:lvlText w:val=""/>
+      <w:lvlJc w:val="left"/>
+      <w:pPr>
+        <w:ind w:left="4320" w:hanging="360"/>
+      </w:pPr>
+      <w:rPr>
+        <w:rFonts w:ascii="Wingdings" w:hAnsi="Wingdings" w:hint="default"/>
+      </w:rPr>
+    </w:lvl>
+    <w:lvl w:ilvl="6" w:tplc="04090001" w:tentative="1">
+      <w:start w:val="1"/>
+      <w:numFmt w:val="bullet"/>
+      <w:lvlText w:val=""/>
+      <w:lvlJc w:val="left"/>
+      <w:pPr>
+        <w:ind w:left="5040" w:hanging="360"/>
+      </w:pPr>
+      <w:rPr>
+        <w:rFonts w:ascii="Symbol" w:hAnsi="Symbol" w:hint="default"/>
+      </w:rPr>
+    </w:lvl>
+    <w:lvl w:ilvl="7" w:tplc="04090003" w:tentative="1">
+      <w:start w:val="1"/>
+      <w:numFmt w:val="bullet"/>
+      <w:lvlText w:val="o"/>
+      <w:lvlJc w:val="left"/>
+      <w:pPr>
+        <w:ind w:left="5760" w:hanging="360"/>
+      </w:pPr>
+      <w:rPr>
+        <w:rFonts w:ascii="Courier New" w:hAnsi="Courier New" w:cs="Courier New" w:hint="default"/>
+      </w:rPr>
+    </w:lvl>
+    <w:lvl w:ilvl="8" w:tplc="04090005" w:tentative="1">
+      <w:start w:val="1"/>
+      <w:numFmt w:val="bullet"/>
+      <w:lvlText w:val=""/>
+      <w:lvlJc w:val="left"/>
+      <w:pPr>
+        <w:ind w:left="6480" w:hanging="360"/>
+      </w:pPr>
+      <w:rPr>
+        <w:rFonts w:ascii="Wingdings" w:hAnsi="Wingdings" w:hint="default"/>
+      </w:rPr>
+    </w:lvl>
+  </w:abstractNum>
+  <w:abstractNum w:abstractNumId="26" w15:restartNumberingAfterBreak="0">
     <w:nsid w:val="733A4F31"/>
     <w:multiLevelType w:val="hybridMultilevel"/>
     <w:tmpl w:val="C6FEA630"/>
@@ -3911,7 +5017,7 @@
       </w:rPr>
     </w:lvl>
   </w:abstractNum>
-  <w:abstractNum w:abstractNumId="21" w15:restartNumberingAfterBreak="0">
+  <w:abstractNum w:abstractNumId="27" w15:restartNumberingAfterBreak="0">
     <w:nsid w:val="775C5410"/>
     <w:multiLevelType w:val="hybridMultilevel"/>
     <w:tmpl w:val="BE66E9E0"/>
@@ -4024,7 +5130,7 @@
       </w:rPr>
     </w:lvl>
   </w:abstractNum>
-  <w:abstractNum w:abstractNumId="22" w15:restartNumberingAfterBreak="0">
+  <w:abstractNum w:abstractNumId="28" w15:restartNumberingAfterBreak="0">
     <w:nsid w:val="78900B97"/>
     <w:multiLevelType w:val="hybridMultilevel"/>
     <w:tmpl w:val="911C7FEA"/>
@@ -4137,7 +5243,7 @@
       </w:rPr>
     </w:lvl>
   </w:abstractNum>
-  <w:abstractNum w:abstractNumId="23" w15:restartNumberingAfterBreak="0">
+  <w:abstractNum w:abstractNumId="29" w15:restartNumberingAfterBreak="0">
     <w:nsid w:val="79BF78BC"/>
     <w:multiLevelType w:val="hybridMultilevel"/>
     <w:tmpl w:val="4B9AC1F6"/>
@@ -4250,77 +5356,95 @@
       </w:rPr>
     </w:lvl>
   </w:abstractNum>
-  <w:num w:numId="1">
+  <w:num w:numId="1" w16cid:durableId="652876909">
+    <w:abstractNumId w:val="23"/>
+  </w:num>
+  <w:num w:numId="2" w16cid:durableId="226183769">
+    <w:abstractNumId w:val="2"/>
+  </w:num>
+  <w:num w:numId="3" w16cid:durableId="1269192273">
+    <w:abstractNumId w:val="20"/>
+  </w:num>
+  <w:num w:numId="4" w16cid:durableId="894700623">
+    <w:abstractNumId w:val="14"/>
+  </w:num>
+  <w:num w:numId="5" w16cid:durableId="779451808">
+    <w:abstractNumId w:val="22"/>
+  </w:num>
+  <w:num w:numId="6" w16cid:durableId="511379649">
+    <w:abstractNumId w:val="26"/>
+  </w:num>
+  <w:num w:numId="7" w16cid:durableId="1795518728">
+    <w:abstractNumId w:val="10"/>
+  </w:num>
+  <w:num w:numId="8" w16cid:durableId="1181121602">
+    <w:abstractNumId w:val="19"/>
+  </w:num>
+  <w:num w:numId="9" w16cid:durableId="1571841533">
+    <w:abstractNumId w:val="0"/>
+  </w:num>
+  <w:num w:numId="10" w16cid:durableId="1001160276">
+    <w:abstractNumId w:val="24"/>
+  </w:num>
+  <w:num w:numId="11" w16cid:durableId="2019231875">
+    <w:abstractNumId w:val="1"/>
+  </w:num>
+  <w:num w:numId="12" w16cid:durableId="1010453491">
+    <w:abstractNumId w:val="9"/>
+  </w:num>
+  <w:num w:numId="13" w16cid:durableId="2010131102">
+    <w:abstractNumId w:val="15"/>
+  </w:num>
+  <w:num w:numId="14" w16cid:durableId="1885482545">
+    <w:abstractNumId w:val="13"/>
+  </w:num>
+  <w:num w:numId="15" w16cid:durableId="1977489295">
+    <w:abstractNumId w:val="6"/>
+  </w:num>
+  <w:num w:numId="16" w16cid:durableId="114099230">
+    <w:abstractNumId w:val="28"/>
+  </w:num>
+  <w:num w:numId="17" w16cid:durableId="1681349893">
+    <w:abstractNumId w:val="21"/>
+  </w:num>
+  <w:num w:numId="18" w16cid:durableId="1842623525">
+    <w:abstractNumId w:val="16"/>
+  </w:num>
+  <w:num w:numId="19" w16cid:durableId="1899632145">
+    <w:abstractNumId w:val="29"/>
+  </w:num>
+  <w:num w:numId="20" w16cid:durableId="1180461619">
+    <w:abstractNumId w:val="7"/>
+  </w:num>
+  <w:num w:numId="21" w16cid:durableId="2091349245">
+    <w:abstractNumId w:val="17"/>
+  </w:num>
+  <w:num w:numId="22" w16cid:durableId="1746878935">
+    <w:abstractNumId w:val="27"/>
+  </w:num>
+  <w:num w:numId="23" w16cid:durableId="1057315616">
+    <w:abstractNumId w:val="12"/>
+  </w:num>
+  <w:num w:numId="24" w16cid:durableId="1606233059">
+    <w:abstractNumId w:val="4"/>
+  </w:num>
+  <w:num w:numId="25" w16cid:durableId="577519196">
+    <w:abstractNumId w:val="5"/>
+  </w:num>
+  <w:num w:numId="26" w16cid:durableId="270287041">
     <w:abstractNumId w:val="18"/>
   </w:num>
-  <w:num w:numId="2">
-    <w:abstractNumId w:val="2"/>
-  </w:num>
-  <w:num w:numId="3">
-    <w:abstractNumId w:val="15"/>
-  </w:num>
-  <w:num w:numId="4">
-    <w:abstractNumId w:val="10"/>
-  </w:num>
-  <w:num w:numId="5">
-    <w:abstractNumId w:val="17"/>
-  </w:num>
-  <w:num w:numId="6">
-    <w:abstractNumId w:val="20"/>
-  </w:num>
-  <w:num w:numId="7">
-    <w:abstractNumId w:val="7"/>
-  </w:num>
-  <w:num w:numId="8">
-    <w:abstractNumId w:val="14"/>
-  </w:num>
-  <w:num w:numId="9">
-    <w:abstractNumId w:val="0"/>
-  </w:num>
-  <w:num w:numId="10">
-    <w:abstractNumId w:val="19"/>
-  </w:num>
-  <w:num w:numId="11">
-    <w:abstractNumId w:val="1"/>
-  </w:num>
-  <w:num w:numId="12">
-    <w:abstractNumId w:val="6"/>
-  </w:num>
-  <w:num w:numId="13">
+  <w:num w:numId="27" w16cid:durableId="1882090784">
     <w:abstractNumId w:val="11"/>
   </w:num>
-  <w:num w:numId="14">
-    <w:abstractNumId w:val="9"/>
+  <w:num w:numId="28" w16cid:durableId="693308455">
+    <w:abstractNumId w:val="25"/>
   </w:num>
-  <w:num w:numId="15">
-    <w:abstractNumId w:val="4"/>
+  <w:num w:numId="29" w16cid:durableId="1247618734">
+    <w:abstractNumId w:val="3"/>
   </w:num>
-  <w:num w:numId="16">
-    <w:abstractNumId w:val="22"/>
-  </w:num>
-  <w:num w:numId="17">
-    <w:abstractNumId w:val="16"/>
-  </w:num>
-  <w:num w:numId="18">
-    <w:abstractNumId w:val="12"/>
-  </w:num>
-  <w:num w:numId="19">
-    <w:abstractNumId w:val="23"/>
-  </w:num>
-  <w:num w:numId="20">
-    <w:abstractNumId w:val="5"/>
-  </w:num>
-  <w:num w:numId="21">
-    <w:abstractNumId w:val="13"/>
-  </w:num>
-  <w:num w:numId="22">
-    <w:abstractNumId w:val="21"/>
-  </w:num>
-  <w:num w:numId="23">
+  <w:num w:numId="30" w16cid:durableId="1993752537">
     <w:abstractNumId w:val="8"/>
-  </w:num>
-  <w:num w:numId="24">
-    <w:abstractNumId w:val="3"/>
   </w:num>
 </w:numbering>
 </file>

</xml_diff>